<commit_message>
Week 4, Notes Modofication
Chapter: Function definitions and scope rules has been modified
</commit_message>
<xml_diff>
--- a/C for Everyone Notes.docx
+++ b/C for Everyone Notes.docx
@@ -1,6 +1,6 @@
 
 <file path=word/document.xml><?xml version="1.0" encoding="utf-8"?>
-<w:document xmlns:wpc="http://schemas.microsoft.com/office/word/2010/wordprocessingCanvas" xmlns:cx="http://schemas.microsoft.com/office/drawing/2014/chartex" xmlns:cx1="http://schemas.microsoft.com/office/drawing/2015/9/8/chartex" xmlns:cx2="http://schemas.microsoft.com/office/drawing/2015/10/21/chartex" xmlns:cx3="http://schemas.microsoft.com/office/drawing/2016/5/9/chartex" xmlns:cx4="http://schemas.microsoft.com/office/drawing/2016/5/10/chartex" xmlns:cx5="http://schemas.microsoft.com/office/drawing/2016/5/11/chartex" xmlns:cx6="http://schemas.microsoft.com/office/drawing/2016/5/12/chartex" xmlns:cx7="http://schemas.microsoft.com/office/drawing/2016/5/13/chartex" xmlns:cx8="http://schemas.microsoft.com/office/drawing/2016/5/14/chartex" xmlns:mc="http://schemas.openxmlformats.org/markup-compatibility/2006" xmlns:aink="http://schemas.microsoft.com/office/drawing/2016/ink" xmlns:am3d="http://schemas.microsoft.com/office/drawing/2017/model3d" xmlns:o="urn:schemas-microsoft-com:office:office" xmlns:r="http://schemas.openxmlformats.org/officeDocument/2006/relationships" xmlns:m="http://schemas.openxmlformats.org/officeDocument/2006/math" xmlns:v="urn:schemas-microsoft-com:vml" xmlns:wp14="http://schemas.microsoft.com/office/word/2010/wordprocessingDrawing" xmlns:wp="http://schemas.openxmlformats.org/drawingml/2006/wordprocessingDrawing" xmlns:w10="urn:schemas-microsoft-com:office:word" xmlns:w="http://schemas.openxmlformats.org/wordprocessingml/2006/main" xmlns:w14="http://schemas.microsoft.com/office/word/2010/wordml" xmlns:w15="http://schemas.microsoft.com/office/word/2012/wordml" xmlns:w16cex="http://schemas.microsoft.com/office/word/2018/wordml/cex" xmlns:w16cid="http://schemas.microsoft.com/office/word/2016/wordml/cid" xmlns:w16="http://schemas.microsoft.com/office/word/2018/wordml" xmlns:w16sdtdh="http://schemas.microsoft.com/office/word/2020/wordml/sdtdatahash" xmlns:w16se="http://schemas.microsoft.com/office/word/2015/wordml/symex" xmlns:wpg="http://schemas.microsoft.com/office/word/2010/wordprocessingGroup" xmlns:wpi="http://schemas.microsoft.com/office/word/2010/wordprocessingInk" xmlns:wne="http://schemas.microsoft.com/office/word/2006/wordml" xmlns:wps="http://schemas.microsoft.com/office/word/2010/wordprocessingShape" mc:Ignorable="w14 w15 w16se w16cid w16 w16cex w16sdtdh wp14">
+<w:document xmlns:wpc="http://schemas.microsoft.com/office/word/2010/wordprocessingCanvas" xmlns:cx="http://schemas.microsoft.com/office/drawing/2014/chartex" xmlns:cx1="http://schemas.microsoft.com/office/drawing/2015/9/8/chartex" xmlns:cx2="http://schemas.microsoft.com/office/drawing/2015/10/21/chartex" xmlns:cx3="http://schemas.microsoft.com/office/drawing/2016/5/9/chartex" xmlns:cx4="http://schemas.microsoft.com/office/drawing/2016/5/10/chartex" xmlns:cx5="http://schemas.microsoft.com/office/drawing/2016/5/11/chartex" xmlns:cx6="http://schemas.microsoft.com/office/drawing/2016/5/12/chartex" xmlns:cx7="http://schemas.microsoft.com/office/drawing/2016/5/13/chartex" xmlns:cx8="http://schemas.microsoft.com/office/drawing/2016/5/14/chartex" xmlns:mc="http://schemas.openxmlformats.org/markup-compatibility/2006" xmlns:aink="http://schemas.microsoft.com/office/drawing/2016/ink" xmlns:am3d="http://schemas.microsoft.com/office/drawing/2017/model3d" xmlns:o="urn:schemas-microsoft-com:office:office" xmlns:r="http://schemas.openxmlformats.org/officeDocument/2006/relationships" xmlns:m="http://schemas.openxmlformats.org/officeDocument/2006/math" xmlns:v="urn:schemas-microsoft-com:vml" xmlns:wp14="http://schemas.microsoft.com/office/word/2010/wordprocessingDrawing" xmlns:wp="http://schemas.openxmlformats.org/drawingml/2006/wordprocessingDrawing" xmlns:w10="urn:schemas-microsoft-com:office:word" xmlns:w="http://schemas.openxmlformats.org/wordprocessingml/2006/main" xmlns:w14="http://schemas.microsoft.com/office/word/2010/wordml" xmlns:w15="http://schemas.microsoft.com/office/word/2012/wordml" xmlns:w16cex="http://schemas.microsoft.com/office/word/2018/wordml/cex" xmlns:w16cid="http://schemas.microsoft.com/office/word/2016/wordml/cid" xmlns:w16="http://schemas.microsoft.com/office/word/2018/wordml" xmlns:w16se="http://schemas.microsoft.com/office/word/2015/wordml/symex" xmlns:wpg="http://schemas.microsoft.com/office/word/2010/wordprocessingGroup" xmlns:wpi="http://schemas.microsoft.com/office/word/2010/wordprocessingInk" xmlns:wne="http://schemas.microsoft.com/office/word/2006/wordml" xmlns:wps="http://schemas.microsoft.com/office/word/2010/wordprocessingShape" mc:Ignorable="w14 w15 w16se w16cid w16 w16cex wp14">
   <w:body>
     <w:p>
       <w:pPr>
@@ -126,19 +126,11 @@
         </w:rPr>
         <w:t>void</w:t>
       </w:r>
-      <w:proofErr w:type="gramStart"/>
       <w:r>
         <w:rPr>
           <w:rFonts w:ascii="Adobe 繁黑體 Std B" w:eastAsia="Adobe 繁黑體 Std B" w:hAnsi="Adobe 繁黑體 Std B"/>
         </w:rPr>
-        <w:t>){</w:t>
-      </w:r>
-      <w:proofErr w:type="gramEnd"/>
-      <w:r>
-        <w:rPr>
-          <w:rFonts w:ascii="Adobe 繁黑體 Std B" w:eastAsia="Adobe 繁黑體 Std B" w:hAnsi="Adobe 繁黑體 Std B"/>
-        </w:rPr>
-        <w:t>} means there are no arguments.</w:t>
+        <w:t>){} means there are no arguments.</w:t>
       </w:r>
     </w:p>
     <w:p>
@@ -165,16 +157,8 @@
         <w:rPr>
           <w:rFonts w:ascii="Kozuka Gothic Pro H" w:hAnsi="Kozuka Gothic Pro H"/>
         </w:rPr>
-        <w:t xml:space="preserve">imple input/output – </w:t>
-      </w:r>
-      <w:proofErr w:type="spellStart"/>
-      <w:r>
-        <w:rPr>
-          <w:rFonts w:ascii="Kozuka Gothic Pro H" w:hAnsi="Kozuka Gothic Pro H"/>
-        </w:rPr>
-        <w:t>fahrenheit</w:t>
-      </w:r>
-      <w:proofErr w:type="spellEnd"/>
+        <w:t>imple input/output – fahrenheit</w:t>
+      </w:r>
     </w:p>
     <w:p>
       <w:pPr>
@@ -199,101 +183,35 @@
         <w:rPr>
           <w:rFonts w:ascii="Adobe 繁黑體 Std B" w:eastAsia="Adobe 繁黑體 Std B" w:hAnsi="Adobe 繁黑體 Std B"/>
         </w:rPr>
-        <w:t xml:space="preserve">in </w:t>
-      </w:r>
-      <w:proofErr w:type="spellStart"/>
+        <w:t>in scanf(</w:t>
+      </w:r>
       <w:r>
         <w:rPr>
           <w:rFonts w:ascii="Adobe 繁黑體 Std B" w:eastAsia="Adobe 繁黑體 Std B" w:hAnsi="Adobe 繁黑體 Std B"/>
-        </w:rPr>
-        <w:t>scanf</w:t>
-      </w:r>
-      <w:proofErr w:type="spellEnd"/>
+          <w:color w:val="FF0000"/>
+        </w:rPr>
+        <w:t>“%d</w:t>
+      </w:r>
       <w:r>
         <w:rPr>
           <w:rFonts w:ascii="Adobe 繁黑體 Std B" w:eastAsia="Adobe 繁黑體 Std B" w:hAnsi="Adobe 繁黑體 Std B"/>
         </w:rPr>
-        <w:t>(</w:t>
-      </w:r>
-      <w:r>
+        <w:t>”,&amp;fahrenheit) means integer</w:t>
+      </w:r>
+    </w:p>
+    <w:p>
+      <w:pPr>
         <w:rPr>
           <w:rFonts w:ascii="Adobe 繁黑體 Std B" w:eastAsia="Adobe 繁黑體 Std B" w:hAnsi="Adobe 繁黑體 Std B"/>
-          <w:color w:val="FF0000"/>
-        </w:rPr>
-        <w:t>“%d</w:t>
-      </w:r>
-      <w:proofErr w:type="gramStart"/>
+          <w:b w:val="0"/>
+          <w:bCs w:val="0"/>
+        </w:rPr>
+      </w:pPr>
       <w:r>
         <w:rPr>
           <w:rFonts w:ascii="Adobe 繁黑體 Std B" w:eastAsia="Adobe 繁黑體 Std B" w:hAnsi="Adobe 繁黑體 Std B"/>
         </w:rPr>
-        <w:t>”,&amp;</w:t>
-      </w:r>
-      <w:proofErr w:type="spellStart"/>
-      <w:proofErr w:type="gramEnd"/>
-      <w:r>
-        <w:rPr>
-          <w:rFonts w:ascii="Adobe 繁黑體 Std B" w:eastAsia="Adobe 繁黑體 Std B" w:hAnsi="Adobe 繁黑體 Std B"/>
-        </w:rPr>
-        <w:t>fahrenheit</w:t>
-      </w:r>
-      <w:proofErr w:type="spellEnd"/>
-      <w:r>
-        <w:rPr>
-          <w:rFonts w:ascii="Adobe 繁黑體 Std B" w:eastAsia="Adobe 繁黑體 Std B" w:hAnsi="Adobe 繁黑體 Std B"/>
-        </w:rPr>
-        <w:t>) means integer</w:t>
-      </w:r>
-    </w:p>
-    <w:p>
-      <w:pPr>
-        <w:rPr>
-          <w:rFonts w:ascii="Adobe 繁黑體 Std B" w:eastAsia="Adobe 繁黑體 Std B" w:hAnsi="Adobe 繁黑體 Std B"/>
-          <w:b w:val="0"/>
-          <w:bCs w:val="0"/>
-        </w:rPr>
-      </w:pPr>
-      <w:proofErr w:type="spellStart"/>
-      <w:r>
-        <w:rPr>
-          <w:rFonts w:ascii="Adobe 繁黑體 Std B" w:eastAsia="Adobe 繁黑體 Std B" w:hAnsi="Adobe 繁黑體 Std B"/>
-        </w:rPr>
-        <w:t>celsius</w:t>
-      </w:r>
-      <w:proofErr w:type="spellEnd"/>
-      <w:r>
-        <w:rPr>
-          <w:rFonts w:ascii="Adobe 繁黑體 Std B" w:eastAsia="Adobe 繁黑體 Std B" w:hAnsi="Adobe 繁黑體 Std B"/>
-        </w:rPr>
-        <w:t xml:space="preserve"> = (</w:t>
-      </w:r>
-      <w:proofErr w:type="spellStart"/>
-      <w:r>
-        <w:rPr>
-          <w:rFonts w:ascii="Adobe 繁黑體 Std B" w:eastAsia="Adobe 繁黑體 Std B" w:hAnsi="Adobe 繁黑體 Std B"/>
-        </w:rPr>
-        <w:t>fahrenheit</w:t>
-      </w:r>
-      <w:proofErr w:type="spellEnd"/>
-      <w:r>
-        <w:rPr>
-          <w:rFonts w:ascii="Adobe 繁黑體 Std B" w:eastAsia="Adobe 繁黑體 Std B" w:hAnsi="Adobe 繁黑體 Std B"/>
-        </w:rPr>
-        <w:t xml:space="preserve"> – 32)/1.</w:t>
-      </w:r>
-      <w:proofErr w:type="gramStart"/>
-      <w:r>
-        <w:rPr>
-          <w:rFonts w:ascii="Adobe 繁黑體 Std B" w:eastAsia="Adobe 繁黑體 Std B" w:hAnsi="Adobe 繁黑體 Std B"/>
-        </w:rPr>
-        <w:t>8 .</w:t>
-      </w:r>
-      <w:proofErr w:type="gramEnd"/>
-      <w:r>
-        <w:rPr>
-          <w:rFonts w:ascii="Adobe 繁黑體 Std B" w:eastAsia="Adobe 繁黑體 Std B" w:hAnsi="Adobe 繁黑體 Std B"/>
-        </w:rPr>
-        <w:t xml:space="preserve"> Even the two variables are integer. After divided by a float type, the product will also become float type.</w:t>
+        <w:t>celsius = (fahrenheit – 32)/1.8 . Even the two variables are integer. After divided by a float type, the product will also become float type.</w:t>
       </w:r>
     </w:p>
     <w:p>
@@ -345,106 +263,83 @@
         <w:rPr>
           <w:rFonts w:ascii="Adobe 繁黑體 Std B" w:eastAsia="Adobe 繁黑體 Std B" w:hAnsi="Adobe 繁黑體 Std B"/>
         </w:rPr>
-        <w:t xml:space="preserve"> normal machine is </w:t>
-      </w:r>
-      <w:proofErr w:type="gramStart"/>
+        <w:t xml:space="preserve"> normal machine is 4 byte machine, </w:t>
+      </w:r>
       <w:r>
         <w:rPr>
           <w:rFonts w:ascii="Adobe 繁黑體 Std B" w:eastAsia="Adobe 繁黑體 Std B" w:hAnsi="Adobe 繁黑體 Std B"/>
-        </w:rPr>
-        <w:t>4 byte</w:t>
-      </w:r>
-      <w:proofErr w:type="gramEnd"/>
+          <w:color w:val="FF0000"/>
+        </w:rPr>
+        <w:t xml:space="preserve">int </w:t>
+      </w:r>
       <w:r>
         <w:rPr>
           <w:rFonts w:ascii="Adobe 繁黑體 Std B" w:eastAsia="Adobe 繁黑體 Std B" w:hAnsi="Adobe 繁黑體 Std B"/>
         </w:rPr>
-        <w:t xml:space="preserve"> machine, </w:t>
+        <w:t xml:space="preserve">type is </w:t>
       </w:r>
       <w:r>
         <w:rPr>
           <w:rFonts w:ascii="Adobe 繁黑體 Std B" w:eastAsia="Adobe 繁黑體 Std B" w:hAnsi="Adobe 繁黑體 Std B"/>
           <w:color w:val="FF0000"/>
         </w:rPr>
-        <w:t xml:space="preserve">int </w:t>
+        <w:t>4 bytes</w:t>
       </w:r>
       <w:r>
         <w:rPr>
           <w:rFonts w:ascii="Adobe 繁黑體 Std B" w:eastAsia="Adobe 繁黑體 Std B" w:hAnsi="Adobe 繁黑體 Std B"/>
         </w:rPr>
-        <w:t xml:space="preserve">type is </w:t>
-      </w:r>
-      <w:r>
+        <w:t>.</w:t>
+      </w:r>
+    </w:p>
+    <w:p>
+      <w:pPr>
         <w:rPr>
           <w:rFonts w:ascii="Adobe 繁黑體 Std B" w:eastAsia="Adobe 繁黑體 Std B" w:hAnsi="Adobe 繁黑體 Std B"/>
-          <w:color w:val="FF0000"/>
-        </w:rPr>
-        <w:t>4 bytes</w:t>
+        </w:rPr>
+      </w:pPr>
+      <w:r>
+        <w:rPr>
+          <w:rFonts w:ascii="Adobe 繁黑體 Std B" w:eastAsia="Adobe 繁黑體 Std B" w:hAnsi="Adobe 繁黑體 Std B" w:hint="eastAsia"/>
+        </w:rPr>
+        <w:t>F</w:t>
       </w:r>
       <w:r>
         <w:rPr>
           <w:rFonts w:ascii="Adobe 繁黑體 Std B" w:eastAsia="Adobe 繁黑體 Std B" w:hAnsi="Adobe 繁黑體 Std B"/>
         </w:rPr>
+        <w:t>or a longer bytes int, we can use</w:t>
+      </w:r>
+      <w:r>
+        <w:rPr>
+          <w:rFonts w:ascii="Adobe 繁黑體 Std B" w:eastAsia="Adobe 繁黑體 Std B" w:hAnsi="Adobe 繁黑體 Std B"/>
+          <w:color w:val="FF0000"/>
+        </w:rPr>
+        <w:t xml:space="preserve"> long long</w:t>
+      </w:r>
+      <w:r>
+        <w:rPr>
+          <w:rFonts w:ascii="Adobe 繁黑體 Std B" w:eastAsia="Adobe 繁黑體 Std B" w:hAnsi="Adobe 繁黑體 Std B"/>
+        </w:rPr>
+        <w:t xml:space="preserve">, which is </w:t>
+      </w:r>
+      <w:r>
+        <w:rPr>
+          <w:rFonts w:ascii="Adobe 繁黑體 Std B" w:eastAsia="Adobe 繁黑體 Std B" w:hAnsi="Adobe 繁黑體 Std B"/>
+          <w:color w:val="FF0000"/>
+        </w:rPr>
+        <w:t>8 bytes</w:t>
+      </w:r>
+      <w:r>
+        <w:rPr>
+          <w:rFonts w:ascii="Adobe 繁黑體 Std B" w:eastAsia="Adobe 繁黑體 Std B" w:hAnsi="Adobe 繁黑體 Std B"/>
+        </w:rPr>
         <w:t>.</w:t>
       </w:r>
     </w:p>
     <w:p>
       <w:pPr>
         <w:rPr>
-          <w:rFonts w:ascii="Adobe 繁黑體 Std B" w:eastAsia="Adobe 繁黑體 Std B" w:hAnsi="Adobe 繁黑體 Std B"/>
-        </w:rPr>
-      </w:pPr>
-      <w:r>
-        <w:rPr>
-          <w:rFonts w:ascii="Adobe 繁黑體 Std B" w:eastAsia="Adobe 繁黑體 Std B" w:hAnsi="Adobe 繁黑體 Std B" w:hint="eastAsia"/>
-        </w:rPr>
-        <w:t>F</w:t>
-      </w:r>
-      <w:r>
-        <w:rPr>
-          <w:rFonts w:ascii="Adobe 繁黑體 Std B" w:eastAsia="Adobe 繁黑體 Std B" w:hAnsi="Adobe 繁黑體 Std B"/>
-        </w:rPr>
-        <w:t>or a longer bytes int, we can use</w:t>
-      </w:r>
-      <w:r>
-        <w:rPr>
-          <w:rFonts w:ascii="Adobe 繁黑體 Std B" w:eastAsia="Adobe 繁黑體 Std B" w:hAnsi="Adobe 繁黑體 Std B"/>
-          <w:color w:val="FF0000"/>
-        </w:rPr>
-        <w:t xml:space="preserve"> long </w:t>
-      </w:r>
-      <w:proofErr w:type="spellStart"/>
-      <w:r>
-        <w:rPr>
-          <w:rFonts w:ascii="Adobe 繁黑體 Std B" w:eastAsia="Adobe 繁黑體 Std B" w:hAnsi="Adobe 繁黑體 Std B"/>
-          <w:color w:val="FF0000"/>
-        </w:rPr>
-        <w:t>long</w:t>
-      </w:r>
-      <w:proofErr w:type="spellEnd"/>
-      <w:r>
-        <w:rPr>
-          <w:rFonts w:ascii="Adobe 繁黑體 Std B" w:eastAsia="Adobe 繁黑體 Std B" w:hAnsi="Adobe 繁黑體 Std B"/>
-        </w:rPr>
-        <w:t xml:space="preserve">, which is </w:t>
-      </w:r>
-      <w:r>
-        <w:rPr>
-          <w:rFonts w:ascii="Adobe 繁黑體 Std B" w:eastAsia="Adobe 繁黑體 Std B" w:hAnsi="Adobe 繁黑體 Std B"/>
-          <w:color w:val="FF0000"/>
-        </w:rPr>
-        <w:t>8 bytes</w:t>
-      </w:r>
-      <w:r>
-        <w:rPr>
-          <w:rFonts w:ascii="Adobe 繁黑體 Std B" w:eastAsia="Adobe 繁黑體 Std B" w:hAnsi="Adobe 繁黑體 Std B"/>
-        </w:rPr>
-        <w:t>.</w:t>
-      </w:r>
-    </w:p>
-    <w:p>
-      <w:pPr>
-        <w:rPr>
           <w:rFonts w:ascii="Kozuka Gothic Pro H" w:hAnsi="Kozuka Gothic Pro H"/>
         </w:rPr>
       </w:pPr>
@@ -467,16 +362,8 @@
         <w:rPr>
           <w:rFonts w:ascii="Kozuka Gothic Pro H" w:hAnsi="Kozuka Gothic Pro H"/>
         </w:rPr>
-        <w:t xml:space="preserve">ode </w:t>
-      </w:r>
-      <w:proofErr w:type="spellStart"/>
-      <w:r>
-        <w:rPr>
-          <w:rFonts w:ascii="Kozuka Gothic Pro H" w:hAnsi="Kozuka Gothic Pro H"/>
-        </w:rPr>
-        <w:t>Practise</w:t>
-      </w:r>
-      <w:proofErr w:type="spellEnd"/>
+        <w:t>ode Practise</w:t>
+      </w:r>
     </w:p>
     <w:p>
       <w:pPr>
@@ -567,21 +454,7 @@
         <w:rPr>
           <w:rFonts w:ascii="Kozuka Gothic Pro H" w:hAnsi="Kozuka Gothic Pro H"/>
         </w:rPr>
-        <w:t>imple input/output-</w:t>
-      </w:r>
-      <w:proofErr w:type="spellStart"/>
-      <w:r>
-        <w:rPr>
-          <w:rFonts w:ascii="Kozuka Gothic Pro H" w:hAnsi="Kozuka Gothic Pro H"/>
-        </w:rPr>
-        <w:t>fahrenheit</w:t>
-      </w:r>
-      <w:proofErr w:type="spellEnd"/>
-      <w:r>
-        <w:rPr>
-          <w:rFonts w:ascii="Kozuka Gothic Pro H" w:hAnsi="Kozuka Gothic Pro H"/>
-        </w:rPr>
-        <w:t xml:space="preserve">: </w:t>
+        <w:t xml:space="preserve">imple input/output-fahrenheit: </w:t>
       </w:r>
       <w:r>
         <w:rPr>
@@ -727,21 +600,7 @@
         <w:rPr>
           <w:rFonts w:ascii="Kozuka Gothic Pro H" w:hAnsi="Kozuka Gothic Pro H"/>
         </w:rPr>
-        <w:t xml:space="preserve">irst off, there is a preprocessor, which puts it in whatever code is necessary. </w:t>
-      </w:r>
-      <w:proofErr w:type="gramStart"/>
-      <w:r>
-        <w:rPr>
-          <w:rFonts w:ascii="Kozuka Gothic Pro H" w:hAnsi="Kozuka Gothic Pro H"/>
-        </w:rPr>
-        <w:t>There’s</w:t>
-      </w:r>
-      <w:proofErr w:type="gramEnd"/>
-      <w:r>
-        <w:rPr>
-          <w:rFonts w:ascii="Kozuka Gothic Pro H" w:hAnsi="Kozuka Gothic Pro H"/>
-        </w:rPr>
-        <w:t xml:space="preserve"> what’s called the tokenizer, and the tokenizer goes and looks through things and discard the comment.</w:t>
+        <w:t>irst off, there is a preprocessor, which puts it in whatever code is necessary. There’s what’s called the tokenizer, and the tokenizer goes and looks through things and discard the comment.</w:t>
       </w:r>
     </w:p>
     <w:p>
@@ -865,23 +724,7 @@
           <w:rFonts w:ascii="Kozuka Gothic Pro H" w:hAnsi="Kozuka Gothic Pro H"/>
           <w:color w:val="FF0000"/>
         </w:rPr>
-        <w:t xml:space="preserve">, but </w:t>
-      </w:r>
-      <w:proofErr w:type="gramStart"/>
-      <w:r>
-        <w:rPr>
-          <w:rFonts w:ascii="Kozuka Gothic Pro H" w:hAnsi="Kozuka Gothic Pro H"/>
-          <w:color w:val="FF0000"/>
-        </w:rPr>
-        <w:t>a</w:t>
-      </w:r>
-      <w:proofErr w:type="gramEnd"/>
-      <w:r>
-        <w:rPr>
-          <w:rFonts w:ascii="Kozuka Gothic Pro H" w:hAnsi="Kozuka Gothic Pro H"/>
-          <w:color w:val="FF0000"/>
-        </w:rPr>
-        <w:t xml:space="preserve"> identifier.</w:t>
+        <w:t>, but a identifier.</w:t>
       </w:r>
     </w:p>
     <w:p>
@@ -1067,21 +910,7 @@
         <w:rPr>
           <w:rFonts w:ascii="Kozuka Gothic Pro H" w:hAnsi="Kozuka Gothic Pro H"/>
         </w:rPr>
-        <w:t>*</w:t>
-      </w:r>
-      <w:proofErr w:type="gramStart"/>
-      <w:r>
-        <w:rPr>
-          <w:rFonts w:ascii="Kozuka Gothic Pro H" w:hAnsi="Kozuka Gothic Pro H"/>
-        </w:rPr>
-        <w:t>is</w:t>
-      </w:r>
-      <w:proofErr w:type="gramEnd"/>
-      <w:r>
-        <w:rPr>
-          <w:rFonts w:ascii="Kozuka Gothic Pro H" w:hAnsi="Kozuka Gothic Pro H"/>
-        </w:rPr>
-        <w:t xml:space="preserve"> </w:t>
+        <w:t xml:space="preserve">*is </w:t>
       </w:r>
       <w:r>
         <w:rPr>
@@ -1107,21 +936,7 @@
         <w:rPr>
           <w:rFonts w:ascii="Kozuka Gothic Pro H" w:hAnsi="Kozuka Gothic Pro H"/>
         </w:rPr>
-        <w:t>But unary – and unary + (</w:t>
-      </w:r>
-      <w:proofErr w:type="gramStart"/>
-      <w:r>
-        <w:rPr>
-          <w:rFonts w:ascii="Kozuka Gothic Pro H" w:hAnsi="Kozuka Gothic Pro H"/>
-        </w:rPr>
-        <w:t>e.g.</w:t>
-      </w:r>
-      <w:proofErr w:type="gramEnd"/>
-      <w:r>
-        <w:rPr>
-          <w:rFonts w:ascii="Kozuka Gothic Pro H" w:hAnsi="Kozuka Gothic Pro H"/>
-        </w:rPr>
-        <w:t xml:space="preserve"> +8, and -8) has a </w:t>
+        <w:t xml:space="preserve">But unary – and unary + (e.g. +8, and -8) has a </w:t>
       </w:r>
       <w:r>
         <w:rPr>
@@ -1178,53 +993,17 @@
           <w:rFonts w:ascii="Kozuka Gothic Pro H" w:hAnsi="Kozuka Gothic Pro H"/>
         </w:rPr>
       </w:pPr>
-      <w:proofErr w:type="spellStart"/>
-      <w:r>
-        <w:rPr>
-          <w:rFonts w:ascii="Kozuka Gothic Pro H" w:hAnsi="Kozuka Gothic Pro H"/>
-        </w:rPr>
-        <w:t>a+b+c</w:t>
-      </w:r>
-      <w:proofErr w:type="spellEnd"/>
-      <w:r>
-        <w:rPr>
-          <w:rFonts w:ascii="Kozuka Gothic Pro H" w:hAnsi="Kozuka Gothic Pro H"/>
-        </w:rPr>
-        <w:t>: from left to right</w:t>
-      </w:r>
-      <w:r>
-        <w:rPr>
-          <w:rFonts w:ascii="Kozuka Gothic Pro H" w:hAnsi="Kozuka Gothic Pro H"/>
-        </w:rPr>
-        <w:t xml:space="preserve"> -&gt; ((</w:t>
-      </w:r>
-      <w:proofErr w:type="spellStart"/>
-      <w:r>
-        <w:rPr>
-          <w:rFonts w:ascii="Kozuka Gothic Pro H" w:hAnsi="Kozuka Gothic Pro H"/>
-        </w:rPr>
-        <w:t>a+</w:t>
-      </w:r>
-      <w:proofErr w:type="gramStart"/>
-      <w:r>
-        <w:rPr>
-          <w:rFonts w:ascii="Kozuka Gothic Pro H" w:hAnsi="Kozuka Gothic Pro H"/>
-        </w:rPr>
-        <w:t>b</w:t>
-      </w:r>
-      <w:proofErr w:type="spellEnd"/>
-      <w:r>
-        <w:rPr>
-          <w:rFonts w:ascii="Kozuka Gothic Pro H" w:hAnsi="Kozuka Gothic Pro H"/>
-        </w:rPr>
-        <w:t>)+</w:t>
-      </w:r>
-      <w:proofErr w:type="gramEnd"/>
-      <w:r>
-        <w:rPr>
-          <w:rFonts w:ascii="Kozuka Gothic Pro H" w:hAnsi="Kozuka Gothic Pro H"/>
-        </w:rPr>
-        <w:t>c)</w:t>
+      <w:r>
+        <w:rPr>
+          <w:rFonts w:ascii="Kozuka Gothic Pro H" w:hAnsi="Kozuka Gothic Pro H"/>
+        </w:rPr>
+        <w:t>a+b+c: from left to right</w:t>
+      </w:r>
+      <w:r>
+        <w:rPr>
+          <w:rFonts w:ascii="Kozuka Gothic Pro H" w:hAnsi="Kozuka Gothic Pro H"/>
+        </w:rPr>
+        <w:t xml:space="preserve"> -&gt; ((a+b)+c)</w:t>
       </w:r>
     </w:p>
     <w:p>
@@ -1406,16 +1185,8 @@
         <w:rPr>
           <w:rFonts w:ascii="Kozuka Gothic Pro H" w:hAnsi="Kozuka Gothic Pro H"/>
         </w:rPr>
-        <w:t xml:space="preserve">Fundamental types and </w:t>
-      </w:r>
-      <w:proofErr w:type="spellStart"/>
-      <w:r>
-        <w:rPr>
-          <w:rFonts w:ascii="Kozuka Gothic Pro H" w:hAnsi="Kozuka Gothic Pro H"/>
-        </w:rPr>
-        <w:t>sizeof</w:t>
-      </w:r>
-      <w:proofErr w:type="spellEnd"/>
+        <w:t>Fundamental types and sizeof</w:t>
+      </w:r>
     </w:p>
     <w:p>
       <w:pPr>
@@ -1564,21 +1335,7 @@
         <w:rPr>
           <w:rFonts w:ascii="Kozuka Gothic Pro H" w:hAnsi="Kozuka Gothic Pro H"/>
         </w:rPr>
-        <w:t xml:space="preserve">The integer and </w:t>
-      </w:r>
-      <w:proofErr w:type="gramStart"/>
-      <w:r>
-        <w:rPr>
-          <w:rFonts w:ascii="Kozuka Gothic Pro H" w:hAnsi="Kozuka Gothic Pro H"/>
-        </w:rPr>
-        <w:t>floating point</w:t>
-      </w:r>
-      <w:proofErr w:type="gramEnd"/>
-      <w:r>
-        <w:rPr>
-          <w:rFonts w:ascii="Kozuka Gothic Pro H" w:hAnsi="Kozuka Gothic Pro H"/>
-        </w:rPr>
-        <w:t xml:space="preserve"> types</w:t>
+        <w:t>The integer and floating point types</w:t>
       </w:r>
     </w:p>
     <w:p>
@@ -1684,23 +1441,7 @@
           <w:rFonts w:ascii="Kozuka Gothic Pro H" w:hAnsi="Kozuka Gothic Pro H"/>
           <w:color w:val="0D0D0D" w:themeColor="text1" w:themeTint="F2"/>
         </w:rPr>
-        <w:t xml:space="preserve"> </w:t>
-      </w:r>
-      <w:proofErr w:type="gramStart"/>
-      <w:r>
-        <w:rPr>
-          <w:rFonts w:ascii="Kozuka Gothic Pro H" w:hAnsi="Kozuka Gothic Pro H"/>
-          <w:color w:val="0D0D0D" w:themeColor="text1" w:themeTint="F2"/>
-        </w:rPr>
-        <w:t>print</w:t>
-      </w:r>
-      <w:proofErr w:type="gramEnd"/>
-      <w:r>
-        <w:rPr>
-          <w:rFonts w:ascii="Kozuka Gothic Pro H" w:hAnsi="Kozuka Gothic Pro H"/>
-          <w:color w:val="0D0D0D" w:themeColor="text1" w:themeTint="F2"/>
-        </w:rPr>
-        <w:t xml:space="preserve"> as 1.23456</w:t>
+        <w:t xml:space="preserve"> print as 1.23456</w:t>
       </w:r>
     </w:p>
     <w:p>
@@ -1815,32 +1556,7 @@
           <w:rFonts w:ascii="Kozuka Gothic Pro H" w:hAnsi="Kozuka Gothic Pro H"/>
           <w:color w:val="0D0D0D" w:themeColor="text1" w:themeTint="F2"/>
         </w:rPr>
-        <w:t xml:space="preserve">n </w:t>
-      </w:r>
-      <w:proofErr w:type="spellStart"/>
-      <w:proofErr w:type="gramStart"/>
-      <w:r>
-        <w:rPr>
-          <w:rFonts w:ascii="Kozuka Gothic Pro H" w:hAnsi="Kozuka Gothic Pro H"/>
-          <w:color w:val="0D0D0D" w:themeColor="text1" w:themeTint="F2"/>
-        </w:rPr>
-        <w:t>prinf</w:t>
-      </w:r>
-      <w:proofErr w:type="spellEnd"/>
-      <w:r>
-        <w:rPr>
-          <w:rFonts w:ascii="Kozuka Gothic Pro H" w:hAnsi="Kozuka Gothic Pro H"/>
-          <w:color w:val="0D0D0D" w:themeColor="text1" w:themeTint="F2"/>
-        </w:rPr>
-        <w:t>(</w:t>
-      </w:r>
-      <w:proofErr w:type="gramEnd"/>
-      <w:r>
-        <w:rPr>
-          <w:rFonts w:ascii="Kozuka Gothic Pro H" w:hAnsi="Kozuka Gothic Pro H"/>
-          <w:color w:val="0D0D0D" w:themeColor="text1" w:themeTint="F2"/>
-        </w:rPr>
-        <w:t>)</w:t>
+        <w:t>n prinf()</w:t>
       </w:r>
     </w:p>
     <w:p>
@@ -1882,48 +1598,14 @@
           <w:rFonts w:ascii="Kozuka Gothic Pro H" w:hAnsi="Kozuka Gothic Pro H"/>
           <w:color w:val="FF0000"/>
         </w:rPr>
-        <w:t>%</w:t>
-      </w:r>
-      <w:proofErr w:type="spellStart"/>
-      <w:r>
-        <w:rPr>
-          <w:rFonts w:ascii="Kozuka Gothic Pro H" w:hAnsi="Kozuka Gothic Pro H"/>
-          <w:color w:val="FF0000"/>
-        </w:rPr>
-        <w:t>lf</w:t>
-      </w:r>
-      <w:proofErr w:type="spellEnd"/>
+        <w:t>%lf</w:t>
+      </w:r>
       <w:r>
         <w:rPr>
           <w:rFonts w:ascii="Kozuka Gothic Pro H" w:hAnsi="Kozuka Gothic Pro H"/>
           <w:color w:val="0D0D0D" w:themeColor="text1" w:themeTint="F2"/>
         </w:rPr>
-        <w:t xml:space="preserve"> in </w:t>
-      </w:r>
-      <w:proofErr w:type="spellStart"/>
-      <w:proofErr w:type="gramStart"/>
-      <w:r>
-        <w:rPr>
-          <w:rFonts w:ascii="Kozuka Gothic Pro H" w:hAnsi="Kozuka Gothic Pro H"/>
-          <w:color w:val="0D0D0D" w:themeColor="text1" w:themeTint="F2"/>
-        </w:rPr>
-        <w:t>printf</w:t>
-      </w:r>
-      <w:proofErr w:type="spellEnd"/>
-      <w:r>
-        <w:rPr>
-          <w:rFonts w:ascii="Kozuka Gothic Pro H" w:hAnsi="Kozuka Gothic Pro H"/>
-          <w:color w:val="0D0D0D" w:themeColor="text1" w:themeTint="F2"/>
-        </w:rPr>
-        <w:t>(</w:t>
-      </w:r>
-      <w:proofErr w:type="gramEnd"/>
-      <w:r>
-        <w:rPr>
-          <w:rFonts w:ascii="Kozuka Gothic Pro H" w:hAnsi="Kozuka Gothic Pro H"/>
-          <w:color w:val="0D0D0D" w:themeColor="text1" w:themeTint="F2"/>
-        </w:rPr>
-        <w:t>)</w:t>
+        <w:t xml:space="preserve"> in printf()</w:t>
       </w:r>
     </w:p>
     <w:p>
@@ -1956,16 +1638,8 @@
         <w:rPr>
           <w:rFonts w:ascii="Kozuka Gothic Pro H" w:hAnsi="Kozuka Gothic Pro H"/>
         </w:rPr>
-        <w:t xml:space="preserve">ode </w:t>
-      </w:r>
-      <w:proofErr w:type="spellStart"/>
-      <w:r>
-        <w:rPr>
-          <w:rFonts w:ascii="Kozuka Gothic Pro H" w:hAnsi="Kozuka Gothic Pro H"/>
-        </w:rPr>
-        <w:t>Practise</w:t>
-      </w:r>
-      <w:proofErr w:type="spellEnd"/>
+        <w:t>ode Practise</w:t>
+      </w:r>
     </w:p>
     <w:p>
       <w:pPr>
@@ -2043,68 +1717,26 @@
         <w:rPr>
           <w:rFonts w:ascii="Kozuka Gothic Pro H" w:hAnsi="Kozuka Gothic Pro H"/>
         </w:rPr>
-        <w:t xml:space="preserve">Fundamental </w:t>
-      </w:r>
-      <w:proofErr w:type="gramStart"/>
-      <w:r>
-        <w:rPr>
-          <w:rFonts w:ascii="Kozuka Gothic Pro H" w:hAnsi="Kozuka Gothic Pro H"/>
-        </w:rPr>
-        <w:t>Types</w:t>
-      </w:r>
-      <w:proofErr w:type="gramEnd"/>
-      <w:r>
-        <w:rPr>
-          <w:rFonts w:ascii="Kozuka Gothic Pro H" w:hAnsi="Kozuka Gothic Pro H"/>
-        </w:rPr>
-        <w:t xml:space="preserve"> Declaration and Assignment</w:t>
-      </w:r>
-    </w:p>
-    <w:p>
-      <w:pPr>
-        <w:rPr>
-          <w:rFonts w:ascii="Kozuka Gothic Pro H" w:hAnsi="Kozuka Gothic Pro H"/>
-        </w:rPr>
-      </w:pPr>
-      <w:r>
-        <w:rPr>
-          <w:rFonts w:ascii="Kozuka Gothic Pro H" w:hAnsi="Kozuka Gothic Pro H"/>
-        </w:rPr>
-        <w:t xml:space="preserve">Fundamental types and </w:t>
-      </w:r>
-      <w:proofErr w:type="spellStart"/>
-      <w:r>
-        <w:rPr>
-          <w:rFonts w:ascii="Kozuka Gothic Pro H" w:hAnsi="Kozuka Gothic Pro H"/>
-        </w:rPr>
-        <w:t>sizeof</w:t>
-      </w:r>
-      <w:proofErr w:type="spellEnd"/>
-      <w:r>
-        <w:rPr>
-          <w:rFonts w:ascii="Kozuka Gothic Pro H" w:hAnsi="Kozuka Gothic Pro H"/>
-        </w:rPr>
-        <w:t xml:space="preserve">: </w:t>
-      </w:r>
-      <w:r>
-        <w:rPr>
-          <w:rFonts w:ascii="Kozuka Gothic Pro H" w:hAnsi="Kozuka Gothic Pro H"/>
-        </w:rPr>
-        <w:t xml:space="preserve">Fundamental Types </w:t>
-      </w:r>
-      <w:proofErr w:type="spellStart"/>
-      <w:r>
-        <w:rPr>
-          <w:rFonts w:ascii="Kozuka Gothic Pro H" w:hAnsi="Kozuka Gothic Pro H"/>
-        </w:rPr>
-        <w:t>sizeof</w:t>
-      </w:r>
-      <w:proofErr w:type="spellEnd"/>
-      <w:r>
-        <w:rPr>
-          <w:rFonts w:ascii="Kozuka Gothic Pro H" w:hAnsi="Kozuka Gothic Pro H"/>
-        </w:rPr>
-        <w:t xml:space="preserve"> operator</w:t>
+        <w:t>Fundamental Types Declaration and Assignment</w:t>
+      </w:r>
+    </w:p>
+    <w:p>
+      <w:pPr>
+        <w:rPr>
+          <w:rFonts w:ascii="Kozuka Gothic Pro H" w:hAnsi="Kozuka Gothic Pro H"/>
+        </w:rPr>
+      </w:pPr>
+      <w:r>
+        <w:rPr>
+          <w:rFonts w:ascii="Kozuka Gothic Pro H" w:hAnsi="Kozuka Gothic Pro H"/>
+        </w:rPr>
+        <w:t xml:space="preserve">Fundamental types and sizeof: </w:t>
+      </w:r>
+      <w:r>
+        <w:rPr>
+          <w:rFonts w:ascii="Kozuka Gothic Pro H" w:hAnsi="Kozuka Gothic Pro H"/>
+        </w:rPr>
+        <w:t>Fundamental Types sizeof operator</w:t>
       </w:r>
     </w:p>
     <w:p>
@@ -2158,21 +1790,7 @@
         <w:rPr>
           <w:rFonts w:ascii="Kozuka Gothic Pro H" w:hAnsi="Kozuka Gothic Pro H"/>
         </w:rPr>
-        <w:t xml:space="preserve">Fundamental </w:t>
-      </w:r>
-      <w:proofErr w:type="gramStart"/>
-      <w:r>
-        <w:rPr>
-          <w:rFonts w:ascii="Kozuka Gothic Pro H" w:hAnsi="Kozuka Gothic Pro H"/>
-        </w:rPr>
-        <w:t>Types</w:t>
-      </w:r>
-      <w:proofErr w:type="gramEnd"/>
-      <w:r>
-        <w:rPr>
-          <w:rFonts w:ascii="Kozuka Gothic Pro H" w:hAnsi="Kozuka Gothic Pro H"/>
-        </w:rPr>
-        <w:t xml:space="preserve"> INT</w:t>
+        <w:t>Fundamental Types INT</w:t>
       </w:r>
     </w:p>
     <w:p>
@@ -2409,31 +2027,8 @@
           <w:szCs w:val="19"/>
         </w:rPr>
         <w:tab/>
-      </w:r>
-      <w:proofErr w:type="spellStart"/>
-      <w:proofErr w:type="gramStart"/>
-      <w:r>
-        <w:rPr>
-          <w:rFonts w:ascii="Consolas" w:hAnsi="Consolas" w:cs="Consolas"/>
-          <w:color w:val="000000"/>
-          <w:kern w:val="0"/>
-          <w:sz w:val="19"/>
-          <w:szCs w:val="19"/>
-        </w:rPr>
-        <w:t>printf</w:t>
-      </w:r>
-      <w:proofErr w:type="spellEnd"/>
-      <w:r>
-        <w:rPr>
-          <w:rFonts w:ascii="Consolas" w:hAnsi="Consolas" w:cs="Consolas"/>
-          <w:color w:val="000000"/>
-          <w:kern w:val="0"/>
-          <w:sz w:val="19"/>
-          <w:szCs w:val="19"/>
-        </w:rPr>
-        <w:t>(</w:t>
-      </w:r>
-      <w:proofErr w:type="gramEnd"/>
+        <w:t>printf(</w:t>
+      </w:r>
       <w:r>
         <w:rPr>
           <w:rFonts w:ascii="Consolas" w:hAnsi="Consolas" w:cs="Consolas"/>
@@ -2442,29 +2037,7 @@
           <w:sz w:val="19"/>
           <w:szCs w:val="19"/>
         </w:rPr>
-        <w:t>"\</w:t>
-      </w:r>
-      <w:proofErr w:type="spellStart"/>
-      <w:r>
-        <w:rPr>
-          <w:rFonts w:ascii="Consolas" w:hAnsi="Consolas" w:cs="Consolas"/>
-          <w:color w:val="A31515"/>
-          <w:kern w:val="0"/>
-          <w:sz w:val="19"/>
-          <w:szCs w:val="19"/>
-        </w:rPr>
-        <w:t>nPlease</w:t>
-      </w:r>
-      <w:proofErr w:type="spellEnd"/>
-      <w:r>
-        <w:rPr>
-          <w:rFonts w:ascii="Consolas" w:hAnsi="Consolas" w:cs="Consolas"/>
-          <w:color w:val="A31515"/>
-          <w:kern w:val="0"/>
-          <w:sz w:val="19"/>
-          <w:szCs w:val="19"/>
-        </w:rPr>
-        <w:t xml:space="preserve"> use an umbrella.\n"</w:t>
+        <w:t>"\nPlease use an umbrella.\n"</w:t>
       </w:r>
       <w:r>
         <w:rPr>
@@ -2536,31 +2109,8 @@
           <w:szCs w:val="19"/>
         </w:rPr>
         <w:tab/>
-      </w:r>
-      <w:proofErr w:type="spellStart"/>
-      <w:proofErr w:type="gramStart"/>
-      <w:r>
-        <w:rPr>
-          <w:rFonts w:ascii="Consolas" w:hAnsi="Consolas" w:cs="Consolas"/>
-          <w:color w:val="000000"/>
-          <w:kern w:val="0"/>
-          <w:sz w:val="19"/>
-          <w:szCs w:val="19"/>
-        </w:rPr>
-        <w:t>printf</w:t>
-      </w:r>
-      <w:proofErr w:type="spellEnd"/>
-      <w:r>
-        <w:rPr>
-          <w:rFonts w:ascii="Consolas" w:hAnsi="Consolas" w:cs="Consolas"/>
-          <w:color w:val="000000"/>
-          <w:kern w:val="0"/>
-          <w:sz w:val="19"/>
-          <w:szCs w:val="19"/>
-        </w:rPr>
-        <w:t>(</w:t>
-      </w:r>
-      <w:proofErr w:type="gramEnd"/>
+        <w:t>printf(</w:t>
+      </w:r>
       <w:r>
         <w:rPr>
           <w:rFonts w:ascii="Consolas" w:hAnsi="Consolas" w:cs="Consolas"/>
@@ -2569,29 +2119,7 @@
           <w:sz w:val="19"/>
           <w:szCs w:val="19"/>
         </w:rPr>
-        <w:t>"\</w:t>
-      </w:r>
-      <w:proofErr w:type="spellStart"/>
-      <w:r>
-        <w:rPr>
-          <w:rFonts w:ascii="Consolas" w:hAnsi="Consolas" w:cs="Consolas"/>
-          <w:color w:val="A31515"/>
-          <w:kern w:val="0"/>
-          <w:sz w:val="19"/>
-          <w:szCs w:val="19"/>
-        </w:rPr>
-        <w:t>nDress</w:t>
-      </w:r>
-      <w:proofErr w:type="spellEnd"/>
-      <w:r>
-        <w:rPr>
-          <w:rFonts w:ascii="Consolas" w:hAnsi="Consolas" w:cs="Consolas"/>
-          <w:color w:val="A31515"/>
-          <w:kern w:val="0"/>
-          <w:sz w:val="19"/>
-          <w:szCs w:val="19"/>
-        </w:rPr>
-        <w:t xml:space="preserve"> normally.\n\n"</w:t>
+        <w:t>"\nDress normally.\n\n"</w:t>
       </w:r>
       <w:r>
         <w:rPr>
@@ -2764,15 +2292,7 @@
           <w:rFonts w:ascii="Kozuka Gothic Pro H" w:hAnsi="Kozuka Gothic Pro H"/>
           <w:color w:val="FF0000"/>
         </w:rPr>
-        <w:t>if</w:t>
-      </w:r>
-      <w:proofErr w:type="gramStart"/>
-      <w:r>
-        <w:rPr>
-          <w:rFonts w:ascii="Kozuka Gothic Pro H" w:hAnsi="Kozuka Gothic Pro H"/>
-          <w:color w:val="FF0000"/>
-        </w:rPr>
-        <w:t>(</w:t>
+        <w:t>if(</w:t>
       </w:r>
       <w:r>
         <w:rPr>
@@ -2786,15 +2306,7 @@
           <w:rFonts w:ascii="Kozuka Gothic Pro H" w:hAnsi="Kozuka Gothic Pro H"/>
           <w:color w:val="FF0000"/>
         </w:rPr>
-        <w:t>a</w:t>
-      </w:r>
-      <w:proofErr w:type="gramEnd"/>
-      <w:r>
-        <w:rPr>
-          <w:rFonts w:ascii="Kozuka Gothic Pro H" w:hAnsi="Kozuka Gothic Pro H"/>
-          <w:color w:val="FF0000"/>
-        </w:rPr>
-        <w:t xml:space="preserve">) equals if(a == 0) </w:t>
+        <w:t xml:space="preserve">a) equals if(a == 0) </w:t>
       </w:r>
     </w:p>
     <w:p>
@@ -3171,7 +2683,6 @@
           <w:szCs w:val="19"/>
         </w:rPr>
       </w:pPr>
-      <w:proofErr w:type="gramStart"/>
       <w:r>
         <w:rPr>
           <w:rFonts w:ascii="Consolas" w:hAnsi="Consolas" w:cs="Consolas"/>
@@ -3182,7 +2693,6 @@
         </w:rPr>
         <w:t>e1;</w:t>
       </w:r>
-      <w:proofErr w:type="gramEnd"/>
     </w:p>
     <w:p>
       <w:pPr>
@@ -3292,19 +2802,8 @@
           <w:szCs w:val="19"/>
         </w:rPr>
         <w:tab/>
-      </w:r>
-      <w:proofErr w:type="gramStart"/>
-      <w:r>
-        <w:rPr>
-          <w:rFonts w:ascii="Consolas" w:hAnsi="Consolas" w:cs="Consolas"/>
-          <w:color w:val="000000"/>
-          <w:kern w:val="0"/>
-          <w:sz w:val="19"/>
-          <w:szCs w:val="19"/>
-        </w:rPr>
         <w:t>statement;</w:t>
       </w:r>
-      <w:proofErr w:type="gramEnd"/>
     </w:p>
     <w:p>
       <w:pPr>
@@ -3339,19 +2838,8 @@
           <w:szCs w:val="19"/>
         </w:rPr>
         <w:tab/>
-      </w:r>
-      <w:proofErr w:type="gramStart"/>
-      <w:r>
-        <w:rPr>
-          <w:rFonts w:ascii="Consolas" w:hAnsi="Consolas" w:cs="Consolas"/>
-          <w:color w:val="000000"/>
-          <w:kern w:val="0"/>
-          <w:sz w:val="19"/>
-          <w:szCs w:val="19"/>
-        </w:rPr>
         <w:t>e3;</w:t>
       </w:r>
-      <w:proofErr w:type="gramEnd"/>
     </w:p>
     <w:p>
       <w:pPr>
@@ -3523,21 +3011,7 @@
         <w:rPr>
           <w:rFonts w:ascii="Kozuka Gothic Pro H" w:hAnsi="Kozuka Gothic Pro H"/>
         </w:rPr>
-        <w:t xml:space="preserve"> for statement and </w:t>
-      </w:r>
-      <w:proofErr w:type="spellStart"/>
-      <w:r>
-        <w:rPr>
-          <w:rFonts w:ascii="Kozuka Gothic Pro H" w:hAnsi="Kozuka Gothic Pro H"/>
-        </w:rPr>
-        <w:t>its</w:t>
-      </w:r>
-      <w:proofErr w:type="spellEnd"/>
-      <w:r>
-        <w:rPr>
-          <w:rFonts w:ascii="Kozuka Gothic Pro H" w:hAnsi="Kozuka Gothic Pro H"/>
-        </w:rPr>
-        <w:t xml:space="preserve"> while analog</w:t>
+        <w:t xml:space="preserve"> for statement and its while analog</w:t>
       </w:r>
     </w:p>
     <w:p>
@@ -3552,7 +3026,6 @@
           <w:rFonts w:ascii="Kozuka Gothic Pro H" w:hAnsi="Kozuka Gothic Pro H"/>
         </w:rPr>
       </w:pPr>
-      <w:proofErr w:type="gramStart"/>
       <w:r>
         <w:rPr>
           <w:rFonts w:ascii="Kozuka Gothic Pro H" w:hAnsi="Kozuka Gothic Pro H" w:hint="eastAsia"/>
@@ -3572,7 +3045,6 @@
         </w:rPr>
         <w:t>for</w:t>
       </w:r>
-      <w:proofErr w:type="gramEnd"/>
       <w:r>
         <w:rPr>
           <w:rFonts w:ascii="Kozuka Gothic Pro H" w:hAnsi="Kozuka Gothic Pro H"/>
@@ -3612,86 +3084,8 @@
           <w:sz w:val="19"/>
           <w:szCs w:val="19"/>
         </w:rPr>
-        <w:t xml:space="preserve"> (</w:t>
-      </w:r>
-      <w:proofErr w:type="spellStart"/>
-      <w:r>
-        <w:rPr>
-          <w:rFonts w:ascii="Consolas" w:hAnsi="Consolas" w:cs="Consolas"/>
-          <w:color w:val="000000"/>
-          <w:kern w:val="0"/>
-          <w:sz w:val="19"/>
-          <w:szCs w:val="19"/>
-        </w:rPr>
-        <w:t>i</w:t>
-      </w:r>
-      <w:proofErr w:type="spellEnd"/>
-      <w:r>
-        <w:rPr>
-          <w:rFonts w:ascii="Consolas" w:hAnsi="Consolas" w:cs="Consolas"/>
-          <w:color w:val="000000"/>
-          <w:kern w:val="0"/>
-          <w:sz w:val="19"/>
-          <w:szCs w:val="19"/>
-        </w:rPr>
-        <w:t xml:space="preserve"> = 1, </w:t>
-      </w:r>
-      <w:proofErr w:type="spellStart"/>
-      <w:r>
-        <w:rPr>
-          <w:rFonts w:ascii="Consolas" w:hAnsi="Consolas" w:cs="Consolas"/>
-          <w:color w:val="000000"/>
-          <w:kern w:val="0"/>
-          <w:sz w:val="19"/>
-          <w:szCs w:val="19"/>
-        </w:rPr>
-        <w:t>i</w:t>
-      </w:r>
-      <w:proofErr w:type="spellEnd"/>
-      <w:r>
-        <w:rPr>
-          <w:rFonts w:ascii="Consolas" w:hAnsi="Consolas" w:cs="Consolas"/>
-          <w:color w:val="000000"/>
-          <w:kern w:val="0"/>
-          <w:sz w:val="19"/>
-          <w:szCs w:val="19"/>
-        </w:rPr>
-        <w:t xml:space="preserve"> &lt;= 5, </w:t>
-      </w:r>
-      <w:proofErr w:type="spellStart"/>
-      <w:r>
-        <w:rPr>
-          <w:rFonts w:ascii="Consolas" w:hAnsi="Consolas" w:cs="Consolas"/>
-          <w:color w:val="000000"/>
-          <w:kern w:val="0"/>
-          <w:sz w:val="19"/>
-          <w:szCs w:val="19"/>
-        </w:rPr>
-        <w:t>i</w:t>
-      </w:r>
-      <w:proofErr w:type="spellEnd"/>
-      <w:r>
-        <w:rPr>
-          <w:rFonts w:ascii="Consolas" w:hAnsi="Consolas" w:cs="Consolas"/>
-          <w:color w:val="000000"/>
-          <w:kern w:val="0"/>
-          <w:sz w:val="19"/>
-          <w:szCs w:val="19"/>
-        </w:rPr>
-        <w:t>++</w:t>
-      </w:r>
-      <w:proofErr w:type="gramStart"/>
-      <w:r>
-        <w:rPr>
-          <w:rFonts w:ascii="Consolas" w:hAnsi="Consolas" w:cs="Consolas"/>
-          <w:color w:val="000000"/>
-          <w:kern w:val="0"/>
-          <w:sz w:val="19"/>
-          <w:szCs w:val="19"/>
-        </w:rPr>
-        <w:t>) :</w:t>
-      </w:r>
-      <w:proofErr w:type="gramEnd"/>
+        <w:t xml:space="preserve"> (i = 1, i &lt;= 5, i++) :</w:t>
+      </w:r>
     </w:p>
     <w:p>
       <w:pPr>
@@ -3783,7 +3177,6 @@
           <w:szCs w:val="19"/>
         </w:rPr>
       </w:pPr>
-      <w:proofErr w:type="gramStart"/>
       <w:r>
         <w:rPr>
           <w:rFonts w:ascii="Consolas" w:hAnsi="Consolas" w:cs="Consolas"/>
@@ -3802,18 +3195,7 @@
           <w:sz w:val="19"/>
           <w:szCs w:val="19"/>
         </w:rPr>
-        <w:t>(</w:t>
-      </w:r>
-      <w:proofErr w:type="gramEnd"/>
-      <w:r>
-        <w:rPr>
-          <w:rFonts w:ascii="Consolas" w:hAnsi="Consolas" w:cs="Consolas"/>
-          <w:color w:val="000000"/>
-          <w:kern w:val="0"/>
-          <w:sz w:val="19"/>
-          <w:szCs w:val="19"/>
-        </w:rPr>
-        <w:t>e1, e2, e3):</w:t>
+        <w:t>(e1, e2, e3):</w:t>
       </w:r>
     </w:p>
     <w:p>
@@ -3986,63 +3368,7 @@
           <w:sz w:val="19"/>
           <w:szCs w:val="19"/>
         </w:rPr>
-        <w:t xml:space="preserve"> (; (c = </w:t>
-      </w:r>
-      <w:proofErr w:type="spellStart"/>
-      <w:proofErr w:type="gramStart"/>
-      <w:r>
-        <w:rPr>
-          <w:rFonts w:ascii="Consolas" w:hAnsi="Consolas" w:cs="Consolas"/>
-          <w:color w:val="000000"/>
-          <w:kern w:val="0"/>
-          <w:sz w:val="19"/>
-          <w:szCs w:val="19"/>
-        </w:rPr>
-        <w:t>getchar</w:t>
-      </w:r>
-      <w:proofErr w:type="spellEnd"/>
-      <w:r>
-        <w:rPr>
-          <w:rFonts w:ascii="Consolas" w:hAnsi="Consolas" w:cs="Consolas"/>
-          <w:color w:val="000000"/>
-          <w:kern w:val="0"/>
-          <w:sz w:val="19"/>
-          <w:szCs w:val="19"/>
-        </w:rPr>
-        <w:t>(</w:t>
-      </w:r>
-      <w:proofErr w:type="gramEnd"/>
-      <w:r>
-        <w:rPr>
-          <w:rFonts w:ascii="Consolas" w:hAnsi="Consolas" w:cs="Consolas"/>
-          <w:color w:val="000000"/>
-          <w:kern w:val="0"/>
-          <w:sz w:val="19"/>
-          <w:szCs w:val="19"/>
-        </w:rPr>
-        <w:t xml:space="preserve">)) != EOF; </w:t>
-      </w:r>
-      <w:proofErr w:type="spellStart"/>
-      <w:r>
-        <w:rPr>
-          <w:rFonts w:ascii="Consolas" w:hAnsi="Consolas" w:cs="Consolas"/>
-          <w:color w:val="000000"/>
-          <w:kern w:val="0"/>
-          <w:sz w:val="19"/>
-          <w:szCs w:val="19"/>
-        </w:rPr>
-        <w:t>total_chars</w:t>
-      </w:r>
-      <w:proofErr w:type="spellEnd"/>
-      <w:r>
-        <w:rPr>
-          <w:rFonts w:ascii="Consolas" w:hAnsi="Consolas" w:cs="Consolas"/>
-          <w:color w:val="000000"/>
-          <w:kern w:val="0"/>
-          <w:sz w:val="19"/>
-          <w:szCs w:val="19"/>
-        </w:rPr>
-        <w:t>++)</w:t>
+        <w:t xml:space="preserve"> (; (c = getchar()) != EOF; total_chars++)</w:t>
       </w:r>
     </w:p>
     <w:p>
@@ -4066,9 +3392,8 @@
           <w:kern w:val="0"/>
           <w:szCs w:val="24"/>
         </w:rPr>
-        <w:t xml:space="preserve">There is no initializer, as the terminating condition gives sufficient information to know when </w:t>
-      </w:r>
-      <w:proofErr w:type="gramStart"/>
+        <w:t>There is no initializer, as the terminating condition gives sufficient information to know when should the loop be ended.</w:t>
+      </w:r>
       <w:r>
         <w:rPr>
           <w:rFonts w:cs="Consolas"/>
@@ -4078,54 +3403,7 @@
           <w:kern w:val="0"/>
           <w:szCs w:val="24"/>
         </w:rPr>
-        <w:t>should the loop</w:t>
-      </w:r>
-      <w:proofErr w:type="gramEnd"/>
-      <w:r>
-        <w:rPr>
-          <w:rFonts w:cs="Consolas"/>
-          <w:b w:val="0"/>
-          <w:bCs w:val="0"/>
-          <w:color w:val="000000"/>
-          <w:kern w:val="0"/>
-          <w:szCs w:val="24"/>
-        </w:rPr>
-        <w:t xml:space="preserve"> be ended.</w:t>
-      </w:r>
-      <w:r>
-        <w:rPr>
-          <w:rFonts w:cs="Consolas"/>
-          <w:b w:val="0"/>
-          <w:bCs w:val="0"/>
-          <w:color w:val="000000"/>
-          <w:kern w:val="0"/>
-          <w:szCs w:val="24"/>
-        </w:rPr>
-        <w:t xml:space="preserve"> </w:t>
-      </w:r>
-      <w:proofErr w:type="spellStart"/>
-      <w:r>
-        <w:rPr>
-          <w:rFonts w:cs="Consolas"/>
-          <w:b w:val="0"/>
-          <w:bCs w:val="0"/>
-          <w:color w:val="000000"/>
-          <w:kern w:val="0"/>
-          <w:szCs w:val="24"/>
-        </w:rPr>
-        <w:t>ctrl+c</w:t>
-      </w:r>
-      <w:proofErr w:type="spellEnd"/>
-      <w:r>
-        <w:rPr>
-          <w:rFonts w:cs="Consolas"/>
-          <w:b w:val="0"/>
-          <w:bCs w:val="0"/>
-          <w:color w:val="000000"/>
-          <w:kern w:val="0"/>
-          <w:szCs w:val="24"/>
-        </w:rPr>
-        <w:t xml:space="preserve"> to exit the program to reach EOF.</w:t>
+        <w:t xml:space="preserve"> ctrl+c to exit the program to reach EOF.</w:t>
       </w:r>
     </w:p>
     <w:p>
@@ -4164,29 +3442,7 @@
           <w:sz w:val="19"/>
           <w:szCs w:val="19"/>
         </w:rPr>
-        <w:t xml:space="preserve">c = (a &lt; b)? </w:t>
-      </w:r>
-      <w:proofErr w:type="gramStart"/>
-      <w:r>
-        <w:rPr>
-          <w:rFonts w:ascii="Consolas" w:hAnsi="Consolas" w:cs="Consolas"/>
-          <w:color w:val="000000"/>
-          <w:kern w:val="0"/>
-          <w:sz w:val="19"/>
-          <w:szCs w:val="19"/>
-        </w:rPr>
-        <w:t>a:b</w:t>
-      </w:r>
-      <w:proofErr w:type="gramEnd"/>
-      <w:r>
-        <w:rPr>
-          <w:rFonts w:ascii="Consolas" w:hAnsi="Consolas" w:cs="Consolas"/>
-          <w:color w:val="000000"/>
-          <w:kern w:val="0"/>
-          <w:sz w:val="19"/>
-          <w:szCs w:val="19"/>
-        </w:rPr>
-        <w:t xml:space="preserve"> </w:t>
+        <w:t xml:space="preserve">c = (a &lt; b)? a:b </w:t>
       </w:r>
       <w:r>
         <w:rPr>
@@ -4265,31 +3521,7 @@
           <w:kern w:val="0"/>
           <w:szCs w:val="24"/>
         </w:rPr>
-        <w:t xml:space="preserve">expression </w:t>
-      </w:r>
-      <w:proofErr w:type="gramStart"/>
-      <w:r>
-        <w:rPr>
-          <w:rFonts w:cs="Consolas"/>
-          <w:b w:val="0"/>
-          <w:bCs w:val="0"/>
-          <w:color w:val="000000"/>
-          <w:kern w:val="0"/>
-          <w:szCs w:val="24"/>
-        </w:rPr>
-        <w:t>1?expression</w:t>
-      </w:r>
-      <w:proofErr w:type="gramEnd"/>
-      <w:r>
-        <w:rPr>
-          <w:rFonts w:cs="Consolas"/>
-          <w:b w:val="0"/>
-          <w:bCs w:val="0"/>
-          <w:color w:val="000000"/>
-          <w:kern w:val="0"/>
-          <w:szCs w:val="24"/>
-        </w:rPr>
-        <w:t xml:space="preserve"> 2:expression3</w:t>
+        <w:t>expression 1?expression 2:expression3</w:t>
       </w:r>
     </w:p>
     <w:p>
@@ -4390,73 +3622,7 @@
           <w:sz w:val="19"/>
           <w:szCs w:val="19"/>
         </w:rPr>
-        <w:t>speed = (speed &lt;= 65</w:t>
-      </w:r>
-      <w:proofErr w:type="gramStart"/>
-      <w:r>
-        <w:rPr>
-          <w:rFonts w:ascii="Consolas" w:hAnsi="Consolas" w:cs="Consolas"/>
-          <w:color w:val="000000"/>
-          <w:kern w:val="0"/>
-          <w:sz w:val="19"/>
-          <w:szCs w:val="19"/>
-        </w:rPr>
-        <w:t>) ?</w:t>
-      </w:r>
-      <w:proofErr w:type="gramEnd"/>
-      <w:r>
-        <w:rPr>
-          <w:rFonts w:ascii="Consolas" w:hAnsi="Consolas" w:cs="Consolas"/>
-          <w:color w:val="000000"/>
-          <w:kern w:val="0"/>
-          <w:sz w:val="19"/>
-          <w:szCs w:val="19"/>
-        </w:rPr>
-        <w:t xml:space="preserve"> </w:t>
-      </w:r>
-      <w:proofErr w:type="gramStart"/>
-      <w:r>
-        <w:rPr>
-          <w:rFonts w:ascii="Consolas" w:hAnsi="Consolas" w:cs="Consolas"/>
-          <w:color w:val="000000"/>
-          <w:kern w:val="0"/>
-          <w:sz w:val="19"/>
-          <w:szCs w:val="19"/>
-        </w:rPr>
-        <w:t>(65) :</w:t>
-      </w:r>
-      <w:proofErr w:type="gramEnd"/>
-      <w:r>
-        <w:rPr>
-          <w:rFonts w:ascii="Consolas" w:hAnsi="Consolas" w:cs="Consolas"/>
-          <w:color w:val="000000"/>
-          <w:kern w:val="0"/>
-          <w:sz w:val="19"/>
-          <w:szCs w:val="19"/>
-        </w:rPr>
-        <w:t xml:space="preserve"> (speed &lt;= 70) ? </w:t>
-      </w:r>
-      <w:proofErr w:type="gramStart"/>
-      <w:r>
-        <w:rPr>
-          <w:rFonts w:ascii="Consolas" w:hAnsi="Consolas" w:cs="Consolas"/>
-          <w:color w:val="000000"/>
-          <w:kern w:val="0"/>
-          <w:sz w:val="19"/>
-          <w:szCs w:val="19"/>
-        </w:rPr>
-        <w:t>(70) :</w:t>
-      </w:r>
-      <w:proofErr w:type="gramEnd"/>
-      <w:r>
-        <w:rPr>
-          <w:rFonts w:ascii="Consolas" w:hAnsi="Consolas" w:cs="Consolas"/>
-          <w:color w:val="000000"/>
-          <w:kern w:val="0"/>
-          <w:sz w:val="19"/>
-          <w:szCs w:val="19"/>
-        </w:rPr>
-        <w:t xml:space="preserve"> (90);</w:t>
+        <w:t>speed = (speed &lt;= 65) ? (65) : (speed &lt;= 70) ? (70) : (90);</w:t>
       </w:r>
     </w:p>
     <w:p>
@@ -4503,73 +3669,7 @@
           <w:sz w:val="19"/>
           <w:szCs w:val="19"/>
         </w:rPr>
-        <w:t>(speed &lt;= 65</w:t>
-      </w:r>
-      <w:proofErr w:type="gramStart"/>
-      <w:r>
-        <w:rPr>
-          <w:rFonts w:ascii="Consolas" w:hAnsi="Consolas" w:cs="Consolas"/>
-          <w:color w:val="000000"/>
-          <w:kern w:val="0"/>
-          <w:sz w:val="19"/>
-          <w:szCs w:val="19"/>
-        </w:rPr>
-        <w:t>) ?</w:t>
-      </w:r>
-      <w:proofErr w:type="gramEnd"/>
-      <w:r>
-        <w:rPr>
-          <w:rFonts w:ascii="Consolas" w:hAnsi="Consolas" w:cs="Consolas"/>
-          <w:color w:val="000000"/>
-          <w:kern w:val="0"/>
-          <w:sz w:val="19"/>
-          <w:szCs w:val="19"/>
-        </w:rPr>
-        <w:t xml:space="preserve"> </w:t>
-      </w:r>
-      <w:proofErr w:type="gramStart"/>
-      <w:r>
-        <w:rPr>
-          <w:rFonts w:ascii="Consolas" w:hAnsi="Consolas" w:cs="Consolas"/>
-          <w:color w:val="000000"/>
-          <w:kern w:val="0"/>
-          <w:sz w:val="19"/>
-          <w:szCs w:val="19"/>
-        </w:rPr>
-        <w:t>(65) :</w:t>
-      </w:r>
-      <w:proofErr w:type="gramEnd"/>
-      <w:r>
-        <w:rPr>
-          <w:rFonts w:ascii="Consolas" w:hAnsi="Consolas" w:cs="Consolas"/>
-          <w:color w:val="000000"/>
-          <w:kern w:val="0"/>
-          <w:sz w:val="19"/>
-          <w:szCs w:val="19"/>
-        </w:rPr>
-        <w:t xml:space="preserve"> (speed &lt;= 70) ? </w:t>
-      </w:r>
-      <w:proofErr w:type="gramStart"/>
-      <w:r>
-        <w:rPr>
-          <w:rFonts w:ascii="Consolas" w:hAnsi="Consolas" w:cs="Consolas"/>
-          <w:color w:val="000000"/>
-          <w:kern w:val="0"/>
-          <w:sz w:val="19"/>
-          <w:szCs w:val="19"/>
-        </w:rPr>
-        <w:t>(70) :</w:t>
-      </w:r>
-      <w:proofErr w:type="gramEnd"/>
-      <w:r>
-        <w:rPr>
-          <w:rFonts w:ascii="Consolas" w:hAnsi="Consolas" w:cs="Consolas"/>
-          <w:color w:val="000000"/>
-          <w:kern w:val="0"/>
-          <w:sz w:val="19"/>
-          <w:szCs w:val="19"/>
-        </w:rPr>
-        <w:t xml:space="preserve"> (90)</w:t>
+        <w:t>(speed &lt;= 65) ? (65) : (speed &lt;= 70) ? (70) : (90)</w:t>
       </w:r>
     </w:p>
     <w:p>
@@ -4649,51 +3749,7 @@
           <w:sz w:val="19"/>
           <w:szCs w:val="19"/>
         </w:rPr>
-        <w:t xml:space="preserve"> (speed &lt;= 70</w:t>
-      </w:r>
-      <w:proofErr w:type="gramStart"/>
-      <w:r>
-        <w:rPr>
-          <w:rFonts w:ascii="Consolas" w:hAnsi="Consolas" w:cs="Consolas"/>
-          <w:color w:val="000000"/>
-          <w:kern w:val="0"/>
-          <w:sz w:val="19"/>
-          <w:szCs w:val="19"/>
-        </w:rPr>
-        <w:t>) ?</w:t>
-      </w:r>
-      <w:proofErr w:type="gramEnd"/>
-      <w:r>
-        <w:rPr>
-          <w:rFonts w:ascii="Consolas" w:hAnsi="Consolas" w:cs="Consolas"/>
-          <w:color w:val="000000"/>
-          <w:kern w:val="0"/>
-          <w:sz w:val="19"/>
-          <w:szCs w:val="19"/>
-        </w:rPr>
-        <w:t xml:space="preserve"> </w:t>
-      </w:r>
-      <w:proofErr w:type="gramStart"/>
-      <w:r>
-        <w:rPr>
-          <w:rFonts w:ascii="Consolas" w:hAnsi="Consolas" w:cs="Consolas"/>
-          <w:color w:val="000000"/>
-          <w:kern w:val="0"/>
-          <w:sz w:val="19"/>
-          <w:szCs w:val="19"/>
-        </w:rPr>
-        <w:t>(70) :</w:t>
-      </w:r>
-      <w:proofErr w:type="gramEnd"/>
-      <w:r>
-        <w:rPr>
-          <w:rFonts w:ascii="Consolas" w:hAnsi="Consolas" w:cs="Consolas"/>
-          <w:color w:val="000000"/>
-          <w:kern w:val="0"/>
-          <w:sz w:val="19"/>
-          <w:szCs w:val="19"/>
-        </w:rPr>
-        <w:t xml:space="preserve"> (90);</w:t>
+        <w:t xml:space="preserve"> (speed &lt;= 70) ? (70) : (90);</w:t>
       </w:r>
     </w:p>
     <w:p>
@@ -4832,29 +3888,7 @@
           <w:sz w:val="19"/>
           <w:szCs w:val="19"/>
         </w:rPr>
-        <w:t xml:space="preserve"> (</w:t>
-      </w:r>
-      <w:proofErr w:type="spellStart"/>
-      <w:r>
-        <w:rPr>
-          <w:rFonts w:ascii="Consolas" w:hAnsi="Consolas" w:cs="Consolas"/>
-          <w:color w:val="000000"/>
-          <w:kern w:val="0"/>
-          <w:sz w:val="19"/>
-          <w:szCs w:val="19"/>
-        </w:rPr>
-        <w:t>i</w:t>
-      </w:r>
-      <w:proofErr w:type="spellEnd"/>
-      <w:r>
-        <w:rPr>
-          <w:rFonts w:ascii="Consolas" w:hAnsi="Consolas" w:cs="Consolas"/>
-          <w:color w:val="000000"/>
-          <w:kern w:val="0"/>
-          <w:sz w:val="19"/>
-          <w:szCs w:val="19"/>
-        </w:rPr>
-        <w:t>)</w:t>
+        <w:t xml:space="preserve"> (i)</w:t>
       </w:r>
     </w:p>
     <w:p>
@@ -4914,31 +3948,8 @@
           <w:sz w:val="19"/>
           <w:szCs w:val="19"/>
         </w:rPr>
-        <w:t xml:space="preserve"> 1: a = 2 * </w:t>
-      </w:r>
-      <w:proofErr w:type="spellStart"/>
-      <w:r>
-        <w:rPr>
-          <w:rFonts w:ascii="Consolas" w:hAnsi="Consolas" w:cs="Consolas"/>
-          <w:color w:val="000000"/>
-          <w:kern w:val="0"/>
-          <w:sz w:val="19"/>
-          <w:szCs w:val="19"/>
-        </w:rPr>
-        <w:t>i</w:t>
-      </w:r>
-      <w:proofErr w:type="spellEnd"/>
-      <w:r>
-        <w:rPr>
-          <w:rFonts w:ascii="Consolas" w:hAnsi="Consolas" w:cs="Consolas"/>
-          <w:color w:val="000000"/>
-          <w:kern w:val="0"/>
-          <w:sz w:val="19"/>
-          <w:szCs w:val="19"/>
-        </w:rPr>
-        <w:t xml:space="preserve">; </w:t>
-      </w:r>
-      <w:proofErr w:type="gramStart"/>
+        <w:t xml:space="preserve"> 1: a = 2 * i; </w:t>
+      </w:r>
       <w:r>
         <w:rPr>
           <w:rFonts w:ascii="Consolas" w:hAnsi="Consolas" w:cs="Consolas"/>
@@ -4959,7 +3970,6 @@
         </w:rPr>
         <w:t>;</w:t>
       </w:r>
-      <w:proofErr w:type="gramEnd"/>
     </w:p>
     <w:p>
       <w:pPr>
@@ -4993,31 +4003,8 @@
           <w:sz w:val="19"/>
           <w:szCs w:val="19"/>
         </w:rPr>
-        <w:t xml:space="preserve"> 2: a = 2 * </w:t>
-      </w:r>
-      <w:proofErr w:type="spellStart"/>
-      <w:r>
-        <w:rPr>
-          <w:rFonts w:ascii="Consolas" w:hAnsi="Consolas" w:cs="Consolas"/>
-          <w:color w:val="000000"/>
-          <w:kern w:val="0"/>
-          <w:sz w:val="19"/>
-          <w:szCs w:val="19"/>
-        </w:rPr>
-        <w:t>i</w:t>
-      </w:r>
-      <w:proofErr w:type="spellEnd"/>
-      <w:r>
-        <w:rPr>
-          <w:rFonts w:ascii="Consolas" w:hAnsi="Consolas" w:cs="Consolas"/>
-          <w:color w:val="000000"/>
-          <w:kern w:val="0"/>
-          <w:sz w:val="19"/>
-          <w:szCs w:val="19"/>
-        </w:rPr>
-        <w:t xml:space="preserve">; </w:t>
-      </w:r>
-      <w:proofErr w:type="gramStart"/>
+        <w:t xml:space="preserve"> 2: a = 2 * i; </w:t>
+      </w:r>
       <w:r>
         <w:rPr>
           <w:rFonts w:ascii="Consolas" w:hAnsi="Consolas" w:cs="Consolas"/>
@@ -5038,7 +4025,6 @@
         </w:rPr>
         <w:t>;</w:t>
       </w:r>
-      <w:proofErr w:type="gramEnd"/>
     </w:p>
     <w:p>
       <w:pPr>
@@ -5072,31 +4058,8 @@
           <w:sz w:val="19"/>
           <w:szCs w:val="19"/>
         </w:rPr>
-        <w:t xml:space="preserve">: a = 4 * </w:t>
-      </w:r>
-      <w:proofErr w:type="spellStart"/>
-      <w:r>
-        <w:rPr>
-          <w:rFonts w:ascii="Consolas" w:hAnsi="Consolas" w:cs="Consolas"/>
-          <w:color w:val="000000"/>
-          <w:kern w:val="0"/>
-          <w:sz w:val="19"/>
-          <w:szCs w:val="19"/>
-        </w:rPr>
-        <w:t>i</w:t>
-      </w:r>
-      <w:proofErr w:type="spellEnd"/>
-      <w:r>
-        <w:rPr>
-          <w:rFonts w:ascii="Consolas" w:hAnsi="Consolas" w:cs="Consolas"/>
-          <w:color w:val="000000"/>
-          <w:kern w:val="0"/>
-          <w:sz w:val="19"/>
-          <w:szCs w:val="19"/>
-        </w:rPr>
-        <w:t xml:space="preserve">; </w:t>
-      </w:r>
-      <w:proofErr w:type="gramStart"/>
+        <w:t xml:space="preserve">: a = 4 * i; </w:t>
+      </w:r>
       <w:r>
         <w:rPr>
           <w:rFonts w:ascii="Consolas" w:hAnsi="Consolas" w:cs="Consolas"/>
@@ -5117,7 +4080,6 @@
         </w:rPr>
         <w:t>;</w:t>
       </w:r>
-      <w:proofErr w:type="gramEnd"/>
     </w:p>
     <w:p>
       <w:pPr>
@@ -5231,13 +4193,8 @@
         </w:rPr>
       </w:pPr>
       <w:r>
-        <w:t xml:space="preserve">Code </w:t>
-      </w:r>
-      <w:proofErr w:type="spellStart"/>
-      <w:r>
-        <w:t>Practise</w:t>
-      </w:r>
-      <w:proofErr w:type="spellEnd"/>
+        <w:t>Code Practise</w:t>
+      </w:r>
       <w:r>
         <w:t xml:space="preserve"> (Week 3)</w:t>
       </w:r>
@@ -5311,38 +4268,14 @@
         <w:t>w</w:t>
       </w:r>
       <w:r>
-        <w:t>hile-</w:t>
-      </w:r>
-      <w:proofErr w:type="spellStart"/>
-      <w:r>
-        <w:t>cnt</w:t>
-      </w:r>
-      <w:proofErr w:type="spellEnd"/>
-      <w:r>
-        <w:t xml:space="preserve">-char explained: </w:t>
-      </w:r>
-      <w:r>
-        <w:rPr>
-          <w:b w:val="0"/>
-          <w:bCs w:val="0"/>
-        </w:rPr>
-        <w:t>while-</w:t>
-      </w:r>
-      <w:proofErr w:type="spellStart"/>
-      <w:r>
-        <w:rPr>
-          <w:b w:val="0"/>
-          <w:bCs w:val="0"/>
-        </w:rPr>
-        <w:t>cnt</w:t>
-      </w:r>
-      <w:proofErr w:type="spellEnd"/>
-      <w:r>
-        <w:rPr>
-          <w:b w:val="0"/>
-          <w:bCs w:val="0"/>
-        </w:rPr>
-        <w:t>-char-explained</w:t>
+        <w:t xml:space="preserve">hile-cnt-char explained: </w:t>
+      </w:r>
+      <w:r>
+        <w:rPr>
+          <w:b w:val="0"/>
+          <w:bCs w:val="0"/>
+        </w:rPr>
+        <w:t>while-cnt-char-explained</w:t>
       </w:r>
     </w:p>
     <w:p>
@@ -5577,42 +4510,8 @@
           <w:sz w:val="19"/>
           <w:szCs w:val="19"/>
         </w:rPr>
-        <w:t xml:space="preserve"> </w:t>
-      </w:r>
-      <w:proofErr w:type="spellStart"/>
-      <w:r>
-        <w:rPr>
-          <w:rFonts w:ascii="Consolas" w:hAnsi="Consolas" w:cs="Consolas"/>
-          <w:color w:val="000000"/>
-          <w:kern w:val="0"/>
-          <w:sz w:val="19"/>
-          <w:szCs w:val="19"/>
-        </w:rPr>
-        <w:t>wrt_</w:t>
-      </w:r>
-      <w:proofErr w:type="gramStart"/>
-      <w:r>
-        <w:rPr>
-          <w:rFonts w:ascii="Consolas" w:hAnsi="Consolas" w:cs="Consolas"/>
-          <w:color w:val="000000"/>
-          <w:kern w:val="0"/>
-          <w:sz w:val="19"/>
-          <w:szCs w:val="19"/>
-        </w:rPr>
-        <w:t>very</w:t>
-      </w:r>
-      <w:proofErr w:type="spellEnd"/>
-      <w:r>
-        <w:rPr>
-          <w:rFonts w:ascii="Consolas" w:hAnsi="Consolas" w:cs="Consolas"/>
-          <w:color w:val="000000"/>
-          <w:kern w:val="0"/>
-          <w:sz w:val="19"/>
-          <w:szCs w:val="19"/>
-        </w:rPr>
-        <w:t>(</w:t>
-      </w:r>
-      <w:proofErr w:type="gramEnd"/>
+        <w:t xml:space="preserve"> wrt_very(</w:t>
+      </w:r>
       <w:r>
         <w:rPr>
           <w:rFonts w:ascii="Consolas" w:hAnsi="Consolas" w:cs="Consolas"/>
@@ -6066,29 +4965,7 @@
           <w:sz w:val="19"/>
           <w:szCs w:val="19"/>
         </w:rPr>
-        <w:t xml:space="preserve"> </w:t>
-      </w:r>
-      <w:proofErr w:type="gramStart"/>
-      <w:r>
-        <w:rPr>
-          <w:rFonts w:ascii="Consolas" w:hAnsi="Consolas" w:cs="Consolas"/>
-          <w:color w:val="000000"/>
-          <w:kern w:val="0"/>
-          <w:sz w:val="19"/>
-          <w:szCs w:val="19"/>
-        </w:rPr>
-        <w:t>main(</w:t>
-      </w:r>
-      <w:proofErr w:type="gramEnd"/>
-      <w:r>
-        <w:rPr>
-          <w:rFonts w:ascii="Consolas" w:hAnsi="Consolas" w:cs="Consolas"/>
-          <w:color w:val="000000"/>
-          <w:kern w:val="0"/>
-          <w:sz w:val="19"/>
-          <w:szCs w:val="19"/>
-        </w:rPr>
-        <w:t>) {</w:t>
+        <w:t xml:space="preserve"> main() {</w:t>
       </w:r>
     </w:p>
     <w:p>
@@ -6132,29 +5009,7 @@
           <w:sz w:val="19"/>
           <w:szCs w:val="19"/>
         </w:rPr>
-        <w:t xml:space="preserve">a = </w:t>
-      </w:r>
-      <w:proofErr w:type="gramStart"/>
-      <w:r>
-        <w:rPr>
-          <w:rFonts w:ascii="Consolas" w:hAnsi="Consolas" w:cs="Consolas"/>
-          <w:color w:val="000000"/>
-          <w:kern w:val="0"/>
-          <w:sz w:val="19"/>
-          <w:szCs w:val="19"/>
-        </w:rPr>
-        <w:t>cube(</w:t>
-      </w:r>
-      <w:proofErr w:type="gramEnd"/>
-      <w:r>
-        <w:rPr>
-          <w:rFonts w:ascii="Consolas" w:hAnsi="Consolas" w:cs="Consolas"/>
-          <w:color w:val="000000"/>
-          <w:kern w:val="0"/>
-          <w:sz w:val="19"/>
-          <w:szCs w:val="19"/>
-        </w:rPr>
-        <w:t>3.5);</w:t>
+        <w:t>a = cube(3.5);</w:t>
       </w:r>
     </w:p>
     <w:p>
@@ -6214,20 +5069,8 @@
           <w:sz w:val="19"/>
           <w:szCs w:val="19"/>
         </w:rPr>
-        <w:t xml:space="preserve"> </w:t>
-      </w:r>
-      <w:proofErr w:type="gramStart"/>
-      <w:r>
-        <w:rPr>
-          <w:rFonts w:ascii="Consolas" w:hAnsi="Consolas" w:cs="Consolas"/>
-          <w:color w:val="000000"/>
-          <w:kern w:val="0"/>
-          <w:sz w:val="19"/>
-          <w:szCs w:val="19"/>
-        </w:rPr>
-        <w:t>cube(</w:t>
-      </w:r>
-      <w:proofErr w:type="gramEnd"/>
+        <w:t xml:space="preserve"> cube(</w:t>
+      </w:r>
       <w:r>
         <w:rPr>
           <w:rFonts w:ascii="Consolas" w:hAnsi="Consolas" w:cs="Consolas"/>
@@ -6387,7 +5230,6 @@
         </w:rPr>
         <w:t xml:space="preserve"> * </w:t>
       </w:r>
-      <w:proofErr w:type="gramStart"/>
       <w:r>
         <w:rPr>
           <w:rFonts w:ascii="Consolas" w:hAnsi="Consolas" w:cs="Consolas"/>
@@ -6408,7 +5250,6 @@
         </w:rPr>
         <w:t>;</w:t>
       </w:r>
-      <w:proofErr w:type="gramEnd"/>
       <w:r>
         <w:rPr>
           <w:rFonts w:ascii="Consolas" w:hAnsi="Consolas" w:cs="Consolas"/>
@@ -6629,41 +5470,28 @@
           <w:sz w:val="19"/>
           <w:szCs w:val="19"/>
         </w:rPr>
+        <w:t xml:space="preserve"> compute(</w:t>
+      </w:r>
+      <w:r>
+        <w:rPr>
+          <w:rFonts w:ascii="Consolas" w:hAnsi="Consolas" w:cs="Consolas"/>
+          <w:color w:val="0000FF"/>
+          <w:kern w:val="0"/>
+          <w:sz w:val="19"/>
+          <w:szCs w:val="19"/>
+        </w:rPr>
+        <w:t>int</w:t>
+      </w:r>
+      <w:r>
+        <w:rPr>
+          <w:rFonts w:ascii="Consolas" w:hAnsi="Consolas" w:cs="Consolas"/>
+          <w:color w:val="000000"/>
+          <w:kern w:val="0"/>
+          <w:sz w:val="19"/>
+          <w:szCs w:val="19"/>
+        </w:rPr>
         <w:t xml:space="preserve"> </w:t>
       </w:r>
-      <w:proofErr w:type="gramStart"/>
-      <w:r>
-        <w:rPr>
-          <w:rFonts w:ascii="Consolas" w:hAnsi="Consolas" w:cs="Consolas"/>
-          <w:color w:val="000000"/>
-          <w:kern w:val="0"/>
-          <w:sz w:val="19"/>
-          <w:szCs w:val="19"/>
-        </w:rPr>
-        <w:t>compute(</w:t>
-      </w:r>
-      <w:proofErr w:type="gramEnd"/>
-      <w:r>
-        <w:rPr>
-          <w:rFonts w:ascii="Consolas" w:hAnsi="Consolas" w:cs="Consolas"/>
-          <w:color w:val="0000FF"/>
-          <w:kern w:val="0"/>
-          <w:sz w:val="19"/>
-          <w:szCs w:val="19"/>
-        </w:rPr>
-        <w:t>int</w:t>
-      </w:r>
-      <w:r>
-        <w:rPr>
-          <w:rFonts w:ascii="Consolas" w:hAnsi="Consolas" w:cs="Consolas"/>
-          <w:color w:val="000000"/>
-          <w:kern w:val="0"/>
-          <w:sz w:val="19"/>
-          <w:szCs w:val="19"/>
-        </w:rPr>
-        <w:t xml:space="preserve"> </w:t>
-      </w:r>
-      <w:proofErr w:type="spellStart"/>
       <w:r>
         <w:rPr>
           <w:rFonts w:ascii="Consolas" w:hAnsi="Consolas" w:cs="Consolas"/>
@@ -6674,7 +5502,6 @@
         </w:rPr>
         <w:t>local_n</w:t>
       </w:r>
-      <w:proofErr w:type="spellEnd"/>
       <w:r>
         <w:rPr>
           <w:rFonts w:ascii="Consolas" w:hAnsi="Consolas" w:cs="Consolas"/>
@@ -6764,7 +5591,6 @@
         </w:rPr>
         <w:t xml:space="preserve"> </w:t>
       </w:r>
-      <w:proofErr w:type="spellStart"/>
       <w:r>
         <w:rPr>
           <w:rFonts w:ascii="Consolas" w:hAnsi="Consolas" w:cs="Consolas"/>
@@ -6775,7 +5601,6 @@
         </w:rPr>
         <w:t>local_n</w:t>
       </w:r>
-      <w:proofErr w:type="spellEnd"/>
       <w:r>
         <w:rPr>
           <w:rFonts w:ascii="Consolas" w:hAnsi="Consolas" w:cs="Consolas"/>
@@ -6786,7 +5611,6 @@
         </w:rPr>
         <w:t>*</w:t>
       </w:r>
-      <w:proofErr w:type="spellStart"/>
       <w:r>
         <w:rPr>
           <w:rFonts w:ascii="Consolas" w:hAnsi="Consolas" w:cs="Consolas"/>
@@ -6797,7 +5621,6 @@
         </w:rPr>
         <w:t>local_n</w:t>
       </w:r>
-      <w:proofErr w:type="spellEnd"/>
     </w:p>
     <w:p>
       <w:pPr>
@@ -6859,21 +5682,7 @@
         <w:rPr>
           <w:b w:val="0"/>
         </w:rPr>
-        <w:t xml:space="preserve">The value of n is assigned to </w:t>
-      </w:r>
-      <w:proofErr w:type="spellStart"/>
-      <w:r>
-        <w:rPr>
-          <w:b w:val="0"/>
-        </w:rPr>
-        <w:t>local_n</w:t>
-      </w:r>
-      <w:proofErr w:type="spellEnd"/>
-      <w:r>
-        <w:rPr>
-          <w:b w:val="0"/>
-        </w:rPr>
-        <w:t xml:space="preserve"> and </w:t>
+        <w:t xml:space="preserve">The value of n is assigned to local_n and </w:t>
       </w:r>
       <w:r>
         <w:rPr>
@@ -7044,21 +5853,7 @@
         <w:rPr>
           <w:b w:val="0"/>
         </w:rPr>
-        <w:t xml:space="preserve">, </w:t>
-      </w:r>
-      <w:proofErr w:type="gramStart"/>
-      <w:r>
-        <w:rPr>
-          <w:b w:val="0"/>
-        </w:rPr>
-        <w:t>it’s</w:t>
-      </w:r>
-      <w:proofErr w:type="gramEnd"/>
-      <w:r>
-        <w:rPr>
-          <w:b w:val="0"/>
-        </w:rPr>
-        <w:t xml:space="preserve"> put on </w:t>
+        <w:t xml:space="preserve">, it’s put on </w:t>
       </w:r>
       <w:r>
         <w:rPr>
@@ -7117,28 +5912,13 @@
           <w:b w:val="0"/>
           <w:color w:val="FF0000"/>
         </w:rPr>
-        <w:t xml:space="preserve">lifetime throughout this </w:t>
-      </w:r>
-      <w:proofErr w:type="gramStart"/>
-      <w:r>
-        <w:rPr>
-          <w:b w:val="0"/>
-          <w:color w:val="FF0000"/>
-        </w:rPr>
-        <w:t>block</w:t>
-      </w:r>
-      <w:r>
-        <w:rPr>
-          <w:b w:val="0"/>
-        </w:rPr>
-        <w:t>, but</w:t>
-      </w:r>
-      <w:proofErr w:type="gramEnd"/>
-      <w:r>
-        <w:rPr>
-          <w:b w:val="0"/>
-        </w:rPr>
-        <w:t xml:space="preserve"> </w:t>
+        <w:t>lifetime throughout this block</w:t>
+      </w:r>
+      <w:r>
+        <w:rPr>
+          <w:b w:val="0"/>
+        </w:rPr>
+        <w:t xml:space="preserve">, but </w:t>
       </w:r>
       <w:r>
         <w:rPr>
@@ -7165,6 +5945,174 @@
           <w:b w:val="0"/>
         </w:rPr>
         <w:t>.</w:t>
+      </w:r>
+    </w:p>
+    <w:p>
+      <w:pPr>
+        <w:pStyle w:val="a3"/>
+        <w:numPr>
+          <w:ilvl w:val="0"/>
+          <w:numId w:val="12"/>
+        </w:numPr>
+        <w:ind w:leftChars="0"/>
+        <w:rPr>
+          <w:b w:val="0"/>
+        </w:rPr>
+      </w:pPr>
+      <w:r>
+        <w:rPr>
+          <w:b w:val="0"/>
+        </w:rPr>
+        <w:t>Variables in {} is local variable. For example:</w:t>
+      </w:r>
+    </w:p>
+    <w:p>
+      <w:pPr>
+        <w:autoSpaceDE w:val="0"/>
+        <w:autoSpaceDN w:val="0"/>
+        <w:adjustRightInd w:val="0"/>
+        <w:ind w:firstLine="480"/>
+        <w:rPr>
+          <w:rFonts w:ascii="Consolas" w:hAnsi="Consolas" w:cs="Consolas"/>
+          <w:color w:val="000000"/>
+          <w:kern w:val="0"/>
+          <w:sz w:val="19"/>
+          <w:szCs w:val="19"/>
+        </w:rPr>
+      </w:pPr>
+      <w:r>
+        <w:rPr>
+          <w:rFonts w:ascii="Consolas" w:hAnsi="Consolas" w:cs="Consolas"/>
+          <w:color w:val="0000FF"/>
+          <w:kern w:val="0"/>
+          <w:sz w:val="19"/>
+          <w:szCs w:val="19"/>
+        </w:rPr>
+        <w:t>int</w:t>
+      </w:r>
+      <w:r>
+        <w:rPr>
+          <w:rFonts w:ascii="Consolas" w:hAnsi="Consolas" w:cs="Consolas"/>
+          <w:color w:val="000000"/>
+          <w:kern w:val="0"/>
+          <w:sz w:val="19"/>
+          <w:szCs w:val="19"/>
+        </w:rPr>
+        <w:t xml:space="preserve"> i = 0;</w:t>
+      </w:r>
+    </w:p>
+    <w:p>
+      <w:pPr>
+        <w:autoSpaceDE w:val="0"/>
+        <w:autoSpaceDN w:val="0"/>
+        <w:adjustRightInd w:val="0"/>
+        <w:ind w:firstLine="480"/>
+        <w:rPr>
+          <w:rFonts w:ascii="Consolas" w:hAnsi="Consolas" w:cs="Consolas"/>
+          <w:color w:val="000000"/>
+          <w:kern w:val="0"/>
+          <w:sz w:val="19"/>
+          <w:szCs w:val="19"/>
+        </w:rPr>
+      </w:pPr>
+      <w:r>
+        <w:rPr>
+          <w:rFonts w:ascii="Consolas" w:hAnsi="Consolas" w:cs="Consolas"/>
+          <w:color w:val="000000"/>
+          <w:kern w:val="0"/>
+          <w:sz w:val="19"/>
+          <w:szCs w:val="19"/>
+        </w:rPr>
+        <w:t>{</w:t>
+      </w:r>
+      <w:r>
+        <w:rPr>
+          <w:rFonts w:ascii="Consolas" w:hAnsi="Consolas" w:cs="Consolas"/>
+          <w:color w:val="0000FF"/>
+          <w:kern w:val="0"/>
+          <w:sz w:val="19"/>
+          <w:szCs w:val="19"/>
+        </w:rPr>
+        <w:t>int</w:t>
+      </w:r>
+      <w:r>
+        <w:rPr>
+          <w:rFonts w:ascii="Consolas" w:hAnsi="Consolas" w:cs="Consolas"/>
+          <w:color w:val="000000"/>
+          <w:kern w:val="0"/>
+          <w:sz w:val="19"/>
+          <w:szCs w:val="19"/>
+        </w:rPr>
+        <w:t xml:space="preserve"> i = 1};</w:t>
+      </w:r>
+    </w:p>
+    <w:p>
+      <w:pPr>
+        <w:ind w:firstLine="480"/>
+        <w:rPr>
+          <w:rFonts w:ascii="Consolas" w:hAnsi="Consolas" w:cs="Consolas"/>
+          <w:color w:val="000000"/>
+          <w:kern w:val="0"/>
+          <w:sz w:val="19"/>
+          <w:szCs w:val="19"/>
+        </w:rPr>
+      </w:pPr>
+      <w:r>
+        <w:rPr>
+          <w:rFonts w:ascii="Consolas" w:hAnsi="Consolas" w:cs="Consolas"/>
+          <w:color w:val="000000"/>
+          <w:kern w:val="0"/>
+          <w:sz w:val="19"/>
+          <w:szCs w:val="19"/>
+        </w:rPr>
+        <w:t>printf(</w:t>
+      </w:r>
+      <w:r>
+        <w:rPr>
+          <w:rFonts w:ascii="Consolas" w:hAnsi="Consolas" w:cs="Consolas"/>
+          <w:color w:val="A31515"/>
+          <w:kern w:val="0"/>
+          <w:sz w:val="19"/>
+          <w:szCs w:val="19"/>
+        </w:rPr>
+        <w:t>"%d"</w:t>
+      </w:r>
+      <w:r>
+        <w:rPr>
+          <w:rFonts w:ascii="Consolas" w:hAnsi="Consolas" w:cs="Consolas"/>
+          <w:color w:val="000000"/>
+          <w:kern w:val="0"/>
+          <w:sz w:val="19"/>
+          <w:szCs w:val="19"/>
+        </w:rPr>
+        <w:t>, i);</w:t>
+      </w:r>
+    </w:p>
+    <w:p>
+      <w:pPr>
+        <w:ind w:firstLine="480"/>
+        <w:rPr>
+          <w:rFonts w:ascii="Consolas" w:hAnsi="Consolas" w:cs="Consolas"/>
+          <w:color w:val="000000"/>
+          <w:kern w:val="0"/>
+          <w:sz w:val="19"/>
+          <w:szCs w:val="19"/>
+        </w:rPr>
+      </w:pPr>
+    </w:p>
+    <w:p>
+      <w:pPr>
+        <w:ind w:left="480"/>
+        <w:rPr>
+          <w:rFonts w:hint="eastAsia"/>
+          <w:b w:val="0"/>
+        </w:rPr>
+      </w:pPr>
+      <w:r>
+        <w:rPr>
+          <w:b w:val="0"/>
+        </w:rPr>
+        <w:t>0 will be printed, as I = 1 has already disappears after it exits the block.</w:t>
       </w:r>
     </w:p>
     <w:p>
@@ -7434,31 +6382,7 @@
           <w:kern w:val="0"/>
           <w:szCs w:val="24"/>
         </w:rPr>
-        <w:t xml:space="preserve">this </w:t>
-      </w:r>
-      <w:proofErr w:type="spellStart"/>
-      <w:r>
-        <w:rPr>
-          <w:rFonts w:cs="Consolas"/>
-          <w:b w:val="0"/>
-          <w:bCs w:val="0"/>
-          <w:color w:val="FF0000"/>
-          <w:kern w:val="0"/>
-          <w:szCs w:val="24"/>
-        </w:rPr>
-        <w:t>cpp</w:t>
-      </w:r>
-      <w:proofErr w:type="spellEnd"/>
-      <w:r>
-        <w:rPr>
-          <w:rFonts w:cs="Consolas"/>
-          <w:b w:val="0"/>
-          <w:bCs w:val="0"/>
-          <w:color w:val="FF0000"/>
-          <w:kern w:val="0"/>
-          <w:szCs w:val="24"/>
-        </w:rPr>
-        <w:t xml:space="preserve"> file</w:t>
+        <w:t>this cpp file</w:t>
       </w:r>
       <w:r>
         <w:rPr>
@@ -7664,7 +6588,6 @@
     <w:p>
       <w:pPr>
         <w:rPr>
-          <w:rFonts w:hint="eastAsia"/>
           <w:b w:val="0"/>
         </w:rPr>
       </w:pPr>
@@ -7721,21 +6644,12 @@
         </w:rPr>
         <w:t xml:space="preserve">unction </w:t>
       </w:r>
-      <w:proofErr w:type="gramStart"/>
-      <w:r>
-        <w:rPr>
-          <w:b w:val="0"/>
-          <w:color w:val="FF0000"/>
-        </w:rPr>
-        <w:t>main(</w:t>
-      </w:r>
-      <w:proofErr w:type="gramEnd"/>
-      <w:r>
-        <w:rPr>
-          <w:b w:val="0"/>
-          <w:color w:val="FF0000"/>
-        </w:rPr>
-        <w:t>)</w:t>
+      <w:r>
+        <w:rPr>
+          <w:b w:val="0"/>
+          <w:color w:val="FF0000"/>
+        </w:rPr>
+        <w:t>main()</w:t>
       </w:r>
       <w:r>
         <w:rPr>
@@ -7793,15 +6707,7 @@
           <w:b w:val="0"/>
           <w:color w:val="FF0000"/>
         </w:rPr>
-        <w:t xml:space="preserve">LIFO (last in first </w:t>
-      </w:r>
-      <w:r>
-        <w:rPr>
-          <w:b w:val="0"/>
-          <w:color w:val="FF0000"/>
-        </w:rPr>
-        <w:lastRenderedPageBreak/>
-        <w:t>out)</w:t>
+        <w:t>LIFO (last in first out)</w:t>
       </w:r>
       <w:r>
         <w:rPr>
@@ -7833,21 +6739,7 @@
         <w:rPr>
           <w:b w:val="0"/>
         </w:rPr>
-        <w:t xml:space="preserve">When we </w:t>
-      </w:r>
-      <w:proofErr w:type="gramStart"/>
-      <w:r>
-        <w:rPr>
-          <w:b w:val="0"/>
-        </w:rPr>
-        <w:t>don’t</w:t>
-      </w:r>
-      <w:proofErr w:type="gramEnd"/>
-      <w:r>
-        <w:rPr>
-          <w:b w:val="0"/>
-        </w:rPr>
-        <w:t xml:space="preserve"> know the total number of the loop, recursion will be suitable to use.</w:t>
+        <w:t>When we don’t know the total number of the loop, recursion will be suitable to use.</w:t>
       </w:r>
     </w:p>
     <w:p>
@@ -7896,7 +6788,6 @@
     <w:p>
       <w:pPr>
         <w:rPr>
-          <w:rFonts w:hint="eastAsia"/>
           <w:bCs w:val="0"/>
         </w:rPr>
       </w:pPr>
@@ -8039,13 +6930,8 @@
     </w:p>
     <w:p>
       <w:r>
-        <w:t xml:space="preserve">Code </w:t>
-      </w:r>
-      <w:proofErr w:type="spellStart"/>
-      <w:r>
-        <w:t>Practise</w:t>
-      </w:r>
-      <w:proofErr w:type="spellEnd"/>
+        <w:t>Code Practise</w:t>
+      </w:r>
       <w:r>
         <w:t xml:space="preserve"> (Week 4)</w:t>
       </w:r>
@@ -8147,7 +7033,6 @@
     <w:p>
       <w:pPr>
         <w:rPr>
-          <w:rFonts w:hint="eastAsia"/>
           <w:b w:val="0"/>
         </w:rPr>
       </w:pPr>
@@ -8188,7 +7073,7 @@
 </file>
 
 <file path=word/numbering.xml><?xml version="1.0" encoding="utf-8"?>
-<w:numbering xmlns:wpc="http://schemas.microsoft.com/office/word/2010/wordprocessingCanvas" xmlns:cx="http://schemas.microsoft.com/office/drawing/2014/chartex" xmlns:cx1="http://schemas.microsoft.com/office/drawing/2015/9/8/chartex" xmlns:cx2="http://schemas.microsoft.com/office/drawing/2015/10/21/chartex" xmlns:cx3="http://schemas.microsoft.com/office/drawing/2016/5/9/chartex" xmlns:cx4="http://schemas.microsoft.com/office/drawing/2016/5/10/chartex" xmlns:cx5="http://schemas.microsoft.com/office/drawing/2016/5/11/chartex" xmlns:cx6="http://schemas.microsoft.com/office/drawing/2016/5/12/chartex" xmlns:cx7="http://schemas.microsoft.com/office/drawing/2016/5/13/chartex" xmlns:cx8="http://schemas.microsoft.com/office/drawing/2016/5/14/chartex" xmlns:mc="http://schemas.openxmlformats.org/markup-compatibility/2006" xmlns:aink="http://schemas.microsoft.com/office/drawing/2016/ink" xmlns:am3d="http://schemas.microsoft.com/office/drawing/2017/model3d" xmlns:o="urn:schemas-microsoft-com:office:office" xmlns:r="http://schemas.openxmlformats.org/officeDocument/2006/relationships" xmlns:m="http://schemas.openxmlformats.org/officeDocument/2006/math" xmlns:v="urn:schemas-microsoft-com:vml" xmlns:wp14="http://schemas.microsoft.com/office/word/2010/wordprocessingDrawing" xmlns:wp="http://schemas.openxmlformats.org/drawingml/2006/wordprocessingDrawing" xmlns:w10="urn:schemas-microsoft-com:office:word" xmlns:w="http://schemas.openxmlformats.org/wordprocessingml/2006/main" xmlns:w14="http://schemas.microsoft.com/office/word/2010/wordml" xmlns:w15="http://schemas.microsoft.com/office/word/2012/wordml" xmlns:w16cex="http://schemas.microsoft.com/office/word/2018/wordml/cex" xmlns:w16cid="http://schemas.microsoft.com/office/word/2016/wordml/cid" xmlns:w16="http://schemas.microsoft.com/office/word/2018/wordml" xmlns:w16sdtdh="http://schemas.microsoft.com/office/word/2020/wordml/sdtdatahash" xmlns:w16se="http://schemas.microsoft.com/office/word/2015/wordml/symex" xmlns:wpg="http://schemas.microsoft.com/office/word/2010/wordprocessingGroup" xmlns:wpi="http://schemas.microsoft.com/office/word/2010/wordprocessingInk" xmlns:wne="http://schemas.microsoft.com/office/word/2006/wordml" xmlns:wps="http://schemas.microsoft.com/office/word/2010/wordprocessingShape" mc:Ignorable="w14 w15 w16se w16cid w16 w16cex w16sdtdh wp14">
+<w:numbering xmlns:wpc="http://schemas.microsoft.com/office/word/2010/wordprocessingCanvas" xmlns:cx="http://schemas.microsoft.com/office/drawing/2014/chartex" xmlns:cx1="http://schemas.microsoft.com/office/drawing/2015/9/8/chartex" xmlns:cx2="http://schemas.microsoft.com/office/drawing/2015/10/21/chartex" xmlns:cx3="http://schemas.microsoft.com/office/drawing/2016/5/9/chartex" xmlns:cx4="http://schemas.microsoft.com/office/drawing/2016/5/10/chartex" xmlns:cx5="http://schemas.microsoft.com/office/drawing/2016/5/11/chartex" xmlns:cx6="http://schemas.microsoft.com/office/drawing/2016/5/12/chartex" xmlns:cx7="http://schemas.microsoft.com/office/drawing/2016/5/13/chartex" xmlns:cx8="http://schemas.microsoft.com/office/drawing/2016/5/14/chartex" xmlns:mc="http://schemas.openxmlformats.org/markup-compatibility/2006" xmlns:aink="http://schemas.microsoft.com/office/drawing/2016/ink" xmlns:am3d="http://schemas.microsoft.com/office/drawing/2017/model3d" xmlns:o="urn:schemas-microsoft-com:office:office" xmlns:r="http://schemas.openxmlformats.org/officeDocument/2006/relationships" xmlns:m="http://schemas.openxmlformats.org/officeDocument/2006/math" xmlns:v="urn:schemas-microsoft-com:vml" xmlns:wp14="http://schemas.microsoft.com/office/word/2010/wordprocessingDrawing" xmlns:wp="http://schemas.openxmlformats.org/drawingml/2006/wordprocessingDrawing" xmlns:w10="urn:schemas-microsoft-com:office:word" xmlns:w="http://schemas.openxmlformats.org/wordprocessingml/2006/main" xmlns:w14="http://schemas.microsoft.com/office/word/2010/wordml" xmlns:w15="http://schemas.microsoft.com/office/word/2012/wordml" xmlns:w16cex="http://schemas.microsoft.com/office/word/2018/wordml/cex" xmlns:w16cid="http://schemas.microsoft.com/office/word/2016/wordml/cid" xmlns:w16="http://schemas.microsoft.com/office/word/2018/wordml" xmlns:w16se="http://schemas.microsoft.com/office/word/2015/wordml/symex" xmlns:wpg="http://schemas.microsoft.com/office/word/2010/wordprocessingGroup" xmlns:wpi="http://schemas.microsoft.com/office/word/2010/wordprocessingInk" xmlns:wne="http://schemas.microsoft.com/office/word/2006/wordml" xmlns:wps="http://schemas.microsoft.com/office/word/2010/wordprocessingShape" mc:Ignorable="w14 w15 w16se w16cid w16 w16cex wp14">
   <w:abstractNum w:abstractNumId="0" w15:restartNumberingAfterBreak="0">
     <w:nsid w:val="06F342E2"/>
     <w:multiLevelType w:val="hybridMultilevel"/>
@@ -9936,7 +8821,7 @@
 </file>
 
 <file path=word/styles.xml><?xml version="1.0" encoding="utf-8"?>
-<w:styles xmlns:mc="http://schemas.openxmlformats.org/markup-compatibility/2006" xmlns:r="http://schemas.openxmlformats.org/officeDocument/2006/relationships" xmlns:w="http://schemas.openxmlformats.org/wordprocessingml/2006/main" xmlns:w14="http://schemas.microsoft.com/office/word/2010/wordml" xmlns:w15="http://schemas.microsoft.com/office/word/2012/wordml" xmlns:w16cex="http://schemas.microsoft.com/office/word/2018/wordml/cex" xmlns:w16cid="http://schemas.microsoft.com/office/word/2016/wordml/cid" xmlns:w16="http://schemas.microsoft.com/office/word/2018/wordml" xmlns:w16sdtdh="http://schemas.microsoft.com/office/word/2020/wordml/sdtdatahash" xmlns:w16se="http://schemas.microsoft.com/office/word/2015/wordml/symex" mc:Ignorable="w14 w15 w16se w16cid w16 w16cex w16sdtdh">
+<w:styles xmlns:mc="http://schemas.openxmlformats.org/markup-compatibility/2006" xmlns:r="http://schemas.openxmlformats.org/officeDocument/2006/relationships" xmlns:w="http://schemas.openxmlformats.org/wordprocessingml/2006/main" xmlns:w14="http://schemas.microsoft.com/office/word/2010/wordml" xmlns:w15="http://schemas.microsoft.com/office/word/2012/wordml" xmlns:w16cex="http://schemas.microsoft.com/office/word/2018/wordml/cex" xmlns:w16cid="http://schemas.microsoft.com/office/word/2016/wordml/cid" xmlns:w16="http://schemas.microsoft.com/office/word/2018/wordml" xmlns:w16se="http://schemas.microsoft.com/office/word/2015/wordml/symex" mc:Ignorable="w14 w15 w16se w16cid w16 w16cex">
   <w:docDefaults>
     <w:rPrDefault>
       <w:rPr>
@@ -10667,15 +9552,6 @@
 </file>
 
 <file path=customXml/item2.xml><?xml version="1.0" encoding="utf-8"?>
-<?mso-contentType ?>
-<FormTemplates xmlns="http://schemas.microsoft.com/sharepoint/v3/contenttype/forms">
-  <Display>DocumentLibraryForm</Display>
-  <Edit>DocumentLibraryForm</Edit>
-  <New>DocumentLibraryForm</New>
-</FormTemplates>
-</file>
-
-<file path=customXml/item3.xml><?xml version="1.0" encoding="utf-8"?>
 <ct:contentTypeSchema xmlns:ct="http://schemas.microsoft.com/office/2006/metadata/contentType" xmlns:ma="http://schemas.microsoft.com/office/2006/metadata/properties/metaAttributes" ct:_="" ma:_="" ma:contentTypeName="Document" ma:contentTypeID="0x0101006655ADEB8AFA6F4D9433891583F62E99" ma:contentTypeVersion="14" ma:contentTypeDescription="Create a new document." ma:contentTypeScope="" ma:versionID="cb02393c8e602c63e1ace373334447ff">
   <xsd:schema xmlns:xsd="http://www.w3.org/2001/XMLSchema" xmlns:xs="http://www.w3.org/2001/XMLSchema" xmlns:p="http://schemas.microsoft.com/office/2006/metadata/properties" xmlns:ns3="16d19c77-a1e7-460a-86e9-bab2128d81f1" xmlns:ns4="3dc31ee3-ef64-42c0-beb1-c77808228143" targetNamespace="http://schemas.microsoft.com/office/2006/metadata/properties" ma:root="true" ma:fieldsID="bfe5ed56c23c9f2666faadd4ec0b9407" ns3:_="" ns4:_="">
     <xsd:import namespace="16d19c77-a1e7-460a-86e9-bab2128d81f1"/>
@@ -10904,6 +9780,15 @@
 </ct:contentTypeSchema>
 </file>
 
+<file path=customXml/item3.xml><?xml version="1.0" encoding="utf-8"?>
+<?mso-contentType ?>
+<FormTemplates xmlns="http://schemas.microsoft.com/sharepoint/v3/contenttype/forms">
+  <Display>DocumentLibraryForm</Display>
+  <Edit>DocumentLibraryForm</Edit>
+  <New>DocumentLibraryForm</New>
+</FormTemplates>
+</file>
+
 <file path=customXml/itemProps1.xml><?xml version="1.0" encoding="utf-8"?>
 <ds:datastoreItem xmlns:ds="http://schemas.openxmlformats.org/officeDocument/2006/customXml" ds:itemID="{87FBDB4D-4D0E-438E-AEEE-A3DB908FB336}">
   <ds:schemaRefs>
@@ -10914,14 +9799,6 @@
 </file>
 
 <file path=customXml/itemProps2.xml><?xml version="1.0" encoding="utf-8"?>
-<ds:datastoreItem xmlns:ds="http://schemas.openxmlformats.org/officeDocument/2006/customXml" ds:itemID="{DAE0DF2D-B24D-4A60-A232-2DB0DFA43155}">
-  <ds:schemaRefs>
-    <ds:schemaRef ds:uri="http://schemas.microsoft.com/sharepoint/v3/contenttype/forms"/>
-  </ds:schemaRefs>
-</ds:datastoreItem>
-</file>
-
-<file path=customXml/itemProps3.xml><?xml version="1.0" encoding="utf-8"?>
 <ds:datastoreItem xmlns:ds="http://schemas.openxmlformats.org/officeDocument/2006/customXml" ds:itemID="{1F5869C9-4E98-4E64-85F8-506DBC04200A}">
   <ds:schemaRefs>
     <ds:schemaRef ds:uri="http://schemas.microsoft.com/office/2006/metadata/contentType"/>
@@ -10938,4 +9815,12 @@
     <ds:schemaRef ds:uri="http://schemas.microsoft.com/internal/obd"/>
   </ds:schemaRefs>
 </ds:datastoreItem>
+</file>
+
+<file path=customXml/itemProps3.xml><?xml version="1.0" encoding="utf-8"?>
+<ds:datastoreItem xmlns:ds="http://schemas.openxmlformats.org/officeDocument/2006/customXml" ds:itemID="{DAE0DF2D-B24D-4A60-A232-2DB0DFA43155}">
+  <ds:schemaRefs>
+    <ds:schemaRef ds:uri="http://schemas.microsoft.com/sharepoint/v3/contenttype/forms"/>
+  </ds:schemaRefs>
+</ds:datastoreItem>
 </file>
</xml_diff>

<commit_message>
Week 5 Notes Modification
</commit_message>
<xml_diff>
--- a/C for Everyone Notes.docx
+++ b/C for Everyone Notes.docx
@@ -126,19 +126,11 @@
         </w:rPr>
         <w:t>void</w:t>
       </w:r>
-      <w:proofErr w:type="gramStart"/>
       <w:r>
         <w:rPr>
           <w:rFonts w:ascii="Adobe 繁黑體 Std B" w:eastAsia="Adobe 繁黑體 Std B" w:hAnsi="Adobe 繁黑體 Std B"/>
         </w:rPr>
-        <w:t>){</w:t>
-      </w:r>
-      <w:proofErr w:type="gramEnd"/>
-      <w:r>
-        <w:rPr>
-          <w:rFonts w:ascii="Adobe 繁黑體 Std B" w:eastAsia="Adobe 繁黑體 Std B" w:hAnsi="Adobe 繁黑體 Std B"/>
-        </w:rPr>
-        <w:t>} means there are no arguments.</w:t>
+        <w:t>){} means there are no arguments.</w:t>
       </w:r>
     </w:p>
     <w:p>
@@ -165,16 +157,8 @@
         <w:rPr>
           <w:rFonts w:ascii="Kozuka Gothic Pro H" w:hAnsi="Kozuka Gothic Pro H"/>
         </w:rPr>
-        <w:t xml:space="preserve">imple input/output – </w:t>
-      </w:r>
-      <w:proofErr w:type="spellStart"/>
-      <w:r>
-        <w:rPr>
-          <w:rFonts w:ascii="Kozuka Gothic Pro H" w:hAnsi="Kozuka Gothic Pro H"/>
-        </w:rPr>
-        <w:t>fahrenheit</w:t>
-      </w:r>
-      <w:proofErr w:type="spellEnd"/>
+        <w:t>imple input/output – fahrenheit</w:t>
+      </w:r>
     </w:p>
     <w:p>
       <w:pPr>
@@ -199,101 +183,35 @@
         <w:rPr>
           <w:rFonts w:ascii="Adobe 繁黑體 Std B" w:eastAsia="Adobe 繁黑體 Std B" w:hAnsi="Adobe 繁黑體 Std B"/>
         </w:rPr>
-        <w:t xml:space="preserve">in </w:t>
-      </w:r>
-      <w:proofErr w:type="spellStart"/>
+        <w:t>in scanf(</w:t>
+      </w:r>
       <w:r>
         <w:rPr>
           <w:rFonts w:ascii="Adobe 繁黑體 Std B" w:eastAsia="Adobe 繁黑體 Std B" w:hAnsi="Adobe 繁黑體 Std B"/>
-        </w:rPr>
-        <w:t>scanf</w:t>
-      </w:r>
-      <w:proofErr w:type="spellEnd"/>
+          <w:color w:val="FF0000"/>
+        </w:rPr>
+        <w:t>“%d</w:t>
+      </w:r>
       <w:r>
         <w:rPr>
           <w:rFonts w:ascii="Adobe 繁黑體 Std B" w:eastAsia="Adobe 繁黑體 Std B" w:hAnsi="Adobe 繁黑體 Std B"/>
         </w:rPr>
-        <w:t>(</w:t>
-      </w:r>
-      <w:r>
+        <w:t>”,&amp;fahrenheit) means integer</w:t>
+      </w:r>
+    </w:p>
+    <w:p>
+      <w:pPr>
         <w:rPr>
           <w:rFonts w:ascii="Adobe 繁黑體 Std B" w:eastAsia="Adobe 繁黑體 Std B" w:hAnsi="Adobe 繁黑體 Std B"/>
-          <w:color w:val="FF0000"/>
-        </w:rPr>
-        <w:t>“%d</w:t>
-      </w:r>
-      <w:proofErr w:type="gramStart"/>
+          <w:b/>
+          <w:bCs/>
+        </w:rPr>
+      </w:pPr>
       <w:r>
         <w:rPr>
           <w:rFonts w:ascii="Adobe 繁黑體 Std B" w:eastAsia="Adobe 繁黑體 Std B" w:hAnsi="Adobe 繁黑體 Std B"/>
         </w:rPr>
-        <w:t>”,&amp;</w:t>
-      </w:r>
-      <w:proofErr w:type="spellStart"/>
-      <w:proofErr w:type="gramEnd"/>
-      <w:r>
-        <w:rPr>
-          <w:rFonts w:ascii="Adobe 繁黑體 Std B" w:eastAsia="Adobe 繁黑體 Std B" w:hAnsi="Adobe 繁黑體 Std B"/>
-        </w:rPr>
-        <w:t>fahrenheit</w:t>
-      </w:r>
-      <w:proofErr w:type="spellEnd"/>
-      <w:r>
-        <w:rPr>
-          <w:rFonts w:ascii="Adobe 繁黑體 Std B" w:eastAsia="Adobe 繁黑體 Std B" w:hAnsi="Adobe 繁黑體 Std B"/>
-        </w:rPr>
-        <w:t>) means integer</w:t>
-      </w:r>
-    </w:p>
-    <w:p>
-      <w:pPr>
-        <w:rPr>
-          <w:rFonts w:ascii="Adobe 繁黑體 Std B" w:eastAsia="Adobe 繁黑體 Std B" w:hAnsi="Adobe 繁黑體 Std B"/>
-          <w:b/>
-          <w:bCs/>
-        </w:rPr>
-      </w:pPr>
-      <w:proofErr w:type="spellStart"/>
-      <w:r>
-        <w:rPr>
-          <w:rFonts w:ascii="Adobe 繁黑體 Std B" w:eastAsia="Adobe 繁黑體 Std B" w:hAnsi="Adobe 繁黑體 Std B"/>
-        </w:rPr>
-        <w:t>celsius</w:t>
-      </w:r>
-      <w:proofErr w:type="spellEnd"/>
-      <w:r>
-        <w:rPr>
-          <w:rFonts w:ascii="Adobe 繁黑體 Std B" w:eastAsia="Adobe 繁黑體 Std B" w:hAnsi="Adobe 繁黑體 Std B"/>
-        </w:rPr>
-        <w:t xml:space="preserve"> = (</w:t>
-      </w:r>
-      <w:proofErr w:type="spellStart"/>
-      <w:r>
-        <w:rPr>
-          <w:rFonts w:ascii="Adobe 繁黑體 Std B" w:eastAsia="Adobe 繁黑體 Std B" w:hAnsi="Adobe 繁黑體 Std B"/>
-        </w:rPr>
-        <w:t>fahrenheit</w:t>
-      </w:r>
-      <w:proofErr w:type="spellEnd"/>
-      <w:r>
-        <w:rPr>
-          <w:rFonts w:ascii="Adobe 繁黑體 Std B" w:eastAsia="Adobe 繁黑體 Std B" w:hAnsi="Adobe 繁黑體 Std B"/>
-        </w:rPr>
-        <w:t xml:space="preserve"> – 32)/1.</w:t>
-      </w:r>
-      <w:proofErr w:type="gramStart"/>
-      <w:r>
-        <w:rPr>
-          <w:rFonts w:ascii="Adobe 繁黑體 Std B" w:eastAsia="Adobe 繁黑體 Std B" w:hAnsi="Adobe 繁黑體 Std B"/>
-        </w:rPr>
-        <w:t>8 .</w:t>
-      </w:r>
-      <w:proofErr w:type="gramEnd"/>
-      <w:r>
-        <w:rPr>
-          <w:rFonts w:ascii="Adobe 繁黑體 Std B" w:eastAsia="Adobe 繁黑體 Std B" w:hAnsi="Adobe 繁黑體 Std B"/>
-        </w:rPr>
-        <w:t xml:space="preserve"> Even the two variables are integer. After divided by a float type, the product will also become float type.</w:t>
+        <w:t>celsius = (fahrenheit – 32)/1.8 . Even the two variables are integer. After divided by a float type, the product will also become float type.</w:t>
       </w:r>
     </w:p>
     <w:p>
@@ -345,106 +263,83 @@
         <w:rPr>
           <w:rFonts w:ascii="Adobe 繁黑體 Std B" w:eastAsia="Adobe 繁黑體 Std B" w:hAnsi="Adobe 繁黑體 Std B"/>
         </w:rPr>
-        <w:t xml:space="preserve"> normal machine is </w:t>
-      </w:r>
-      <w:proofErr w:type="gramStart"/>
+        <w:t xml:space="preserve"> normal machine is 4 byte machine, </w:t>
+      </w:r>
       <w:r>
         <w:rPr>
           <w:rFonts w:ascii="Adobe 繁黑體 Std B" w:eastAsia="Adobe 繁黑體 Std B" w:hAnsi="Adobe 繁黑體 Std B"/>
-        </w:rPr>
-        <w:t>4 byte</w:t>
-      </w:r>
-      <w:proofErr w:type="gramEnd"/>
+          <w:color w:val="FF0000"/>
+        </w:rPr>
+        <w:t xml:space="preserve">int </w:t>
+      </w:r>
       <w:r>
         <w:rPr>
           <w:rFonts w:ascii="Adobe 繁黑體 Std B" w:eastAsia="Adobe 繁黑體 Std B" w:hAnsi="Adobe 繁黑體 Std B"/>
         </w:rPr>
-        <w:t xml:space="preserve"> machine, </w:t>
+        <w:t xml:space="preserve">type is </w:t>
       </w:r>
       <w:r>
         <w:rPr>
           <w:rFonts w:ascii="Adobe 繁黑體 Std B" w:eastAsia="Adobe 繁黑體 Std B" w:hAnsi="Adobe 繁黑體 Std B"/>
           <w:color w:val="FF0000"/>
         </w:rPr>
-        <w:t xml:space="preserve">int </w:t>
+        <w:t>4 bytes</w:t>
       </w:r>
       <w:r>
         <w:rPr>
           <w:rFonts w:ascii="Adobe 繁黑體 Std B" w:eastAsia="Adobe 繁黑體 Std B" w:hAnsi="Adobe 繁黑體 Std B"/>
         </w:rPr>
-        <w:t xml:space="preserve">type is </w:t>
-      </w:r>
-      <w:r>
+        <w:t>.</w:t>
+      </w:r>
+    </w:p>
+    <w:p>
+      <w:pPr>
         <w:rPr>
           <w:rFonts w:ascii="Adobe 繁黑體 Std B" w:eastAsia="Adobe 繁黑體 Std B" w:hAnsi="Adobe 繁黑體 Std B"/>
-          <w:color w:val="FF0000"/>
-        </w:rPr>
-        <w:t>4 bytes</w:t>
+        </w:rPr>
+      </w:pPr>
+      <w:r>
+        <w:rPr>
+          <w:rFonts w:ascii="Adobe 繁黑體 Std B" w:eastAsia="Adobe 繁黑體 Std B" w:hAnsi="Adobe 繁黑體 Std B" w:hint="eastAsia"/>
+        </w:rPr>
+        <w:t>F</w:t>
       </w:r>
       <w:r>
         <w:rPr>
           <w:rFonts w:ascii="Adobe 繁黑體 Std B" w:eastAsia="Adobe 繁黑體 Std B" w:hAnsi="Adobe 繁黑體 Std B"/>
         </w:rPr>
+        <w:t>or a longer bytes int, we can use</w:t>
+      </w:r>
+      <w:r>
+        <w:rPr>
+          <w:rFonts w:ascii="Adobe 繁黑體 Std B" w:eastAsia="Adobe 繁黑體 Std B" w:hAnsi="Adobe 繁黑體 Std B"/>
+          <w:color w:val="FF0000"/>
+        </w:rPr>
+        <w:t xml:space="preserve"> long long</w:t>
+      </w:r>
+      <w:r>
+        <w:rPr>
+          <w:rFonts w:ascii="Adobe 繁黑體 Std B" w:eastAsia="Adobe 繁黑體 Std B" w:hAnsi="Adobe 繁黑體 Std B"/>
+        </w:rPr>
+        <w:t xml:space="preserve">, which is </w:t>
+      </w:r>
+      <w:r>
+        <w:rPr>
+          <w:rFonts w:ascii="Adobe 繁黑體 Std B" w:eastAsia="Adobe 繁黑體 Std B" w:hAnsi="Adobe 繁黑體 Std B"/>
+          <w:color w:val="FF0000"/>
+        </w:rPr>
+        <w:t>8 bytes</w:t>
+      </w:r>
+      <w:r>
+        <w:rPr>
+          <w:rFonts w:ascii="Adobe 繁黑體 Std B" w:eastAsia="Adobe 繁黑體 Std B" w:hAnsi="Adobe 繁黑體 Std B"/>
+        </w:rPr>
         <w:t>.</w:t>
       </w:r>
     </w:p>
     <w:p>
       <w:pPr>
         <w:rPr>
-          <w:rFonts w:ascii="Adobe 繁黑體 Std B" w:eastAsia="Adobe 繁黑體 Std B" w:hAnsi="Adobe 繁黑體 Std B"/>
-        </w:rPr>
-      </w:pPr>
-      <w:r>
-        <w:rPr>
-          <w:rFonts w:ascii="Adobe 繁黑體 Std B" w:eastAsia="Adobe 繁黑體 Std B" w:hAnsi="Adobe 繁黑體 Std B" w:hint="eastAsia"/>
-        </w:rPr>
-        <w:t>F</w:t>
-      </w:r>
-      <w:r>
-        <w:rPr>
-          <w:rFonts w:ascii="Adobe 繁黑體 Std B" w:eastAsia="Adobe 繁黑體 Std B" w:hAnsi="Adobe 繁黑體 Std B"/>
-        </w:rPr>
-        <w:t>or a longer bytes int, we can use</w:t>
-      </w:r>
-      <w:r>
-        <w:rPr>
-          <w:rFonts w:ascii="Adobe 繁黑體 Std B" w:eastAsia="Adobe 繁黑體 Std B" w:hAnsi="Adobe 繁黑體 Std B"/>
-          <w:color w:val="FF0000"/>
-        </w:rPr>
-        <w:t xml:space="preserve"> long </w:t>
-      </w:r>
-      <w:proofErr w:type="spellStart"/>
-      <w:r>
-        <w:rPr>
-          <w:rFonts w:ascii="Adobe 繁黑體 Std B" w:eastAsia="Adobe 繁黑體 Std B" w:hAnsi="Adobe 繁黑體 Std B"/>
-          <w:color w:val="FF0000"/>
-        </w:rPr>
-        <w:t>long</w:t>
-      </w:r>
-      <w:proofErr w:type="spellEnd"/>
-      <w:r>
-        <w:rPr>
-          <w:rFonts w:ascii="Adobe 繁黑體 Std B" w:eastAsia="Adobe 繁黑體 Std B" w:hAnsi="Adobe 繁黑體 Std B"/>
-        </w:rPr>
-        <w:t xml:space="preserve">, which is </w:t>
-      </w:r>
-      <w:r>
-        <w:rPr>
-          <w:rFonts w:ascii="Adobe 繁黑體 Std B" w:eastAsia="Adobe 繁黑體 Std B" w:hAnsi="Adobe 繁黑體 Std B"/>
-          <w:color w:val="FF0000"/>
-        </w:rPr>
-        <w:t>8 bytes</w:t>
-      </w:r>
-      <w:r>
-        <w:rPr>
-          <w:rFonts w:ascii="Adobe 繁黑體 Std B" w:eastAsia="Adobe 繁黑體 Std B" w:hAnsi="Adobe 繁黑體 Std B"/>
-        </w:rPr>
-        <w:t>.</w:t>
-      </w:r>
-    </w:p>
-    <w:p>
-      <w:pPr>
-        <w:rPr>
           <w:rFonts w:ascii="Kozuka Gothic Pro H" w:hAnsi="Kozuka Gothic Pro H"/>
         </w:rPr>
       </w:pPr>
@@ -467,16 +362,8 @@
         <w:rPr>
           <w:rFonts w:ascii="Kozuka Gothic Pro H" w:hAnsi="Kozuka Gothic Pro H"/>
         </w:rPr>
-        <w:t xml:space="preserve">ode </w:t>
-      </w:r>
-      <w:proofErr w:type="spellStart"/>
-      <w:r>
-        <w:rPr>
-          <w:rFonts w:ascii="Kozuka Gothic Pro H" w:hAnsi="Kozuka Gothic Pro H"/>
-        </w:rPr>
-        <w:t>Practise</w:t>
-      </w:r>
-      <w:proofErr w:type="spellEnd"/>
+        <w:t>ode Practise</w:t>
+      </w:r>
     </w:p>
     <w:p>
       <w:pPr>
@@ -567,21 +454,7 @@
         <w:rPr>
           <w:rFonts w:ascii="Kozuka Gothic Pro H" w:hAnsi="Kozuka Gothic Pro H"/>
         </w:rPr>
-        <w:t>imple input/output-</w:t>
-      </w:r>
-      <w:proofErr w:type="spellStart"/>
-      <w:r>
-        <w:rPr>
-          <w:rFonts w:ascii="Kozuka Gothic Pro H" w:hAnsi="Kozuka Gothic Pro H"/>
-        </w:rPr>
-        <w:t>fahrenheit</w:t>
-      </w:r>
-      <w:proofErr w:type="spellEnd"/>
-      <w:r>
-        <w:rPr>
-          <w:rFonts w:ascii="Kozuka Gothic Pro H" w:hAnsi="Kozuka Gothic Pro H"/>
-        </w:rPr>
-        <w:t xml:space="preserve">: </w:t>
+        <w:t xml:space="preserve">imple input/output-fahrenheit: </w:t>
       </w:r>
       <w:r>
         <w:rPr>
@@ -727,21 +600,7 @@
         <w:rPr>
           <w:rFonts w:ascii="Kozuka Gothic Pro H" w:hAnsi="Kozuka Gothic Pro H"/>
         </w:rPr>
-        <w:t xml:space="preserve">irst off, there is a preprocessor, which puts it in whatever code is necessary. </w:t>
-      </w:r>
-      <w:proofErr w:type="gramStart"/>
-      <w:r>
-        <w:rPr>
-          <w:rFonts w:ascii="Kozuka Gothic Pro H" w:hAnsi="Kozuka Gothic Pro H"/>
-        </w:rPr>
-        <w:t>There’s</w:t>
-      </w:r>
-      <w:proofErr w:type="gramEnd"/>
-      <w:r>
-        <w:rPr>
-          <w:rFonts w:ascii="Kozuka Gothic Pro H" w:hAnsi="Kozuka Gothic Pro H"/>
-        </w:rPr>
-        <w:t xml:space="preserve"> what’s called the tokenizer, and the tokenizer goes and looks through things and discard the comment.</w:t>
+        <w:t>irst off, there is a preprocessor, which puts it in whatever code is necessary. There’s what’s called the tokenizer, and the tokenizer goes and looks through things and discard the comment.</w:t>
       </w:r>
     </w:p>
     <w:p>
@@ -865,23 +724,7 @@
           <w:rFonts w:ascii="Kozuka Gothic Pro H" w:hAnsi="Kozuka Gothic Pro H"/>
           <w:color w:val="FF0000"/>
         </w:rPr>
-        <w:t xml:space="preserve">, but </w:t>
-      </w:r>
-      <w:proofErr w:type="gramStart"/>
-      <w:r>
-        <w:rPr>
-          <w:rFonts w:ascii="Kozuka Gothic Pro H" w:hAnsi="Kozuka Gothic Pro H"/>
-          <w:color w:val="FF0000"/>
-        </w:rPr>
-        <w:t>a</w:t>
-      </w:r>
-      <w:proofErr w:type="gramEnd"/>
-      <w:r>
-        <w:rPr>
-          <w:rFonts w:ascii="Kozuka Gothic Pro H" w:hAnsi="Kozuka Gothic Pro H"/>
-          <w:color w:val="FF0000"/>
-        </w:rPr>
-        <w:t xml:space="preserve"> identifier.</w:t>
+        <w:t>, but a identifier.</w:t>
       </w:r>
     </w:p>
     <w:p>
@@ -1067,21 +910,7 @@
         <w:rPr>
           <w:rFonts w:ascii="Kozuka Gothic Pro H" w:hAnsi="Kozuka Gothic Pro H"/>
         </w:rPr>
-        <w:t>*</w:t>
-      </w:r>
-      <w:proofErr w:type="gramStart"/>
-      <w:r>
-        <w:rPr>
-          <w:rFonts w:ascii="Kozuka Gothic Pro H" w:hAnsi="Kozuka Gothic Pro H"/>
-        </w:rPr>
-        <w:t>is</w:t>
-      </w:r>
-      <w:proofErr w:type="gramEnd"/>
-      <w:r>
-        <w:rPr>
-          <w:rFonts w:ascii="Kozuka Gothic Pro H" w:hAnsi="Kozuka Gothic Pro H"/>
-        </w:rPr>
-        <w:t xml:space="preserve"> </w:t>
+        <w:t xml:space="preserve">*is </w:t>
       </w:r>
       <w:r>
         <w:rPr>
@@ -1107,21 +936,7 @@
         <w:rPr>
           <w:rFonts w:ascii="Kozuka Gothic Pro H" w:hAnsi="Kozuka Gothic Pro H"/>
         </w:rPr>
-        <w:t>But unary – and unary + (</w:t>
-      </w:r>
-      <w:proofErr w:type="gramStart"/>
-      <w:r>
-        <w:rPr>
-          <w:rFonts w:ascii="Kozuka Gothic Pro H" w:hAnsi="Kozuka Gothic Pro H"/>
-        </w:rPr>
-        <w:t>e.g.</w:t>
-      </w:r>
-      <w:proofErr w:type="gramEnd"/>
-      <w:r>
-        <w:rPr>
-          <w:rFonts w:ascii="Kozuka Gothic Pro H" w:hAnsi="Kozuka Gothic Pro H"/>
-        </w:rPr>
-        <w:t xml:space="preserve"> +8, and -8) has a </w:t>
+        <w:t xml:space="preserve">But unary – and unary + (e.g. +8, and -8) has a </w:t>
       </w:r>
       <w:r>
         <w:rPr>
@@ -1178,53 +993,17 @@
           <w:rFonts w:ascii="Kozuka Gothic Pro H" w:hAnsi="Kozuka Gothic Pro H"/>
         </w:rPr>
       </w:pPr>
-      <w:proofErr w:type="spellStart"/>
-      <w:r>
-        <w:rPr>
-          <w:rFonts w:ascii="Kozuka Gothic Pro H" w:hAnsi="Kozuka Gothic Pro H"/>
-        </w:rPr>
-        <w:t>a+b+c</w:t>
-      </w:r>
-      <w:proofErr w:type="spellEnd"/>
-      <w:r>
-        <w:rPr>
-          <w:rFonts w:ascii="Kozuka Gothic Pro H" w:hAnsi="Kozuka Gothic Pro H"/>
-        </w:rPr>
-        <w:t>: from left to right</w:t>
-      </w:r>
-      <w:r>
-        <w:rPr>
-          <w:rFonts w:ascii="Kozuka Gothic Pro H" w:hAnsi="Kozuka Gothic Pro H"/>
-        </w:rPr>
-        <w:t xml:space="preserve"> -&gt; ((</w:t>
-      </w:r>
-      <w:proofErr w:type="spellStart"/>
-      <w:r>
-        <w:rPr>
-          <w:rFonts w:ascii="Kozuka Gothic Pro H" w:hAnsi="Kozuka Gothic Pro H"/>
-        </w:rPr>
-        <w:t>a+</w:t>
-      </w:r>
-      <w:proofErr w:type="gramStart"/>
-      <w:r>
-        <w:rPr>
-          <w:rFonts w:ascii="Kozuka Gothic Pro H" w:hAnsi="Kozuka Gothic Pro H"/>
-        </w:rPr>
-        <w:t>b</w:t>
-      </w:r>
-      <w:proofErr w:type="spellEnd"/>
-      <w:r>
-        <w:rPr>
-          <w:rFonts w:ascii="Kozuka Gothic Pro H" w:hAnsi="Kozuka Gothic Pro H"/>
-        </w:rPr>
-        <w:t>)+</w:t>
-      </w:r>
-      <w:proofErr w:type="gramEnd"/>
-      <w:r>
-        <w:rPr>
-          <w:rFonts w:ascii="Kozuka Gothic Pro H" w:hAnsi="Kozuka Gothic Pro H"/>
-        </w:rPr>
-        <w:t>c)</w:t>
+      <w:r>
+        <w:rPr>
+          <w:rFonts w:ascii="Kozuka Gothic Pro H" w:hAnsi="Kozuka Gothic Pro H"/>
+        </w:rPr>
+        <w:t>a+b+c: from left to right</w:t>
+      </w:r>
+      <w:r>
+        <w:rPr>
+          <w:rFonts w:ascii="Kozuka Gothic Pro H" w:hAnsi="Kozuka Gothic Pro H"/>
+        </w:rPr>
+        <w:t xml:space="preserve"> -&gt; ((a+b)+c)</w:t>
       </w:r>
     </w:p>
     <w:p>
@@ -1328,7 +1107,7 @@
           <w:sz w:val="19"/>
           <w:szCs w:val="19"/>
         </w:rPr>
-        <w:t xml:space="preserve">// </w:t>
+        <w:t xml:space="preserve"> </w:t>
       </w:r>
     </w:p>
     <w:p>
@@ -1365,6 +1144,53 @@
     <w:p>
       <w:pPr>
         <w:rPr>
+          <w:rFonts w:cs="Consolas"/>
+          <w:color w:val="000000"/>
+          <w:kern w:val="0"/>
+          <w:szCs w:val="24"/>
+        </w:rPr>
+      </w:pPr>
+      <w:r>
+        <w:rPr>
+          <w:rFonts w:cs="Consolas"/>
+          <w:color w:val="000000"/>
+          <w:kern w:val="0"/>
+          <w:szCs w:val="24"/>
+        </w:rPr>
+        <w:t>First will perform ++a, as ++ is in the left hand side.</w:t>
+      </w:r>
+    </w:p>
+    <w:p>
+      <w:pPr>
+        <w:rPr>
+          <w:rFonts w:cs="Consolas"/>
+          <w:color w:val="000000"/>
+          <w:kern w:val="0"/>
+          <w:szCs w:val="24"/>
+        </w:rPr>
+      </w:pPr>
+      <w:r>
+        <w:rPr>
+          <w:rFonts w:cs="Consolas" w:hint="eastAsia"/>
+          <w:color w:val="000000"/>
+          <w:kern w:val="0"/>
+          <w:szCs w:val="24"/>
+        </w:rPr>
+        <w:t>T</w:t>
+      </w:r>
+      <w:r>
+        <w:rPr>
+          <w:rFonts w:cs="Consolas"/>
+          <w:color w:val="000000"/>
+          <w:kern w:val="0"/>
+          <w:szCs w:val="24"/>
+        </w:rPr>
+        <w:t>hen, perform a + b and finally b++</w:t>
+      </w:r>
+    </w:p>
+    <w:p>
+      <w:pPr>
+        <w:rPr>
           <w:rFonts w:ascii="Kozuka Gothic Pro H" w:hAnsi="Kozuka Gothic Pro H"/>
         </w:rPr>
       </w:pPr>
@@ -1406,16 +1232,8 @@
         <w:rPr>
           <w:rFonts w:ascii="Kozuka Gothic Pro H" w:hAnsi="Kozuka Gothic Pro H"/>
         </w:rPr>
-        <w:t xml:space="preserve">Fundamental types and </w:t>
-      </w:r>
-      <w:proofErr w:type="spellStart"/>
-      <w:r>
-        <w:rPr>
-          <w:rFonts w:ascii="Kozuka Gothic Pro H" w:hAnsi="Kozuka Gothic Pro H"/>
-        </w:rPr>
-        <w:t>sizeof</w:t>
-      </w:r>
-      <w:proofErr w:type="spellEnd"/>
+        <w:t>Fundamental types and sizeof</w:t>
+      </w:r>
     </w:p>
     <w:p>
       <w:pPr>
@@ -1535,7 +1353,15 @@
           <w:rFonts w:ascii="Kozuka Gothic Pro H" w:hAnsi="Kozuka Gothic Pro H"/>
           <w:color w:val="0D0D0D" w:themeColor="text1" w:themeTint="F2"/>
         </w:rPr>
-        <w:t xml:space="preserve"> Long double can store the largest value.</w:t>
+        <w:t xml:space="preserve"> Long double can store </w:t>
+      </w:r>
+      <w:r>
+        <w:rPr>
+          <w:rFonts w:ascii="Kozuka Gothic Pro H" w:hAnsi="Kozuka Gothic Pro H"/>
+          <w:color w:val="0D0D0D" w:themeColor="text1" w:themeTint="F2"/>
+        </w:rPr>
+        <w:lastRenderedPageBreak/>
+        <w:t>the largest value.</w:t>
       </w:r>
     </w:p>
     <w:p>
@@ -1551,7 +1377,6 @@
         <w:rPr>
           <w:rFonts w:ascii="Kozuka Gothic Pro H" w:hAnsi="Kozuka Gothic Pro H" w:hint="eastAsia"/>
         </w:rPr>
-        <w:lastRenderedPageBreak/>
         <w:t>C</w:t>
       </w:r>
       <w:r>
@@ -1564,21 +1389,7 @@
         <w:rPr>
           <w:rFonts w:ascii="Kozuka Gothic Pro H" w:hAnsi="Kozuka Gothic Pro H"/>
         </w:rPr>
-        <w:t xml:space="preserve">The integer and </w:t>
-      </w:r>
-      <w:proofErr w:type="gramStart"/>
-      <w:r>
-        <w:rPr>
-          <w:rFonts w:ascii="Kozuka Gothic Pro H" w:hAnsi="Kozuka Gothic Pro H"/>
-        </w:rPr>
-        <w:t>floating point</w:t>
-      </w:r>
-      <w:proofErr w:type="gramEnd"/>
-      <w:r>
-        <w:rPr>
-          <w:rFonts w:ascii="Kozuka Gothic Pro H" w:hAnsi="Kozuka Gothic Pro H"/>
-        </w:rPr>
-        <w:t xml:space="preserve"> types</w:t>
+        <w:t>The integer and floating point types</w:t>
       </w:r>
     </w:p>
     <w:p>
@@ -1684,23 +1495,7 @@
           <w:rFonts w:ascii="Kozuka Gothic Pro H" w:hAnsi="Kozuka Gothic Pro H"/>
           <w:color w:val="0D0D0D" w:themeColor="text1" w:themeTint="F2"/>
         </w:rPr>
-        <w:t xml:space="preserve"> </w:t>
-      </w:r>
-      <w:proofErr w:type="gramStart"/>
-      <w:r>
-        <w:rPr>
-          <w:rFonts w:ascii="Kozuka Gothic Pro H" w:hAnsi="Kozuka Gothic Pro H"/>
-          <w:color w:val="0D0D0D" w:themeColor="text1" w:themeTint="F2"/>
-        </w:rPr>
-        <w:t>print</w:t>
-      </w:r>
-      <w:proofErr w:type="gramEnd"/>
-      <w:r>
-        <w:rPr>
-          <w:rFonts w:ascii="Kozuka Gothic Pro H" w:hAnsi="Kozuka Gothic Pro H"/>
-          <w:color w:val="0D0D0D" w:themeColor="text1" w:themeTint="F2"/>
-        </w:rPr>
-        <w:t xml:space="preserve"> as 1.23456</w:t>
+        <w:t xml:space="preserve"> print as 1.23456</w:t>
       </w:r>
     </w:p>
     <w:p>
@@ -1815,32 +1610,7 @@
           <w:rFonts w:ascii="Kozuka Gothic Pro H" w:hAnsi="Kozuka Gothic Pro H"/>
           <w:color w:val="0D0D0D" w:themeColor="text1" w:themeTint="F2"/>
         </w:rPr>
-        <w:t xml:space="preserve">n </w:t>
-      </w:r>
-      <w:proofErr w:type="spellStart"/>
-      <w:proofErr w:type="gramStart"/>
-      <w:r>
-        <w:rPr>
-          <w:rFonts w:ascii="Kozuka Gothic Pro H" w:hAnsi="Kozuka Gothic Pro H"/>
-          <w:color w:val="0D0D0D" w:themeColor="text1" w:themeTint="F2"/>
-        </w:rPr>
-        <w:t>prinf</w:t>
-      </w:r>
-      <w:proofErr w:type="spellEnd"/>
-      <w:r>
-        <w:rPr>
-          <w:rFonts w:ascii="Kozuka Gothic Pro H" w:hAnsi="Kozuka Gothic Pro H"/>
-          <w:color w:val="0D0D0D" w:themeColor="text1" w:themeTint="F2"/>
-        </w:rPr>
-        <w:t>(</w:t>
-      </w:r>
-      <w:proofErr w:type="gramEnd"/>
-      <w:r>
-        <w:rPr>
-          <w:rFonts w:ascii="Kozuka Gothic Pro H" w:hAnsi="Kozuka Gothic Pro H"/>
-          <w:color w:val="0D0D0D" w:themeColor="text1" w:themeTint="F2"/>
-        </w:rPr>
-        <w:t>)</w:t>
+        <w:t>n prinf()</w:t>
       </w:r>
     </w:p>
     <w:p>
@@ -1882,48 +1652,14 @@
           <w:rFonts w:ascii="Kozuka Gothic Pro H" w:hAnsi="Kozuka Gothic Pro H"/>
           <w:color w:val="FF0000"/>
         </w:rPr>
-        <w:t>%</w:t>
-      </w:r>
-      <w:proofErr w:type="spellStart"/>
-      <w:r>
-        <w:rPr>
-          <w:rFonts w:ascii="Kozuka Gothic Pro H" w:hAnsi="Kozuka Gothic Pro H"/>
-          <w:color w:val="FF0000"/>
-        </w:rPr>
-        <w:t>lf</w:t>
-      </w:r>
-      <w:proofErr w:type="spellEnd"/>
+        <w:t>%lf</w:t>
+      </w:r>
       <w:r>
         <w:rPr>
           <w:rFonts w:ascii="Kozuka Gothic Pro H" w:hAnsi="Kozuka Gothic Pro H"/>
           <w:color w:val="0D0D0D" w:themeColor="text1" w:themeTint="F2"/>
         </w:rPr>
-        <w:t xml:space="preserve"> in </w:t>
-      </w:r>
-      <w:proofErr w:type="spellStart"/>
-      <w:proofErr w:type="gramStart"/>
-      <w:r>
-        <w:rPr>
-          <w:rFonts w:ascii="Kozuka Gothic Pro H" w:hAnsi="Kozuka Gothic Pro H"/>
-          <w:color w:val="0D0D0D" w:themeColor="text1" w:themeTint="F2"/>
-        </w:rPr>
-        <w:t>printf</w:t>
-      </w:r>
-      <w:proofErr w:type="spellEnd"/>
-      <w:r>
-        <w:rPr>
-          <w:rFonts w:ascii="Kozuka Gothic Pro H" w:hAnsi="Kozuka Gothic Pro H"/>
-          <w:color w:val="0D0D0D" w:themeColor="text1" w:themeTint="F2"/>
-        </w:rPr>
-        <w:t>(</w:t>
-      </w:r>
-      <w:proofErr w:type="gramEnd"/>
-      <w:r>
-        <w:rPr>
-          <w:rFonts w:ascii="Kozuka Gothic Pro H" w:hAnsi="Kozuka Gothic Pro H"/>
-          <w:color w:val="0D0D0D" w:themeColor="text1" w:themeTint="F2"/>
-        </w:rPr>
-        <w:t>)</w:t>
+        <w:t xml:space="preserve"> in printf()</w:t>
       </w:r>
     </w:p>
     <w:p>
@@ -1956,16 +1692,8 @@
         <w:rPr>
           <w:rFonts w:ascii="Kozuka Gothic Pro H" w:hAnsi="Kozuka Gothic Pro H"/>
         </w:rPr>
-        <w:t xml:space="preserve">ode </w:t>
-      </w:r>
-      <w:proofErr w:type="spellStart"/>
-      <w:r>
-        <w:rPr>
-          <w:rFonts w:ascii="Kozuka Gothic Pro H" w:hAnsi="Kozuka Gothic Pro H"/>
-        </w:rPr>
-        <w:t>Practise</w:t>
-      </w:r>
-      <w:proofErr w:type="spellEnd"/>
+        <w:t>ode Practise</w:t>
+      </w:r>
     </w:p>
     <w:p>
       <w:pPr>
@@ -2043,68 +1771,26 @@
         <w:rPr>
           <w:rFonts w:ascii="Kozuka Gothic Pro H" w:hAnsi="Kozuka Gothic Pro H"/>
         </w:rPr>
-        <w:t xml:space="preserve">Fundamental </w:t>
-      </w:r>
-      <w:proofErr w:type="gramStart"/>
-      <w:r>
-        <w:rPr>
-          <w:rFonts w:ascii="Kozuka Gothic Pro H" w:hAnsi="Kozuka Gothic Pro H"/>
-        </w:rPr>
-        <w:t>Types</w:t>
-      </w:r>
-      <w:proofErr w:type="gramEnd"/>
-      <w:r>
-        <w:rPr>
-          <w:rFonts w:ascii="Kozuka Gothic Pro H" w:hAnsi="Kozuka Gothic Pro H"/>
-        </w:rPr>
-        <w:t xml:space="preserve"> Declaration and Assignment</w:t>
-      </w:r>
-    </w:p>
-    <w:p>
-      <w:pPr>
-        <w:rPr>
-          <w:rFonts w:ascii="Kozuka Gothic Pro H" w:hAnsi="Kozuka Gothic Pro H"/>
-        </w:rPr>
-      </w:pPr>
-      <w:r>
-        <w:rPr>
-          <w:rFonts w:ascii="Kozuka Gothic Pro H" w:hAnsi="Kozuka Gothic Pro H"/>
-        </w:rPr>
-        <w:t xml:space="preserve">Fundamental types and </w:t>
-      </w:r>
-      <w:proofErr w:type="spellStart"/>
-      <w:r>
-        <w:rPr>
-          <w:rFonts w:ascii="Kozuka Gothic Pro H" w:hAnsi="Kozuka Gothic Pro H"/>
-        </w:rPr>
-        <w:t>sizeof</w:t>
-      </w:r>
-      <w:proofErr w:type="spellEnd"/>
-      <w:r>
-        <w:rPr>
-          <w:rFonts w:ascii="Kozuka Gothic Pro H" w:hAnsi="Kozuka Gothic Pro H"/>
-        </w:rPr>
-        <w:t xml:space="preserve">: </w:t>
-      </w:r>
-      <w:r>
-        <w:rPr>
-          <w:rFonts w:ascii="Kozuka Gothic Pro H" w:hAnsi="Kozuka Gothic Pro H"/>
-        </w:rPr>
-        <w:t xml:space="preserve">Fundamental Types </w:t>
-      </w:r>
-      <w:proofErr w:type="spellStart"/>
-      <w:r>
-        <w:rPr>
-          <w:rFonts w:ascii="Kozuka Gothic Pro H" w:hAnsi="Kozuka Gothic Pro H"/>
-        </w:rPr>
-        <w:t>sizeof</w:t>
-      </w:r>
-      <w:proofErr w:type="spellEnd"/>
-      <w:r>
-        <w:rPr>
-          <w:rFonts w:ascii="Kozuka Gothic Pro H" w:hAnsi="Kozuka Gothic Pro H"/>
-        </w:rPr>
-        <w:t xml:space="preserve"> operator</w:t>
+        <w:t>Fundamental Types Declaration and Assignment</w:t>
+      </w:r>
+    </w:p>
+    <w:p>
+      <w:pPr>
+        <w:rPr>
+          <w:rFonts w:ascii="Kozuka Gothic Pro H" w:hAnsi="Kozuka Gothic Pro H"/>
+        </w:rPr>
+      </w:pPr>
+      <w:r>
+        <w:rPr>
+          <w:rFonts w:ascii="Kozuka Gothic Pro H" w:hAnsi="Kozuka Gothic Pro H"/>
+        </w:rPr>
+        <w:t xml:space="preserve">Fundamental types and sizeof: </w:t>
+      </w:r>
+      <w:r>
+        <w:rPr>
+          <w:rFonts w:ascii="Kozuka Gothic Pro H" w:hAnsi="Kozuka Gothic Pro H"/>
+        </w:rPr>
+        <w:t>Fundamental Types sizeof operator</w:t>
       </w:r>
     </w:p>
     <w:p>
@@ -2158,21 +1844,7 @@
         <w:rPr>
           <w:rFonts w:ascii="Kozuka Gothic Pro H" w:hAnsi="Kozuka Gothic Pro H"/>
         </w:rPr>
-        <w:t xml:space="preserve">Fundamental </w:t>
-      </w:r>
-      <w:proofErr w:type="gramStart"/>
-      <w:r>
-        <w:rPr>
-          <w:rFonts w:ascii="Kozuka Gothic Pro H" w:hAnsi="Kozuka Gothic Pro H"/>
-        </w:rPr>
-        <w:t>Types</w:t>
-      </w:r>
-      <w:proofErr w:type="gramEnd"/>
-      <w:r>
-        <w:rPr>
-          <w:rFonts w:ascii="Kozuka Gothic Pro H" w:hAnsi="Kozuka Gothic Pro H"/>
-        </w:rPr>
-        <w:t xml:space="preserve"> INT</w:t>
+        <w:t>Fundamental Types INT</w:t>
       </w:r>
     </w:p>
     <w:p>
@@ -2227,7 +1899,6 @@
         <w:rPr>
           <w:rFonts w:ascii="Kozuka Gothic Pro H" w:eastAsia="Kozuka Gothic Pro H" w:hAnsi="Kozuka Gothic Pro H" w:hint="eastAsia"/>
         </w:rPr>
-        <w:lastRenderedPageBreak/>
         <w:t>W</w:t>
       </w:r>
       <w:r>
@@ -2409,31 +2080,8 @@
           <w:szCs w:val="19"/>
         </w:rPr>
         <w:tab/>
-      </w:r>
-      <w:proofErr w:type="spellStart"/>
-      <w:proofErr w:type="gramStart"/>
-      <w:r>
-        <w:rPr>
-          <w:rFonts w:ascii="Consolas" w:hAnsi="Consolas" w:cs="Consolas"/>
-          <w:color w:val="000000"/>
-          <w:kern w:val="0"/>
-          <w:sz w:val="19"/>
-          <w:szCs w:val="19"/>
-        </w:rPr>
-        <w:t>printf</w:t>
-      </w:r>
-      <w:proofErr w:type="spellEnd"/>
-      <w:r>
-        <w:rPr>
-          <w:rFonts w:ascii="Consolas" w:hAnsi="Consolas" w:cs="Consolas"/>
-          <w:color w:val="000000"/>
-          <w:kern w:val="0"/>
-          <w:sz w:val="19"/>
-          <w:szCs w:val="19"/>
-        </w:rPr>
-        <w:t>(</w:t>
-      </w:r>
-      <w:proofErr w:type="gramEnd"/>
+        <w:t>printf(</w:t>
+      </w:r>
       <w:r>
         <w:rPr>
           <w:rFonts w:ascii="Consolas" w:hAnsi="Consolas" w:cs="Consolas"/>
@@ -2442,29 +2090,7 @@
           <w:sz w:val="19"/>
           <w:szCs w:val="19"/>
         </w:rPr>
-        <w:t>"\</w:t>
-      </w:r>
-      <w:proofErr w:type="spellStart"/>
-      <w:r>
-        <w:rPr>
-          <w:rFonts w:ascii="Consolas" w:hAnsi="Consolas" w:cs="Consolas"/>
-          <w:color w:val="A31515"/>
-          <w:kern w:val="0"/>
-          <w:sz w:val="19"/>
-          <w:szCs w:val="19"/>
-        </w:rPr>
-        <w:t>nPlease</w:t>
-      </w:r>
-      <w:proofErr w:type="spellEnd"/>
-      <w:r>
-        <w:rPr>
-          <w:rFonts w:ascii="Consolas" w:hAnsi="Consolas" w:cs="Consolas"/>
-          <w:color w:val="A31515"/>
-          <w:kern w:val="0"/>
-          <w:sz w:val="19"/>
-          <w:szCs w:val="19"/>
-        </w:rPr>
-        <w:t xml:space="preserve"> use an umbrella.\n"</w:t>
+        <w:t>"\nPlease use an umbrella.\n"</w:t>
       </w:r>
       <w:r>
         <w:rPr>
@@ -2536,31 +2162,8 @@
           <w:szCs w:val="19"/>
         </w:rPr>
         <w:tab/>
-      </w:r>
-      <w:proofErr w:type="spellStart"/>
-      <w:proofErr w:type="gramStart"/>
-      <w:r>
-        <w:rPr>
-          <w:rFonts w:ascii="Consolas" w:hAnsi="Consolas" w:cs="Consolas"/>
-          <w:color w:val="000000"/>
-          <w:kern w:val="0"/>
-          <w:sz w:val="19"/>
-          <w:szCs w:val="19"/>
-        </w:rPr>
-        <w:t>printf</w:t>
-      </w:r>
-      <w:proofErr w:type="spellEnd"/>
-      <w:r>
-        <w:rPr>
-          <w:rFonts w:ascii="Consolas" w:hAnsi="Consolas" w:cs="Consolas"/>
-          <w:color w:val="000000"/>
-          <w:kern w:val="0"/>
-          <w:sz w:val="19"/>
-          <w:szCs w:val="19"/>
-        </w:rPr>
-        <w:t>(</w:t>
-      </w:r>
-      <w:proofErr w:type="gramEnd"/>
+        <w:t>printf(</w:t>
+      </w:r>
       <w:r>
         <w:rPr>
           <w:rFonts w:ascii="Consolas" w:hAnsi="Consolas" w:cs="Consolas"/>
@@ -2569,29 +2172,7 @@
           <w:sz w:val="19"/>
           <w:szCs w:val="19"/>
         </w:rPr>
-        <w:t>"\</w:t>
-      </w:r>
-      <w:proofErr w:type="spellStart"/>
-      <w:r>
-        <w:rPr>
-          <w:rFonts w:ascii="Consolas" w:hAnsi="Consolas" w:cs="Consolas"/>
-          <w:color w:val="A31515"/>
-          <w:kern w:val="0"/>
-          <w:sz w:val="19"/>
-          <w:szCs w:val="19"/>
-        </w:rPr>
-        <w:t>nDress</w:t>
-      </w:r>
-      <w:proofErr w:type="spellEnd"/>
-      <w:r>
-        <w:rPr>
-          <w:rFonts w:ascii="Consolas" w:hAnsi="Consolas" w:cs="Consolas"/>
-          <w:color w:val="A31515"/>
-          <w:kern w:val="0"/>
-          <w:sz w:val="19"/>
-          <w:szCs w:val="19"/>
-        </w:rPr>
-        <w:t xml:space="preserve"> normally.\n\n"</w:t>
+        <w:t>"\nDress normally.\n\n"</w:t>
       </w:r>
       <w:r>
         <w:rPr>
@@ -2764,15 +2345,7 @@
           <w:rFonts w:ascii="Kozuka Gothic Pro H" w:hAnsi="Kozuka Gothic Pro H"/>
           <w:color w:val="FF0000"/>
         </w:rPr>
-        <w:t>if</w:t>
-      </w:r>
-      <w:proofErr w:type="gramStart"/>
-      <w:r>
-        <w:rPr>
-          <w:rFonts w:ascii="Kozuka Gothic Pro H" w:hAnsi="Kozuka Gothic Pro H"/>
-          <w:color w:val="FF0000"/>
-        </w:rPr>
-        <w:t>(</w:t>
+        <w:t>if(</w:t>
       </w:r>
       <w:r>
         <w:rPr>
@@ -2786,15 +2359,7 @@
           <w:rFonts w:ascii="Kozuka Gothic Pro H" w:hAnsi="Kozuka Gothic Pro H"/>
           <w:color w:val="FF0000"/>
         </w:rPr>
-        <w:t>a</w:t>
-      </w:r>
-      <w:proofErr w:type="gramEnd"/>
-      <w:r>
-        <w:rPr>
-          <w:rFonts w:ascii="Kozuka Gothic Pro H" w:hAnsi="Kozuka Gothic Pro H"/>
-          <w:color w:val="FF0000"/>
-        </w:rPr>
-        <w:t xml:space="preserve">) equals if(a == 0) </w:t>
+        <w:t xml:space="preserve">a) equals if(a == 0) </w:t>
       </w:r>
     </w:p>
     <w:p>
@@ -2914,6 +2479,7 @@
         <w:rPr>
           <w:rFonts w:ascii="Kozuka Gothic Pro H" w:hAnsi="Kozuka Gothic Pro H" w:hint="eastAsia"/>
         </w:rPr>
+        <w:lastRenderedPageBreak/>
         <w:t>C</w:t>
       </w:r>
       <w:r>
@@ -2939,7 +2505,6 @@
         <w:rPr>
           <w:rFonts w:ascii="Kozuka Gothic Pro H" w:hAnsi="Kozuka Gothic Pro H" w:hint="eastAsia"/>
         </w:rPr>
-        <w:lastRenderedPageBreak/>
         <w:t>T</w:t>
       </w:r>
       <w:r>
@@ -3171,7 +2736,6 @@
           <w:szCs w:val="19"/>
         </w:rPr>
       </w:pPr>
-      <w:proofErr w:type="gramStart"/>
       <w:r>
         <w:rPr>
           <w:rFonts w:ascii="Consolas" w:hAnsi="Consolas" w:cs="Consolas"/>
@@ -3182,7 +2746,6 @@
         </w:rPr>
         <w:t>e1;</w:t>
       </w:r>
-      <w:proofErr w:type="gramEnd"/>
     </w:p>
     <w:p>
       <w:pPr>
@@ -3292,19 +2855,8 @@
           <w:szCs w:val="19"/>
         </w:rPr>
         <w:tab/>
-      </w:r>
-      <w:proofErr w:type="gramStart"/>
-      <w:r>
-        <w:rPr>
-          <w:rFonts w:ascii="Consolas" w:hAnsi="Consolas" w:cs="Consolas"/>
-          <w:color w:val="000000"/>
-          <w:kern w:val="0"/>
-          <w:sz w:val="19"/>
-          <w:szCs w:val="19"/>
-        </w:rPr>
         <w:t>statement;</w:t>
       </w:r>
-      <w:proofErr w:type="gramEnd"/>
     </w:p>
     <w:p>
       <w:pPr>
@@ -3339,19 +2891,8 @@
           <w:szCs w:val="19"/>
         </w:rPr>
         <w:tab/>
-      </w:r>
-      <w:proofErr w:type="gramStart"/>
-      <w:r>
-        <w:rPr>
-          <w:rFonts w:ascii="Consolas" w:hAnsi="Consolas" w:cs="Consolas"/>
-          <w:color w:val="000000"/>
-          <w:kern w:val="0"/>
-          <w:sz w:val="19"/>
-          <w:szCs w:val="19"/>
-        </w:rPr>
         <w:t>e3;</w:t>
       </w:r>
-      <w:proofErr w:type="gramEnd"/>
     </w:p>
     <w:p>
       <w:pPr>
@@ -3511,7 +3052,6 @@
         <w:rPr>
           <w:rFonts w:ascii="Kozuka Gothic Pro H" w:hAnsi="Kozuka Gothic Pro H" w:hint="eastAsia"/>
         </w:rPr>
-        <w:lastRenderedPageBreak/>
         <w:t>C</w:t>
       </w:r>
       <w:r>
@@ -3524,21 +3064,7 @@
         <w:rPr>
           <w:rFonts w:ascii="Kozuka Gothic Pro H" w:hAnsi="Kozuka Gothic Pro H"/>
         </w:rPr>
-        <w:t xml:space="preserve"> for statement and </w:t>
-      </w:r>
-      <w:proofErr w:type="spellStart"/>
-      <w:r>
-        <w:rPr>
-          <w:rFonts w:ascii="Kozuka Gothic Pro H" w:hAnsi="Kozuka Gothic Pro H"/>
-        </w:rPr>
-        <w:t>its</w:t>
-      </w:r>
-      <w:proofErr w:type="spellEnd"/>
-      <w:r>
-        <w:rPr>
-          <w:rFonts w:ascii="Kozuka Gothic Pro H" w:hAnsi="Kozuka Gothic Pro H"/>
-        </w:rPr>
-        <w:t xml:space="preserve"> while analog</w:t>
+        <w:t xml:space="preserve"> for statement and its while analog</w:t>
       </w:r>
     </w:p>
     <w:p>
@@ -3553,7 +3079,6 @@
           <w:rFonts w:ascii="Kozuka Gothic Pro H" w:hAnsi="Kozuka Gothic Pro H"/>
         </w:rPr>
       </w:pPr>
-      <w:proofErr w:type="gramStart"/>
       <w:r>
         <w:rPr>
           <w:rFonts w:ascii="Kozuka Gothic Pro H" w:hAnsi="Kozuka Gothic Pro H" w:hint="eastAsia"/>
@@ -3573,7 +3098,6 @@
         </w:rPr>
         <w:t>for</w:t>
       </w:r>
-      <w:proofErr w:type="gramEnd"/>
       <w:r>
         <w:rPr>
           <w:rFonts w:ascii="Kozuka Gothic Pro H" w:hAnsi="Kozuka Gothic Pro H"/>
@@ -3613,86 +3137,8 @@
           <w:sz w:val="19"/>
           <w:szCs w:val="19"/>
         </w:rPr>
-        <w:t xml:space="preserve"> (</w:t>
-      </w:r>
-      <w:proofErr w:type="spellStart"/>
-      <w:r>
-        <w:rPr>
-          <w:rFonts w:ascii="Consolas" w:hAnsi="Consolas" w:cs="Consolas"/>
-          <w:color w:val="000000"/>
-          <w:kern w:val="0"/>
-          <w:sz w:val="19"/>
-          <w:szCs w:val="19"/>
-        </w:rPr>
-        <w:t>i</w:t>
-      </w:r>
-      <w:proofErr w:type="spellEnd"/>
-      <w:r>
-        <w:rPr>
-          <w:rFonts w:ascii="Consolas" w:hAnsi="Consolas" w:cs="Consolas"/>
-          <w:color w:val="000000"/>
-          <w:kern w:val="0"/>
-          <w:sz w:val="19"/>
-          <w:szCs w:val="19"/>
-        </w:rPr>
-        <w:t xml:space="preserve"> = 1, </w:t>
-      </w:r>
-      <w:proofErr w:type="spellStart"/>
-      <w:r>
-        <w:rPr>
-          <w:rFonts w:ascii="Consolas" w:hAnsi="Consolas" w:cs="Consolas"/>
-          <w:color w:val="000000"/>
-          <w:kern w:val="0"/>
-          <w:sz w:val="19"/>
-          <w:szCs w:val="19"/>
-        </w:rPr>
-        <w:t>i</w:t>
-      </w:r>
-      <w:proofErr w:type="spellEnd"/>
-      <w:r>
-        <w:rPr>
-          <w:rFonts w:ascii="Consolas" w:hAnsi="Consolas" w:cs="Consolas"/>
-          <w:color w:val="000000"/>
-          <w:kern w:val="0"/>
-          <w:sz w:val="19"/>
-          <w:szCs w:val="19"/>
-        </w:rPr>
-        <w:t xml:space="preserve"> &lt;= 5, </w:t>
-      </w:r>
-      <w:proofErr w:type="spellStart"/>
-      <w:r>
-        <w:rPr>
-          <w:rFonts w:ascii="Consolas" w:hAnsi="Consolas" w:cs="Consolas"/>
-          <w:color w:val="000000"/>
-          <w:kern w:val="0"/>
-          <w:sz w:val="19"/>
-          <w:szCs w:val="19"/>
-        </w:rPr>
-        <w:t>i</w:t>
-      </w:r>
-      <w:proofErr w:type="spellEnd"/>
-      <w:r>
-        <w:rPr>
-          <w:rFonts w:ascii="Consolas" w:hAnsi="Consolas" w:cs="Consolas"/>
-          <w:color w:val="000000"/>
-          <w:kern w:val="0"/>
-          <w:sz w:val="19"/>
-          <w:szCs w:val="19"/>
-        </w:rPr>
-        <w:t>++</w:t>
-      </w:r>
-      <w:proofErr w:type="gramStart"/>
-      <w:r>
-        <w:rPr>
-          <w:rFonts w:ascii="Consolas" w:hAnsi="Consolas" w:cs="Consolas"/>
-          <w:color w:val="000000"/>
-          <w:kern w:val="0"/>
-          <w:sz w:val="19"/>
-          <w:szCs w:val="19"/>
-        </w:rPr>
-        <w:t>) :</w:t>
-      </w:r>
-      <w:proofErr w:type="gramEnd"/>
+        <w:t xml:space="preserve"> (i = 1, i &lt;= 5, i++) :</w:t>
+      </w:r>
     </w:p>
     <w:p>
       <w:pPr>
@@ -3784,7 +3230,6 @@
           <w:szCs w:val="19"/>
         </w:rPr>
       </w:pPr>
-      <w:proofErr w:type="gramStart"/>
       <w:r>
         <w:rPr>
           <w:rFonts w:ascii="Consolas" w:hAnsi="Consolas" w:cs="Consolas"/>
@@ -3803,18 +3248,7 @@
           <w:sz w:val="19"/>
           <w:szCs w:val="19"/>
         </w:rPr>
-        <w:t>(</w:t>
-      </w:r>
-      <w:proofErr w:type="gramEnd"/>
-      <w:r>
-        <w:rPr>
-          <w:rFonts w:ascii="Consolas" w:hAnsi="Consolas" w:cs="Consolas"/>
-          <w:color w:val="000000"/>
-          <w:kern w:val="0"/>
-          <w:sz w:val="19"/>
-          <w:szCs w:val="19"/>
-        </w:rPr>
-        <w:t>e1, e2, e3):</w:t>
+        <w:t>(e1, e2, e3):</w:t>
       </w:r>
     </w:p>
     <w:p>
@@ -3987,63 +3421,7 @@
           <w:sz w:val="19"/>
           <w:szCs w:val="19"/>
         </w:rPr>
-        <w:t xml:space="preserve"> (; (c = </w:t>
-      </w:r>
-      <w:proofErr w:type="spellStart"/>
-      <w:proofErr w:type="gramStart"/>
-      <w:r>
-        <w:rPr>
-          <w:rFonts w:ascii="Consolas" w:hAnsi="Consolas" w:cs="Consolas"/>
-          <w:color w:val="000000"/>
-          <w:kern w:val="0"/>
-          <w:sz w:val="19"/>
-          <w:szCs w:val="19"/>
-        </w:rPr>
-        <w:t>getchar</w:t>
-      </w:r>
-      <w:proofErr w:type="spellEnd"/>
-      <w:r>
-        <w:rPr>
-          <w:rFonts w:ascii="Consolas" w:hAnsi="Consolas" w:cs="Consolas"/>
-          <w:color w:val="000000"/>
-          <w:kern w:val="0"/>
-          <w:sz w:val="19"/>
-          <w:szCs w:val="19"/>
-        </w:rPr>
-        <w:t>(</w:t>
-      </w:r>
-      <w:proofErr w:type="gramEnd"/>
-      <w:r>
-        <w:rPr>
-          <w:rFonts w:ascii="Consolas" w:hAnsi="Consolas" w:cs="Consolas"/>
-          <w:color w:val="000000"/>
-          <w:kern w:val="0"/>
-          <w:sz w:val="19"/>
-          <w:szCs w:val="19"/>
-        </w:rPr>
-        <w:t xml:space="preserve">)) != EOF; </w:t>
-      </w:r>
-      <w:proofErr w:type="spellStart"/>
-      <w:r>
-        <w:rPr>
-          <w:rFonts w:ascii="Consolas" w:hAnsi="Consolas" w:cs="Consolas"/>
-          <w:color w:val="000000"/>
-          <w:kern w:val="0"/>
-          <w:sz w:val="19"/>
-          <w:szCs w:val="19"/>
-        </w:rPr>
-        <w:t>total_chars</w:t>
-      </w:r>
-      <w:proofErr w:type="spellEnd"/>
-      <w:r>
-        <w:rPr>
-          <w:rFonts w:ascii="Consolas" w:hAnsi="Consolas" w:cs="Consolas"/>
-          <w:color w:val="000000"/>
-          <w:kern w:val="0"/>
-          <w:sz w:val="19"/>
-          <w:szCs w:val="19"/>
-        </w:rPr>
-        <w:t>++)</w:t>
+        <w:t xml:space="preserve"> (; (c = getchar()) != EOF; total_chars++)</w:t>
       </w:r>
     </w:p>
     <w:p>
@@ -4065,9 +3443,8 @@
           <w:kern w:val="0"/>
           <w:szCs w:val="24"/>
         </w:rPr>
-        <w:t xml:space="preserve">There is no initializer, as the terminating condition gives sufficient information to know when </w:t>
-      </w:r>
-      <w:proofErr w:type="gramStart"/>
+        <w:t>There is no initializer, as the terminating condition gives sufficient information to know when should the loop be ended.</w:t>
+      </w:r>
       <w:r>
         <w:rPr>
           <w:rFonts w:cs="Consolas"/>
@@ -4075,46 +3452,7 @@
           <w:kern w:val="0"/>
           <w:szCs w:val="24"/>
         </w:rPr>
-        <w:t>should the loop</w:t>
-      </w:r>
-      <w:proofErr w:type="gramEnd"/>
-      <w:r>
-        <w:rPr>
-          <w:rFonts w:cs="Consolas"/>
-          <w:color w:val="000000"/>
-          <w:kern w:val="0"/>
-          <w:szCs w:val="24"/>
-        </w:rPr>
-        <w:t xml:space="preserve"> be ended.</w:t>
-      </w:r>
-      <w:r>
-        <w:rPr>
-          <w:rFonts w:cs="Consolas"/>
-          <w:color w:val="000000"/>
-          <w:kern w:val="0"/>
-          <w:szCs w:val="24"/>
-        </w:rPr>
-        <w:t xml:space="preserve"> </w:t>
-      </w:r>
-      <w:proofErr w:type="spellStart"/>
-      <w:r>
-        <w:rPr>
-          <w:rFonts w:cs="Consolas"/>
-          <w:color w:val="000000"/>
-          <w:kern w:val="0"/>
-          <w:szCs w:val="24"/>
-        </w:rPr>
-        <w:t>ctrl+c</w:t>
-      </w:r>
-      <w:proofErr w:type="spellEnd"/>
-      <w:r>
-        <w:rPr>
-          <w:rFonts w:cs="Consolas"/>
-          <w:color w:val="000000"/>
-          <w:kern w:val="0"/>
-          <w:szCs w:val="24"/>
-        </w:rPr>
-        <w:t xml:space="preserve"> to exit the program to reach EOF.</w:t>
+        <w:t xml:space="preserve"> ctrl+c to exit the program to reach EOF.</w:t>
       </w:r>
     </w:p>
     <w:p>
@@ -4153,29 +3491,7 @@
           <w:sz w:val="19"/>
           <w:szCs w:val="19"/>
         </w:rPr>
-        <w:t xml:space="preserve">c = (a &lt; b)? </w:t>
-      </w:r>
-      <w:proofErr w:type="gramStart"/>
-      <w:r>
-        <w:rPr>
-          <w:rFonts w:ascii="Consolas" w:hAnsi="Consolas" w:cs="Consolas"/>
-          <w:color w:val="000000"/>
-          <w:kern w:val="0"/>
-          <w:sz w:val="19"/>
-          <w:szCs w:val="19"/>
-        </w:rPr>
-        <w:t>a:b</w:t>
-      </w:r>
-      <w:proofErr w:type="gramEnd"/>
-      <w:r>
-        <w:rPr>
-          <w:rFonts w:ascii="Consolas" w:hAnsi="Consolas" w:cs="Consolas"/>
-          <w:color w:val="000000"/>
-          <w:kern w:val="0"/>
-          <w:sz w:val="19"/>
-          <w:szCs w:val="19"/>
-        </w:rPr>
-        <w:t xml:space="preserve"> </w:t>
+        <w:t xml:space="preserve">c = (a &lt; b)? a:b </w:t>
       </w:r>
       <w:r>
         <w:rPr>
@@ -4246,27 +3562,7 @@
           <w:kern w:val="0"/>
           <w:szCs w:val="24"/>
         </w:rPr>
-        <w:t xml:space="preserve">expression </w:t>
-      </w:r>
-      <w:proofErr w:type="gramStart"/>
-      <w:r>
-        <w:rPr>
-          <w:rFonts w:cs="Consolas"/>
-          <w:color w:val="000000"/>
-          <w:kern w:val="0"/>
-          <w:szCs w:val="24"/>
-        </w:rPr>
-        <w:t>1?expression</w:t>
-      </w:r>
-      <w:proofErr w:type="gramEnd"/>
-      <w:r>
-        <w:rPr>
-          <w:rFonts w:cs="Consolas"/>
-          <w:color w:val="000000"/>
-          <w:kern w:val="0"/>
-          <w:szCs w:val="24"/>
-        </w:rPr>
-        <w:t xml:space="preserve"> 2:expression3</w:t>
+        <w:t>expression 1?expression 2:expression3</w:t>
       </w:r>
     </w:p>
     <w:p>
@@ -4367,73 +3663,7 @@
           <w:sz w:val="19"/>
           <w:szCs w:val="19"/>
         </w:rPr>
-        <w:t>speed = (speed &lt;= 65</w:t>
-      </w:r>
-      <w:proofErr w:type="gramStart"/>
-      <w:r>
-        <w:rPr>
-          <w:rFonts w:ascii="Consolas" w:hAnsi="Consolas" w:cs="Consolas"/>
-          <w:color w:val="000000"/>
-          <w:kern w:val="0"/>
-          <w:sz w:val="19"/>
-          <w:szCs w:val="19"/>
-        </w:rPr>
-        <w:t>) ?</w:t>
-      </w:r>
-      <w:proofErr w:type="gramEnd"/>
-      <w:r>
-        <w:rPr>
-          <w:rFonts w:ascii="Consolas" w:hAnsi="Consolas" w:cs="Consolas"/>
-          <w:color w:val="000000"/>
-          <w:kern w:val="0"/>
-          <w:sz w:val="19"/>
-          <w:szCs w:val="19"/>
-        </w:rPr>
-        <w:t xml:space="preserve"> </w:t>
-      </w:r>
-      <w:proofErr w:type="gramStart"/>
-      <w:r>
-        <w:rPr>
-          <w:rFonts w:ascii="Consolas" w:hAnsi="Consolas" w:cs="Consolas"/>
-          <w:color w:val="000000"/>
-          <w:kern w:val="0"/>
-          <w:sz w:val="19"/>
-          <w:szCs w:val="19"/>
-        </w:rPr>
-        <w:t>(65) :</w:t>
-      </w:r>
-      <w:proofErr w:type="gramEnd"/>
-      <w:r>
-        <w:rPr>
-          <w:rFonts w:ascii="Consolas" w:hAnsi="Consolas" w:cs="Consolas"/>
-          <w:color w:val="000000"/>
-          <w:kern w:val="0"/>
-          <w:sz w:val="19"/>
-          <w:szCs w:val="19"/>
-        </w:rPr>
-        <w:t xml:space="preserve"> (speed &lt;= 70) ? </w:t>
-      </w:r>
-      <w:proofErr w:type="gramStart"/>
-      <w:r>
-        <w:rPr>
-          <w:rFonts w:ascii="Consolas" w:hAnsi="Consolas" w:cs="Consolas"/>
-          <w:color w:val="000000"/>
-          <w:kern w:val="0"/>
-          <w:sz w:val="19"/>
-          <w:szCs w:val="19"/>
-        </w:rPr>
-        <w:t>(70) :</w:t>
-      </w:r>
-      <w:proofErr w:type="gramEnd"/>
-      <w:r>
-        <w:rPr>
-          <w:rFonts w:ascii="Consolas" w:hAnsi="Consolas" w:cs="Consolas"/>
-          <w:color w:val="000000"/>
-          <w:kern w:val="0"/>
-          <w:sz w:val="19"/>
-          <w:szCs w:val="19"/>
-        </w:rPr>
-        <w:t xml:space="preserve"> (90);</w:t>
+        <w:t>speed = (speed &lt;= 65) ? (65) : (speed &lt;= 70) ? (70) : (90);</w:t>
       </w:r>
     </w:p>
     <w:p>
@@ -4455,6 +3685,7 @@
           <w:kern w:val="0"/>
           <w:szCs w:val="24"/>
         </w:rPr>
+        <w:lastRenderedPageBreak/>
         <w:t>can be split into two sessions.</w:t>
       </w:r>
     </w:p>
@@ -4477,73 +3708,7 @@
           <w:sz w:val="19"/>
           <w:szCs w:val="19"/>
         </w:rPr>
-        <w:t>(speed &lt;= 65</w:t>
-      </w:r>
-      <w:proofErr w:type="gramStart"/>
-      <w:r>
-        <w:rPr>
-          <w:rFonts w:ascii="Consolas" w:hAnsi="Consolas" w:cs="Consolas"/>
-          <w:color w:val="000000"/>
-          <w:kern w:val="0"/>
-          <w:sz w:val="19"/>
-          <w:szCs w:val="19"/>
-        </w:rPr>
-        <w:t>) ?</w:t>
-      </w:r>
-      <w:proofErr w:type="gramEnd"/>
-      <w:r>
-        <w:rPr>
-          <w:rFonts w:ascii="Consolas" w:hAnsi="Consolas" w:cs="Consolas"/>
-          <w:color w:val="000000"/>
-          <w:kern w:val="0"/>
-          <w:sz w:val="19"/>
-          <w:szCs w:val="19"/>
-        </w:rPr>
-        <w:t xml:space="preserve"> </w:t>
-      </w:r>
-      <w:proofErr w:type="gramStart"/>
-      <w:r>
-        <w:rPr>
-          <w:rFonts w:ascii="Consolas" w:hAnsi="Consolas" w:cs="Consolas"/>
-          <w:color w:val="000000"/>
-          <w:kern w:val="0"/>
-          <w:sz w:val="19"/>
-          <w:szCs w:val="19"/>
-        </w:rPr>
-        <w:t>(65) :</w:t>
-      </w:r>
-      <w:proofErr w:type="gramEnd"/>
-      <w:r>
-        <w:rPr>
-          <w:rFonts w:ascii="Consolas" w:hAnsi="Consolas" w:cs="Consolas"/>
-          <w:color w:val="000000"/>
-          <w:kern w:val="0"/>
-          <w:sz w:val="19"/>
-          <w:szCs w:val="19"/>
-        </w:rPr>
-        <w:t xml:space="preserve"> (speed &lt;= 70) ? </w:t>
-      </w:r>
-      <w:proofErr w:type="gramStart"/>
-      <w:r>
-        <w:rPr>
-          <w:rFonts w:ascii="Consolas" w:hAnsi="Consolas" w:cs="Consolas"/>
-          <w:color w:val="000000"/>
-          <w:kern w:val="0"/>
-          <w:sz w:val="19"/>
-          <w:szCs w:val="19"/>
-        </w:rPr>
-        <w:t>(70) :</w:t>
-      </w:r>
-      <w:proofErr w:type="gramEnd"/>
-      <w:r>
-        <w:rPr>
-          <w:rFonts w:ascii="Consolas" w:hAnsi="Consolas" w:cs="Consolas"/>
-          <w:color w:val="000000"/>
-          <w:kern w:val="0"/>
-          <w:sz w:val="19"/>
-          <w:szCs w:val="19"/>
-        </w:rPr>
-        <w:t xml:space="preserve"> (90)</w:t>
+        <w:t>(speed &lt;= 65) ? (65) : (speed &lt;= 70) ? (70) : (90)</w:t>
       </w:r>
     </w:p>
     <w:p>
@@ -4565,7 +3730,6 @@
           <w:kern w:val="0"/>
           <w:szCs w:val="24"/>
         </w:rPr>
-        <w:lastRenderedPageBreak/>
         <w:t>Means if speed &lt;= 65 then speed = 65, else = the speed</w:t>
       </w:r>
       <w:r>
@@ -4616,51 +3780,7 @@
           <w:sz w:val="19"/>
           <w:szCs w:val="19"/>
         </w:rPr>
-        <w:t xml:space="preserve"> (speed &lt;= 70</w:t>
-      </w:r>
-      <w:proofErr w:type="gramStart"/>
-      <w:r>
-        <w:rPr>
-          <w:rFonts w:ascii="Consolas" w:hAnsi="Consolas" w:cs="Consolas"/>
-          <w:color w:val="000000"/>
-          <w:kern w:val="0"/>
-          <w:sz w:val="19"/>
-          <w:szCs w:val="19"/>
-        </w:rPr>
-        <w:t>) ?</w:t>
-      </w:r>
-      <w:proofErr w:type="gramEnd"/>
-      <w:r>
-        <w:rPr>
-          <w:rFonts w:ascii="Consolas" w:hAnsi="Consolas" w:cs="Consolas"/>
-          <w:color w:val="000000"/>
-          <w:kern w:val="0"/>
-          <w:sz w:val="19"/>
-          <w:szCs w:val="19"/>
-        </w:rPr>
-        <w:t xml:space="preserve"> </w:t>
-      </w:r>
-      <w:proofErr w:type="gramStart"/>
-      <w:r>
-        <w:rPr>
-          <w:rFonts w:ascii="Consolas" w:hAnsi="Consolas" w:cs="Consolas"/>
-          <w:color w:val="000000"/>
-          <w:kern w:val="0"/>
-          <w:sz w:val="19"/>
-          <w:szCs w:val="19"/>
-        </w:rPr>
-        <w:t>(70) :</w:t>
-      </w:r>
-      <w:proofErr w:type="gramEnd"/>
-      <w:r>
-        <w:rPr>
-          <w:rFonts w:ascii="Consolas" w:hAnsi="Consolas" w:cs="Consolas"/>
-          <w:color w:val="000000"/>
-          <w:kern w:val="0"/>
-          <w:sz w:val="19"/>
-          <w:szCs w:val="19"/>
-        </w:rPr>
-        <w:t xml:space="preserve"> (90);</w:t>
+        <w:t xml:space="preserve"> (speed &lt;= 70) ? (70) : (90);</w:t>
       </w:r>
     </w:p>
     <w:p>
@@ -4797,29 +3917,7 @@
           <w:sz w:val="19"/>
           <w:szCs w:val="19"/>
         </w:rPr>
-        <w:t xml:space="preserve"> (</w:t>
-      </w:r>
-      <w:proofErr w:type="spellStart"/>
-      <w:r>
-        <w:rPr>
-          <w:rFonts w:ascii="Consolas" w:hAnsi="Consolas" w:cs="Consolas"/>
-          <w:color w:val="000000"/>
-          <w:kern w:val="0"/>
-          <w:sz w:val="19"/>
-          <w:szCs w:val="19"/>
-        </w:rPr>
-        <w:t>i</w:t>
-      </w:r>
-      <w:proofErr w:type="spellEnd"/>
-      <w:r>
-        <w:rPr>
-          <w:rFonts w:ascii="Consolas" w:hAnsi="Consolas" w:cs="Consolas"/>
-          <w:color w:val="000000"/>
-          <w:kern w:val="0"/>
-          <w:sz w:val="19"/>
-          <w:szCs w:val="19"/>
-        </w:rPr>
-        <w:t>)</w:t>
+        <w:t xml:space="preserve"> (i)</w:t>
       </w:r>
     </w:p>
     <w:p>
@@ -4879,31 +3977,8 @@
           <w:sz w:val="19"/>
           <w:szCs w:val="19"/>
         </w:rPr>
-        <w:t xml:space="preserve"> 1: a = 2 * </w:t>
-      </w:r>
-      <w:proofErr w:type="spellStart"/>
-      <w:r>
-        <w:rPr>
-          <w:rFonts w:ascii="Consolas" w:hAnsi="Consolas" w:cs="Consolas"/>
-          <w:color w:val="000000"/>
-          <w:kern w:val="0"/>
-          <w:sz w:val="19"/>
-          <w:szCs w:val="19"/>
-        </w:rPr>
-        <w:t>i</w:t>
-      </w:r>
-      <w:proofErr w:type="spellEnd"/>
-      <w:r>
-        <w:rPr>
-          <w:rFonts w:ascii="Consolas" w:hAnsi="Consolas" w:cs="Consolas"/>
-          <w:color w:val="000000"/>
-          <w:kern w:val="0"/>
-          <w:sz w:val="19"/>
-          <w:szCs w:val="19"/>
-        </w:rPr>
-        <w:t xml:space="preserve">; </w:t>
-      </w:r>
-      <w:proofErr w:type="gramStart"/>
+        <w:t xml:space="preserve"> 1: a = 2 * i; </w:t>
+      </w:r>
       <w:r>
         <w:rPr>
           <w:rFonts w:ascii="Consolas" w:hAnsi="Consolas" w:cs="Consolas"/>
@@ -4924,7 +3999,6 @@
         </w:rPr>
         <w:t>;</w:t>
       </w:r>
-      <w:proofErr w:type="gramEnd"/>
     </w:p>
     <w:p>
       <w:pPr>
@@ -4958,31 +4032,8 @@
           <w:sz w:val="19"/>
           <w:szCs w:val="19"/>
         </w:rPr>
-        <w:t xml:space="preserve"> 2: a = 2 * </w:t>
-      </w:r>
-      <w:proofErr w:type="spellStart"/>
-      <w:r>
-        <w:rPr>
-          <w:rFonts w:ascii="Consolas" w:hAnsi="Consolas" w:cs="Consolas"/>
-          <w:color w:val="000000"/>
-          <w:kern w:val="0"/>
-          <w:sz w:val="19"/>
-          <w:szCs w:val="19"/>
-        </w:rPr>
-        <w:t>i</w:t>
-      </w:r>
-      <w:proofErr w:type="spellEnd"/>
-      <w:r>
-        <w:rPr>
-          <w:rFonts w:ascii="Consolas" w:hAnsi="Consolas" w:cs="Consolas"/>
-          <w:color w:val="000000"/>
-          <w:kern w:val="0"/>
-          <w:sz w:val="19"/>
-          <w:szCs w:val="19"/>
-        </w:rPr>
-        <w:t xml:space="preserve">; </w:t>
-      </w:r>
-      <w:proofErr w:type="gramStart"/>
+        <w:t xml:space="preserve"> 2: a = 2 * i; </w:t>
+      </w:r>
       <w:r>
         <w:rPr>
           <w:rFonts w:ascii="Consolas" w:hAnsi="Consolas" w:cs="Consolas"/>
@@ -5003,7 +4054,6 @@
         </w:rPr>
         <w:t>;</w:t>
       </w:r>
-      <w:proofErr w:type="gramEnd"/>
     </w:p>
     <w:p>
       <w:pPr>
@@ -5037,31 +4087,8 @@
           <w:sz w:val="19"/>
           <w:szCs w:val="19"/>
         </w:rPr>
-        <w:t xml:space="preserve">: a = 4 * </w:t>
-      </w:r>
-      <w:proofErr w:type="spellStart"/>
-      <w:r>
-        <w:rPr>
-          <w:rFonts w:ascii="Consolas" w:hAnsi="Consolas" w:cs="Consolas"/>
-          <w:color w:val="000000"/>
-          <w:kern w:val="0"/>
-          <w:sz w:val="19"/>
-          <w:szCs w:val="19"/>
-        </w:rPr>
-        <w:t>i</w:t>
-      </w:r>
-      <w:proofErr w:type="spellEnd"/>
-      <w:r>
-        <w:rPr>
-          <w:rFonts w:ascii="Consolas" w:hAnsi="Consolas" w:cs="Consolas"/>
-          <w:color w:val="000000"/>
-          <w:kern w:val="0"/>
-          <w:sz w:val="19"/>
-          <w:szCs w:val="19"/>
-        </w:rPr>
-        <w:t xml:space="preserve">; </w:t>
-      </w:r>
-      <w:proofErr w:type="gramStart"/>
+        <w:t xml:space="preserve">: a = 4 * i; </w:t>
+      </w:r>
       <w:r>
         <w:rPr>
           <w:rFonts w:ascii="Consolas" w:hAnsi="Consolas" w:cs="Consolas"/>
@@ -5082,7 +4109,6 @@
         </w:rPr>
         <w:t>;</w:t>
       </w:r>
-      <w:proofErr w:type="gramEnd"/>
     </w:p>
     <w:p>
       <w:pPr>
@@ -5196,13 +4222,8 @@
         </w:rPr>
       </w:pPr>
       <w:r>
-        <w:t xml:space="preserve">Code </w:t>
-      </w:r>
-      <w:proofErr w:type="spellStart"/>
-      <w:r>
-        <w:t>Practise</w:t>
-      </w:r>
-      <w:proofErr w:type="spellEnd"/>
+        <w:t>Code Practise</w:t>
+      </w:r>
       <w:r>
         <w:t xml:space="preserve"> (Week 3)</w:t>
       </w:r>
@@ -5268,26 +4289,10 @@
         <w:t>w</w:t>
       </w:r>
       <w:r>
-        <w:t>hile-</w:t>
-      </w:r>
-      <w:proofErr w:type="spellStart"/>
-      <w:r>
-        <w:t>cnt</w:t>
-      </w:r>
-      <w:proofErr w:type="spellEnd"/>
-      <w:r>
-        <w:t xml:space="preserve">-char explained: </w:t>
-      </w:r>
-      <w:r>
-        <w:t>while-</w:t>
-      </w:r>
-      <w:proofErr w:type="spellStart"/>
-      <w:r>
-        <w:t>cnt</w:t>
-      </w:r>
-      <w:proofErr w:type="spellEnd"/>
-      <w:r>
-        <w:t>-char-explained</w:t>
+        <w:t xml:space="preserve">hile-cnt-char explained: </w:t>
+      </w:r>
+      <w:r>
+        <w:t>while-cnt-char-explained</w:t>
       </w:r>
     </w:p>
     <w:p>
@@ -5445,6 +4450,7 @@
         </w:rPr>
       </w:pPr>
       <w:r>
+        <w:lastRenderedPageBreak/>
         <w:t>Chapter: Function code example</w:t>
       </w:r>
     </w:p>
@@ -5468,7 +4474,6 @@
           <w:sz w:val="19"/>
           <w:szCs w:val="19"/>
         </w:rPr>
-        <w:lastRenderedPageBreak/>
         <w:t>void</w:t>
       </w:r>
       <w:r>
@@ -5479,42 +4484,8 @@
           <w:sz w:val="19"/>
           <w:szCs w:val="19"/>
         </w:rPr>
-        <w:t xml:space="preserve"> </w:t>
-      </w:r>
-      <w:proofErr w:type="spellStart"/>
-      <w:r>
-        <w:rPr>
-          <w:rFonts w:ascii="Consolas" w:hAnsi="Consolas" w:cs="Consolas"/>
-          <w:color w:val="000000"/>
-          <w:kern w:val="0"/>
-          <w:sz w:val="19"/>
-          <w:szCs w:val="19"/>
-        </w:rPr>
-        <w:t>wrt_</w:t>
-      </w:r>
-      <w:proofErr w:type="gramStart"/>
-      <w:r>
-        <w:rPr>
-          <w:rFonts w:ascii="Consolas" w:hAnsi="Consolas" w:cs="Consolas"/>
-          <w:color w:val="000000"/>
-          <w:kern w:val="0"/>
-          <w:sz w:val="19"/>
-          <w:szCs w:val="19"/>
-        </w:rPr>
-        <w:t>very</w:t>
-      </w:r>
-      <w:proofErr w:type="spellEnd"/>
-      <w:r>
-        <w:rPr>
-          <w:rFonts w:ascii="Consolas" w:hAnsi="Consolas" w:cs="Consolas"/>
-          <w:color w:val="000000"/>
-          <w:kern w:val="0"/>
-          <w:sz w:val="19"/>
-          <w:szCs w:val="19"/>
-        </w:rPr>
-        <w:t>(</w:t>
-      </w:r>
-      <w:proofErr w:type="gramEnd"/>
+        <w:t xml:space="preserve"> wrt_very(</w:t>
+      </w:r>
       <w:r>
         <w:rPr>
           <w:rFonts w:ascii="Consolas" w:hAnsi="Consolas" w:cs="Consolas"/>
@@ -5911,29 +4882,7 @@
           <w:sz w:val="19"/>
           <w:szCs w:val="19"/>
         </w:rPr>
-        <w:t xml:space="preserve"> </w:t>
-      </w:r>
-      <w:proofErr w:type="gramStart"/>
-      <w:r>
-        <w:rPr>
-          <w:rFonts w:ascii="Consolas" w:hAnsi="Consolas" w:cs="Consolas"/>
-          <w:color w:val="000000"/>
-          <w:kern w:val="0"/>
-          <w:sz w:val="19"/>
-          <w:szCs w:val="19"/>
-        </w:rPr>
-        <w:t>main(</w:t>
-      </w:r>
-      <w:proofErr w:type="gramEnd"/>
-      <w:r>
-        <w:rPr>
-          <w:rFonts w:ascii="Consolas" w:hAnsi="Consolas" w:cs="Consolas"/>
-          <w:color w:val="000000"/>
-          <w:kern w:val="0"/>
-          <w:sz w:val="19"/>
-          <w:szCs w:val="19"/>
-        </w:rPr>
-        <w:t>) {</w:t>
+        <w:t xml:space="preserve"> main() {</w:t>
       </w:r>
     </w:p>
     <w:p>
@@ -5977,29 +4926,7 @@
           <w:sz w:val="19"/>
           <w:szCs w:val="19"/>
         </w:rPr>
-        <w:t xml:space="preserve">a = </w:t>
-      </w:r>
-      <w:proofErr w:type="gramStart"/>
-      <w:r>
-        <w:rPr>
-          <w:rFonts w:ascii="Consolas" w:hAnsi="Consolas" w:cs="Consolas"/>
-          <w:color w:val="000000"/>
-          <w:kern w:val="0"/>
-          <w:sz w:val="19"/>
-          <w:szCs w:val="19"/>
-        </w:rPr>
-        <w:t>cube(</w:t>
-      </w:r>
-      <w:proofErr w:type="gramEnd"/>
-      <w:r>
-        <w:rPr>
-          <w:rFonts w:ascii="Consolas" w:hAnsi="Consolas" w:cs="Consolas"/>
-          <w:color w:val="000000"/>
-          <w:kern w:val="0"/>
-          <w:sz w:val="19"/>
-          <w:szCs w:val="19"/>
-        </w:rPr>
-        <w:t>3.5);</w:t>
+        <w:t>a = cube(3.5);</w:t>
       </w:r>
     </w:p>
     <w:p>
@@ -6059,20 +4986,8 @@
           <w:sz w:val="19"/>
           <w:szCs w:val="19"/>
         </w:rPr>
-        <w:t xml:space="preserve"> </w:t>
-      </w:r>
-      <w:proofErr w:type="gramStart"/>
-      <w:r>
-        <w:rPr>
-          <w:rFonts w:ascii="Consolas" w:hAnsi="Consolas" w:cs="Consolas"/>
-          <w:color w:val="000000"/>
-          <w:kern w:val="0"/>
-          <w:sz w:val="19"/>
-          <w:szCs w:val="19"/>
-        </w:rPr>
-        <w:t>cube(</w:t>
-      </w:r>
-      <w:proofErr w:type="gramEnd"/>
+        <w:t xml:space="preserve"> cube(</w:t>
+      </w:r>
       <w:r>
         <w:rPr>
           <w:rFonts w:ascii="Consolas" w:hAnsi="Consolas" w:cs="Consolas"/>
@@ -6232,7 +5147,6 @@
         </w:rPr>
         <w:t xml:space="preserve"> * </w:t>
       </w:r>
-      <w:proofErr w:type="gramStart"/>
       <w:r>
         <w:rPr>
           <w:rFonts w:ascii="Consolas" w:hAnsi="Consolas" w:cs="Consolas"/>
@@ -6253,7 +5167,6 @@
         </w:rPr>
         <w:t>;</w:t>
       </w:r>
-      <w:proofErr w:type="gramEnd"/>
       <w:r>
         <w:rPr>
           <w:rFonts w:ascii="Consolas" w:hAnsi="Consolas" w:cs="Consolas"/>
@@ -6455,41 +5368,28 @@
           <w:sz w:val="19"/>
           <w:szCs w:val="19"/>
         </w:rPr>
+        <w:t xml:space="preserve"> compute(</w:t>
+      </w:r>
+      <w:r>
+        <w:rPr>
+          <w:rFonts w:ascii="Consolas" w:hAnsi="Consolas" w:cs="Consolas"/>
+          <w:color w:val="0000FF"/>
+          <w:kern w:val="0"/>
+          <w:sz w:val="19"/>
+          <w:szCs w:val="19"/>
+        </w:rPr>
+        <w:t>int</w:t>
+      </w:r>
+      <w:r>
+        <w:rPr>
+          <w:rFonts w:ascii="Consolas" w:hAnsi="Consolas" w:cs="Consolas"/>
+          <w:color w:val="000000"/>
+          <w:kern w:val="0"/>
+          <w:sz w:val="19"/>
+          <w:szCs w:val="19"/>
+        </w:rPr>
         <w:t xml:space="preserve"> </w:t>
       </w:r>
-      <w:proofErr w:type="gramStart"/>
-      <w:r>
-        <w:rPr>
-          <w:rFonts w:ascii="Consolas" w:hAnsi="Consolas" w:cs="Consolas"/>
-          <w:color w:val="000000"/>
-          <w:kern w:val="0"/>
-          <w:sz w:val="19"/>
-          <w:szCs w:val="19"/>
-        </w:rPr>
-        <w:t>compute(</w:t>
-      </w:r>
-      <w:proofErr w:type="gramEnd"/>
-      <w:r>
-        <w:rPr>
-          <w:rFonts w:ascii="Consolas" w:hAnsi="Consolas" w:cs="Consolas"/>
-          <w:color w:val="0000FF"/>
-          <w:kern w:val="0"/>
-          <w:sz w:val="19"/>
-          <w:szCs w:val="19"/>
-        </w:rPr>
-        <w:t>int</w:t>
-      </w:r>
-      <w:r>
-        <w:rPr>
-          <w:rFonts w:ascii="Consolas" w:hAnsi="Consolas" w:cs="Consolas"/>
-          <w:color w:val="000000"/>
-          <w:kern w:val="0"/>
-          <w:sz w:val="19"/>
-          <w:szCs w:val="19"/>
-        </w:rPr>
-        <w:t xml:space="preserve"> </w:t>
-      </w:r>
-      <w:proofErr w:type="spellStart"/>
       <w:r>
         <w:rPr>
           <w:rFonts w:ascii="Consolas" w:hAnsi="Consolas" w:cs="Consolas"/>
@@ -6500,7 +5400,6 @@
         </w:rPr>
         <w:t>local_n</w:t>
       </w:r>
-      <w:proofErr w:type="spellEnd"/>
       <w:r>
         <w:rPr>
           <w:rFonts w:ascii="Consolas" w:hAnsi="Consolas" w:cs="Consolas"/>
@@ -6590,7 +5489,6 @@
         </w:rPr>
         <w:t xml:space="preserve"> </w:t>
       </w:r>
-      <w:proofErr w:type="spellStart"/>
       <w:r>
         <w:rPr>
           <w:rFonts w:ascii="Consolas" w:hAnsi="Consolas" w:cs="Consolas"/>
@@ -6601,7 +5499,6 @@
         </w:rPr>
         <w:t>local_n</w:t>
       </w:r>
-      <w:proofErr w:type="spellEnd"/>
       <w:r>
         <w:rPr>
           <w:rFonts w:ascii="Consolas" w:hAnsi="Consolas" w:cs="Consolas"/>
@@ -6612,7 +5509,6 @@
         </w:rPr>
         <w:t>*</w:t>
       </w:r>
-      <w:proofErr w:type="spellStart"/>
       <w:r>
         <w:rPr>
           <w:rFonts w:ascii="Consolas" w:hAnsi="Consolas" w:cs="Consolas"/>
@@ -6623,7 +5519,6 @@
         </w:rPr>
         <w:t>local_n</w:t>
       </w:r>
-      <w:proofErr w:type="spellEnd"/>
     </w:p>
     <w:p>
       <w:pPr>
@@ -6647,6 +5542,7 @@
           <w:sz w:val="19"/>
           <w:szCs w:val="19"/>
         </w:rPr>
+        <w:lastRenderedPageBreak/>
         <w:t>}</w:t>
       </w:r>
     </w:p>
@@ -6665,7 +5561,6 @@
           <w:sz w:val="19"/>
           <w:szCs w:val="19"/>
         </w:rPr>
-        <w:lastRenderedPageBreak/>
         <w:t>compute(n)</w:t>
       </w:r>
     </w:p>
@@ -6680,15 +5575,7 @@
         <w:t xml:space="preserve">In this example, n is call by value. </w:t>
       </w:r>
       <w:r>
-        <w:t xml:space="preserve">The value of n is assigned to </w:t>
-      </w:r>
-      <w:proofErr w:type="spellStart"/>
-      <w:r>
-        <w:t>local_n</w:t>
-      </w:r>
-      <w:proofErr w:type="spellEnd"/>
-      <w:r>
-        <w:t xml:space="preserve"> and </w:t>
+        <w:t xml:space="preserve">The value of n is assigned to local_n and </w:t>
       </w:r>
       <w:r>
         <w:rPr>
@@ -6834,15 +5721,7 @@
         <w:t>declared</w:t>
       </w:r>
       <w:r>
-        <w:t xml:space="preserve">, </w:t>
-      </w:r>
-      <w:proofErr w:type="gramStart"/>
-      <w:r>
-        <w:t>it’s</w:t>
-      </w:r>
-      <w:proofErr w:type="gramEnd"/>
-      <w:r>
-        <w:t xml:space="preserve"> put on </w:t>
+        <w:t xml:space="preserve">, it’s put on </w:t>
       </w:r>
       <w:r>
         <w:rPr>
@@ -6888,21 +5767,10 @@
         <w:rPr>
           <w:color w:val="FF0000"/>
         </w:rPr>
-        <w:t xml:space="preserve">lifetime throughout this </w:t>
-      </w:r>
-      <w:proofErr w:type="gramStart"/>
-      <w:r>
-        <w:rPr>
-          <w:color w:val="FF0000"/>
-        </w:rPr>
-        <w:t>block</w:t>
-      </w:r>
-      <w:r>
-        <w:t>, but</w:t>
-      </w:r>
-      <w:proofErr w:type="gramEnd"/>
-      <w:r>
-        <w:t xml:space="preserve"> </w:t>
+        <w:t>lifetime throughout this block</w:t>
+      </w:r>
+      <w:r>
+        <w:t xml:space="preserve">, but </w:t>
       </w:r>
       <w:r>
         <w:rPr>
@@ -6971,42 +5839,8 @@
           <w:sz w:val="19"/>
           <w:szCs w:val="19"/>
         </w:rPr>
-        <w:t xml:space="preserve"> </w:t>
-      </w:r>
-      <w:proofErr w:type="spellStart"/>
-      <w:r>
-        <w:rPr>
-          <w:rFonts w:ascii="Consolas" w:hAnsi="Consolas" w:cs="Consolas"/>
-          <w:color w:val="000000"/>
-          <w:kern w:val="0"/>
-          <w:sz w:val="19"/>
-          <w:szCs w:val="19"/>
-        </w:rPr>
-        <w:t>i</w:t>
-      </w:r>
-      <w:proofErr w:type="spellEnd"/>
-      <w:r>
-        <w:rPr>
-          <w:rFonts w:ascii="Consolas" w:hAnsi="Consolas" w:cs="Consolas"/>
-          <w:color w:val="000000"/>
-          <w:kern w:val="0"/>
-          <w:sz w:val="19"/>
-          <w:szCs w:val="19"/>
-        </w:rPr>
-        <w:t xml:space="preserve"> = </w:t>
-      </w:r>
-      <w:proofErr w:type="gramStart"/>
-      <w:r>
-        <w:rPr>
-          <w:rFonts w:ascii="Consolas" w:hAnsi="Consolas" w:cs="Consolas"/>
-          <w:color w:val="000000"/>
-          <w:kern w:val="0"/>
-          <w:sz w:val="19"/>
-          <w:szCs w:val="19"/>
-        </w:rPr>
-        <w:t>0;</w:t>
-      </w:r>
-      <w:proofErr w:type="gramEnd"/>
+        <w:t xml:space="preserve"> i = 0;</w:t>
+      </w:r>
     </w:p>
     <w:p>
       <w:pPr>
@@ -7050,42 +5884,8 @@
           <w:sz w:val="19"/>
           <w:szCs w:val="19"/>
         </w:rPr>
-        <w:t xml:space="preserve"> </w:t>
-      </w:r>
-      <w:proofErr w:type="spellStart"/>
-      <w:r>
-        <w:rPr>
-          <w:rFonts w:ascii="Consolas" w:hAnsi="Consolas" w:cs="Consolas"/>
-          <w:color w:val="000000"/>
-          <w:kern w:val="0"/>
-          <w:sz w:val="19"/>
-          <w:szCs w:val="19"/>
-        </w:rPr>
-        <w:t>i</w:t>
-      </w:r>
-      <w:proofErr w:type="spellEnd"/>
-      <w:r>
-        <w:rPr>
-          <w:rFonts w:ascii="Consolas" w:hAnsi="Consolas" w:cs="Consolas"/>
-          <w:color w:val="000000"/>
-          <w:kern w:val="0"/>
-          <w:sz w:val="19"/>
-          <w:szCs w:val="19"/>
-        </w:rPr>
-        <w:t xml:space="preserve"> = 1</w:t>
-      </w:r>
-      <w:proofErr w:type="gramStart"/>
-      <w:r>
-        <w:rPr>
-          <w:rFonts w:ascii="Consolas" w:hAnsi="Consolas" w:cs="Consolas"/>
-          <w:color w:val="000000"/>
-          <w:kern w:val="0"/>
-          <w:sz w:val="19"/>
-          <w:szCs w:val="19"/>
-        </w:rPr>
-        <w:t>};</w:t>
-      </w:r>
-      <w:proofErr w:type="gramEnd"/>
+        <w:t xml:space="preserve"> i = 1};</w:t>
+      </w:r>
     </w:p>
     <w:p>
       <w:pPr>
@@ -7098,30 +5898,16 @@
           <w:szCs w:val="19"/>
         </w:rPr>
       </w:pPr>
-      <w:proofErr w:type="spellStart"/>
-      <w:proofErr w:type="gramStart"/>
-      <w:r>
-        <w:rPr>
-          <w:rFonts w:ascii="Consolas" w:hAnsi="Consolas" w:cs="Consolas"/>
-          <w:color w:val="000000"/>
-          <w:kern w:val="0"/>
-          <w:sz w:val="19"/>
-          <w:szCs w:val="19"/>
-        </w:rPr>
-        <w:t>printf</w:t>
-      </w:r>
-      <w:proofErr w:type="spellEnd"/>
-      <w:r>
-        <w:rPr>
-          <w:rFonts w:ascii="Consolas" w:hAnsi="Consolas" w:cs="Consolas"/>
-          <w:color w:val="000000"/>
-          <w:kern w:val="0"/>
-          <w:sz w:val="19"/>
-          <w:szCs w:val="19"/>
-        </w:rPr>
-        <w:t>(</w:t>
-      </w:r>
-      <w:proofErr w:type="gramEnd"/>
+      <w:r>
+        <w:rPr>
+          <w:rFonts w:ascii="Consolas" w:hAnsi="Consolas" w:cs="Consolas"/>
+          <w:color w:val="000000"/>
+          <w:kern w:val="0"/>
+          <w:sz w:val="19"/>
+          <w:szCs w:val="19"/>
+        </w:rPr>
+        <w:t>printf(</w:t>
+      </w:r>
       <w:r>
         <w:rPr>
           <w:rFonts w:ascii="Consolas" w:hAnsi="Consolas" w:cs="Consolas"/>
@@ -7140,29 +5926,7 @@
           <w:sz w:val="19"/>
           <w:szCs w:val="19"/>
         </w:rPr>
-        <w:t xml:space="preserve">, </w:t>
-      </w:r>
-      <w:proofErr w:type="spellStart"/>
-      <w:r>
-        <w:rPr>
-          <w:rFonts w:ascii="Consolas" w:hAnsi="Consolas" w:cs="Consolas"/>
-          <w:color w:val="000000"/>
-          <w:kern w:val="0"/>
-          <w:sz w:val="19"/>
-          <w:szCs w:val="19"/>
-        </w:rPr>
-        <w:t>i</w:t>
-      </w:r>
-      <w:proofErr w:type="spellEnd"/>
-      <w:r>
-        <w:rPr>
-          <w:rFonts w:ascii="Consolas" w:hAnsi="Consolas" w:cs="Consolas"/>
-          <w:color w:val="000000"/>
-          <w:kern w:val="0"/>
-          <w:sz w:val="19"/>
-          <w:szCs w:val="19"/>
-        </w:rPr>
-        <w:t>);</w:t>
+        <w:t>, i);</w:t>
       </w:r>
     </w:p>
     <w:p>
@@ -7424,27 +6188,7 @@
           <w:kern w:val="0"/>
           <w:szCs w:val="24"/>
         </w:rPr>
-        <w:t xml:space="preserve">this </w:t>
-      </w:r>
-      <w:proofErr w:type="spellStart"/>
-      <w:r>
-        <w:rPr>
-          <w:rFonts w:cs="Consolas"/>
-          <w:color w:val="FF0000"/>
-          <w:kern w:val="0"/>
-          <w:szCs w:val="24"/>
-        </w:rPr>
-        <w:t>cpp</w:t>
-      </w:r>
-      <w:proofErr w:type="spellEnd"/>
-      <w:r>
-        <w:rPr>
-          <w:rFonts w:cs="Consolas"/>
-          <w:color w:val="FF0000"/>
-          <w:kern w:val="0"/>
-          <w:szCs w:val="24"/>
-        </w:rPr>
-        <w:t xml:space="preserve"> file</w:t>
+        <w:t>this cpp file</w:t>
       </w:r>
       <w:r>
         <w:rPr>
@@ -7653,7 +6397,6 @@
         <w:rPr>
           <w:rFonts w:hint="eastAsia"/>
         </w:rPr>
-        <w:lastRenderedPageBreak/>
         <w:t>C</w:t>
       </w:r>
       <w:r>
@@ -7681,19 +6424,11 @@
       <w:r>
         <w:t xml:space="preserve">unction </w:t>
       </w:r>
-      <w:proofErr w:type="gramStart"/>
-      <w:r>
-        <w:rPr>
-          <w:color w:val="FF0000"/>
-        </w:rPr>
-        <w:t>main(</w:t>
-      </w:r>
-      <w:proofErr w:type="gramEnd"/>
-      <w:r>
-        <w:rPr>
-          <w:color w:val="FF0000"/>
-        </w:rPr>
-        <w:t>)</w:t>
+      <w:r>
+        <w:rPr>
+          <w:color w:val="FF0000"/>
+        </w:rPr>
+        <w:t>main()</w:t>
       </w:r>
       <w:r>
         <w:t xml:space="preserve"> can be called </w:t>
@@ -7761,15 +6496,7 @@
         </w:rPr>
       </w:pPr>
       <w:r>
-        <w:t xml:space="preserve">When we </w:t>
-      </w:r>
-      <w:proofErr w:type="gramStart"/>
-      <w:r>
-        <w:t>don’t</w:t>
-      </w:r>
-      <w:proofErr w:type="gramEnd"/>
-      <w:r>
-        <w:t xml:space="preserve"> know the total number of the loop, recursion will be suitable to use.</w:t>
+        <w:t>When we don’t know the total number of the loop, recursion will be suitable to use.</w:t>
       </w:r>
     </w:p>
     <w:p>
@@ -7922,13 +6649,8 @@
     </w:p>
     <w:p>
       <w:r>
-        <w:t xml:space="preserve">Code </w:t>
-      </w:r>
-      <w:proofErr w:type="spellStart"/>
-      <w:r>
-        <w:t>Practise</w:t>
-      </w:r>
-      <w:proofErr w:type="spellEnd"/>
+        <w:t>Code Practise</w:t>
+      </w:r>
       <w:r>
         <w:t xml:space="preserve"> (Week 4)</w:t>
       </w:r>
@@ -8150,29 +6872,7 @@
           <w:sz w:val="19"/>
           <w:szCs w:val="19"/>
         </w:rPr>
-        <w:t xml:space="preserve"> </w:t>
-      </w:r>
-      <w:proofErr w:type="gramStart"/>
-      <w:r>
-        <w:rPr>
-          <w:rFonts w:ascii="Consolas" w:hAnsi="Consolas" w:cs="Consolas"/>
-          <w:color w:val="000000"/>
-          <w:kern w:val="0"/>
-          <w:sz w:val="19"/>
-          <w:szCs w:val="19"/>
-        </w:rPr>
-        <w:t>data[</w:t>
-      </w:r>
-      <w:proofErr w:type="gramEnd"/>
-      <w:r>
-        <w:rPr>
-          <w:rFonts w:ascii="Consolas" w:hAnsi="Consolas" w:cs="Consolas"/>
-          <w:color w:val="000000"/>
-          <w:kern w:val="0"/>
-          <w:sz w:val="19"/>
-          <w:szCs w:val="19"/>
-        </w:rPr>
-        <w:t xml:space="preserve">100]; </w:t>
+        <w:t xml:space="preserve"> data[100]; </w:t>
       </w:r>
     </w:p>
     <w:p>
@@ -8188,6 +6888,7 @@
           <w:b/>
           <w:color w:val="FF0000"/>
         </w:rPr>
+        <w:lastRenderedPageBreak/>
         <w:t>type</w:t>
       </w:r>
       <w:r>
@@ -8210,7 +6911,6 @@
           <w:b/>
           <w:color w:val="FF0000"/>
         </w:rPr>
-        <w:lastRenderedPageBreak/>
         <w:t>id</w:t>
       </w:r>
       <w:r>
@@ -8250,21 +6950,7 @@
         <w:rPr>
           <w:b/>
         </w:rPr>
-        <w:t xml:space="preserve">: 100   </w:t>
-      </w:r>
-      <w:proofErr w:type="gramStart"/>
-      <w:r>
-        <w:rPr>
-          <w:b/>
-        </w:rPr>
-        <w:t>size</w:t>
-      </w:r>
-      <w:proofErr w:type="gramEnd"/>
-      <w:r>
-        <w:rPr>
-          <w:b/>
-        </w:rPr>
-        <w:t xml:space="preserve"> of array should be </w:t>
+        <w:t xml:space="preserve">: 100   size of array should be </w:t>
       </w:r>
       <w:r>
         <w:rPr>
@@ -8373,29 +7059,7 @@
           <w:sz w:val="19"/>
           <w:szCs w:val="19"/>
         </w:rPr>
-        <w:t xml:space="preserve"> </w:t>
-      </w:r>
-      <w:proofErr w:type="gramStart"/>
-      <w:r>
-        <w:rPr>
-          <w:rFonts w:ascii="Consolas" w:hAnsi="Consolas" w:cs="Consolas"/>
-          <w:color w:val="000000"/>
-          <w:kern w:val="0"/>
-          <w:sz w:val="19"/>
-          <w:szCs w:val="19"/>
-        </w:rPr>
-        <w:t>data[</w:t>
-      </w:r>
-      <w:proofErr w:type="gramEnd"/>
-      <w:r>
-        <w:rPr>
-          <w:rFonts w:ascii="Consolas" w:hAnsi="Consolas" w:cs="Consolas"/>
-          <w:color w:val="000000"/>
-          <w:kern w:val="0"/>
-          <w:sz w:val="19"/>
-          <w:szCs w:val="19"/>
-        </w:rPr>
-        <w:t>5];</w:t>
+        <w:t xml:space="preserve"> data[5];</w:t>
       </w:r>
     </w:p>
     <w:p>
@@ -8435,29 +7099,7 @@
           <w:sz w:val="19"/>
           <w:szCs w:val="19"/>
         </w:rPr>
-        <w:t xml:space="preserve"> </w:t>
-      </w:r>
-      <w:proofErr w:type="gramStart"/>
-      <w:r>
-        <w:rPr>
-          <w:rFonts w:ascii="Consolas" w:hAnsi="Consolas" w:cs="Consolas"/>
-          <w:color w:val="000000"/>
-          <w:kern w:val="0"/>
-          <w:sz w:val="19"/>
-          <w:szCs w:val="19"/>
-        </w:rPr>
-        <w:t>data[</w:t>
-      </w:r>
-      <w:proofErr w:type="gramEnd"/>
-      <w:r>
-        <w:rPr>
-          <w:rFonts w:ascii="Consolas" w:hAnsi="Consolas" w:cs="Consolas"/>
-          <w:color w:val="000000"/>
-          <w:kern w:val="0"/>
-          <w:sz w:val="19"/>
-          <w:szCs w:val="19"/>
-        </w:rPr>
-        <w:t>5] = { 1,2,3,4,5 };</w:t>
+        <w:t xml:space="preserve"> data[5] = { 1,2,3,4,5 };</w:t>
       </w:r>
     </w:p>
     <w:p>
@@ -8487,29 +7129,7 @@
           <w:sz w:val="19"/>
           <w:szCs w:val="19"/>
         </w:rPr>
-        <w:t xml:space="preserve"> </w:t>
-      </w:r>
-      <w:proofErr w:type="gramStart"/>
-      <w:r>
-        <w:rPr>
-          <w:rFonts w:ascii="Consolas" w:hAnsi="Consolas" w:cs="Consolas"/>
-          <w:color w:val="000000"/>
-          <w:kern w:val="0"/>
-          <w:sz w:val="19"/>
-          <w:szCs w:val="19"/>
-        </w:rPr>
-        <w:t>data[</w:t>
-      </w:r>
-      <w:proofErr w:type="gramEnd"/>
-      <w:r>
-        <w:rPr>
-          <w:rFonts w:ascii="Consolas" w:hAnsi="Consolas" w:cs="Consolas"/>
-          <w:color w:val="000000"/>
-          <w:kern w:val="0"/>
-          <w:sz w:val="19"/>
-          <w:szCs w:val="19"/>
-        </w:rPr>
-        <w:t xml:space="preserve">5] = { 0 }; </w:t>
+        <w:t xml:space="preserve"> data[5] = { 0 }; </w:t>
       </w:r>
       <w:r>
         <w:rPr>
@@ -8549,29 +7169,7 @@
           <w:sz w:val="19"/>
           <w:szCs w:val="19"/>
         </w:rPr>
-        <w:t xml:space="preserve"> </w:t>
-      </w:r>
-      <w:proofErr w:type="gramStart"/>
-      <w:r>
-        <w:rPr>
-          <w:rFonts w:ascii="Consolas" w:hAnsi="Consolas" w:cs="Consolas"/>
-          <w:color w:val="000000"/>
-          <w:kern w:val="0"/>
-          <w:sz w:val="19"/>
-          <w:szCs w:val="19"/>
-        </w:rPr>
-        <w:t>data[</w:t>
-      </w:r>
-      <w:proofErr w:type="gramEnd"/>
-      <w:r>
-        <w:rPr>
-          <w:rFonts w:ascii="Consolas" w:hAnsi="Consolas" w:cs="Consolas"/>
-          <w:color w:val="000000"/>
-          <w:kern w:val="0"/>
-          <w:sz w:val="19"/>
-          <w:szCs w:val="19"/>
-        </w:rPr>
-        <w:t>] = { 1,2,3 };</w:t>
+        <w:t xml:space="preserve"> data[] = { 1,2,3 };</w:t>
       </w:r>
     </w:p>
     <w:p>
@@ -8690,29 +7288,7 @@
           <w:sz w:val="19"/>
           <w:szCs w:val="19"/>
         </w:rPr>
-        <w:t xml:space="preserve"> </w:t>
-      </w:r>
-      <w:proofErr w:type="gramStart"/>
-      <w:r>
-        <w:rPr>
-          <w:rFonts w:ascii="Consolas" w:hAnsi="Consolas" w:cs="Consolas"/>
-          <w:color w:val="000000"/>
-          <w:kern w:val="0"/>
-          <w:sz w:val="19"/>
-          <w:szCs w:val="19"/>
-        </w:rPr>
-        <w:t>str[</w:t>
-      </w:r>
-      <w:proofErr w:type="gramEnd"/>
-      <w:r>
-        <w:rPr>
-          <w:rFonts w:ascii="Consolas" w:hAnsi="Consolas" w:cs="Consolas"/>
-          <w:color w:val="000000"/>
-          <w:kern w:val="0"/>
-          <w:sz w:val="19"/>
-          <w:szCs w:val="19"/>
-        </w:rPr>
-        <w:t xml:space="preserve">] = </w:t>
+        <w:t xml:space="preserve"> str[] = </w:t>
       </w:r>
       <w:r>
         <w:rPr>
@@ -8722,29 +7298,7 @@
           <w:sz w:val="19"/>
           <w:szCs w:val="19"/>
         </w:rPr>
-        <w:t>"</w:t>
-      </w:r>
-      <w:proofErr w:type="spellStart"/>
-      <w:r>
-        <w:rPr>
-          <w:rFonts w:ascii="Consolas" w:hAnsi="Consolas" w:cs="Consolas"/>
-          <w:color w:val="A31515"/>
-          <w:kern w:val="0"/>
-          <w:sz w:val="19"/>
-          <w:szCs w:val="19"/>
-        </w:rPr>
-        <w:t>a,b</w:t>
-      </w:r>
-      <w:proofErr w:type="spellEnd"/>
-      <w:r>
-        <w:rPr>
-          <w:rFonts w:ascii="Consolas" w:hAnsi="Consolas" w:cs="Consolas"/>
-          <w:color w:val="A31515"/>
-          <w:kern w:val="0"/>
-          <w:sz w:val="19"/>
-          <w:szCs w:val="19"/>
-        </w:rPr>
-        <w:t>"</w:t>
+        <w:t>"a,b"</w:t>
       </w:r>
       <w:r>
         <w:rPr>
@@ -8864,29 +7418,7 @@
           <w:sz w:val="19"/>
           <w:szCs w:val="19"/>
         </w:rPr>
-        <w:t xml:space="preserve"> </w:t>
-      </w:r>
-      <w:proofErr w:type="gramStart"/>
-      <w:r>
-        <w:rPr>
-          <w:rFonts w:ascii="Consolas" w:hAnsi="Consolas" w:cs="Consolas"/>
-          <w:color w:val="000000"/>
-          <w:kern w:val="0"/>
-          <w:sz w:val="19"/>
-          <w:szCs w:val="19"/>
-        </w:rPr>
-        <w:t>data[</w:t>
-      </w:r>
-      <w:proofErr w:type="gramEnd"/>
-      <w:r>
-        <w:rPr>
-          <w:rFonts w:ascii="Consolas" w:hAnsi="Consolas" w:cs="Consolas"/>
-          <w:color w:val="000000"/>
-          <w:kern w:val="0"/>
-          <w:sz w:val="19"/>
-          <w:szCs w:val="19"/>
-        </w:rPr>
-        <w:t>4] = { 2,4,6,8 };</w:t>
+        <w:t xml:space="preserve"> data[4] = { 2,4,6,8 };</w:t>
       </w:r>
     </w:p>
     <w:tbl>
@@ -8957,13 +7489,8 @@
             <w:tcW w:w="0" w:type="auto"/>
           </w:tcPr>
           <w:p>
-            <w:proofErr w:type="gramStart"/>
             <w:r>
-              <w:t>data[</w:t>
-            </w:r>
-            <w:proofErr w:type="gramEnd"/>
-            <w:r>
-              <w:t>0]</w:t>
+              <w:t>data[0]</w:t>
             </w:r>
           </w:p>
         </w:tc>
@@ -9003,13 +7530,8 @@
             <w:tcW w:w="0" w:type="auto"/>
           </w:tcPr>
           <w:p>
-            <w:proofErr w:type="gramStart"/>
             <w:r>
-              <w:t>data[</w:t>
-            </w:r>
-            <w:proofErr w:type="gramEnd"/>
-            <w:r>
-              <w:t>1]</w:t>
+              <w:t>data[1]</w:t>
             </w:r>
           </w:p>
         </w:tc>
@@ -9049,13 +7571,8 @@
             <w:tcW w:w="0" w:type="auto"/>
           </w:tcPr>
           <w:p>
-            <w:proofErr w:type="gramStart"/>
             <w:r>
-              <w:t>data[</w:t>
-            </w:r>
-            <w:proofErr w:type="gramEnd"/>
-            <w:r>
-              <w:t>2]</w:t>
+              <w:t>data[2]</w:t>
             </w:r>
           </w:p>
         </w:tc>
@@ -9095,13 +7612,8 @@
             <w:tcW w:w="0" w:type="auto"/>
           </w:tcPr>
           <w:p>
-            <w:proofErr w:type="gramStart"/>
             <w:r>
-              <w:t>data[</w:t>
-            </w:r>
-            <w:proofErr w:type="gramEnd"/>
-            <w:r>
-              <w:t>3]</w:t>
+              <w:t>data[3]</w:t>
             </w:r>
           </w:p>
         </w:tc>
@@ -9181,15 +7693,7 @@
         <w:tab/>
       </w:r>
       <w:r>
-        <w:t xml:space="preserve">For </w:t>
-      </w:r>
-      <w:proofErr w:type="gramStart"/>
-      <w:r>
-        <w:t>data[</w:t>
-      </w:r>
-      <w:proofErr w:type="gramEnd"/>
-      <w:r>
-        <w:t>2] = 7006 + 2*4 = 7014.</w:t>
+        <w:t>For data[2] = 7006 + 2*4 = 7014.</w:t>
       </w:r>
     </w:p>
     <w:p/>
@@ -9255,20 +7759,8 @@
           <w:sz w:val="19"/>
           <w:szCs w:val="19"/>
         </w:rPr>
-        <w:t>* p = &amp;</w:t>
-      </w:r>
-      <w:proofErr w:type="gramStart"/>
-      <w:r>
-        <w:rPr>
-          <w:rFonts w:ascii="Consolas" w:hAnsi="Consolas" w:cs="Consolas"/>
-          <w:color w:val="000000"/>
-          <w:kern w:val="0"/>
-          <w:sz w:val="19"/>
-          <w:szCs w:val="19"/>
-        </w:rPr>
-        <w:t>a;</w:t>
-      </w:r>
-      <w:proofErr w:type="gramEnd"/>
+        <w:t>* p = &amp;a;</w:t>
+      </w:r>
     </w:p>
     <w:p>
       <w:pPr>
@@ -9279,21 +7771,7 @@
         <w:rPr>
           <w:color w:val="FF0000"/>
         </w:rPr>
-        <w:t xml:space="preserve">* </w:t>
-      </w:r>
-      <w:proofErr w:type="gramStart"/>
-      <w:r>
-        <w:rPr>
-          <w:color w:val="FF0000"/>
-        </w:rPr>
-        <w:t>means</w:t>
-      </w:r>
-      <w:proofErr w:type="gramEnd"/>
-      <w:r>
-        <w:rPr>
-          <w:color w:val="FF0000"/>
-        </w:rPr>
-        <w:t xml:space="preserve"> pointer, &amp;a is the address of a</w:t>
+        <w:t>* means pointer, &amp;a is the address of a</w:t>
       </w:r>
       <w:r>
         <w:t>, which will be stored in p.</w:t>
@@ -9374,7 +7852,6 @@
           <w:rFonts w:hint="eastAsia"/>
           <w:b/>
         </w:rPr>
-        <w:lastRenderedPageBreak/>
         <w:t>C</w:t>
       </w:r>
       <w:r>
@@ -9399,30 +7876,16 @@
         </w:numPr>
         <w:ind w:leftChars="0"/>
       </w:pPr>
-      <w:proofErr w:type="spellStart"/>
-      <w:proofErr w:type="gramStart"/>
-      <w:r>
-        <w:rPr>
-          <w:rFonts w:ascii="Consolas" w:hAnsi="Consolas" w:cs="Consolas"/>
-          <w:color w:val="000000"/>
-          <w:kern w:val="0"/>
-          <w:sz w:val="19"/>
-          <w:szCs w:val="19"/>
-        </w:rPr>
-        <w:t>printf</w:t>
-      </w:r>
-      <w:proofErr w:type="spellEnd"/>
-      <w:r>
-        <w:rPr>
-          <w:rFonts w:ascii="Consolas" w:hAnsi="Consolas" w:cs="Consolas"/>
-          <w:color w:val="000000"/>
-          <w:kern w:val="0"/>
-          <w:sz w:val="19"/>
-          <w:szCs w:val="19"/>
-        </w:rPr>
-        <w:t>(</w:t>
-      </w:r>
-      <w:proofErr w:type="gramEnd"/>
+      <w:r>
+        <w:rPr>
+          <w:rFonts w:ascii="Consolas" w:hAnsi="Consolas" w:cs="Consolas"/>
+          <w:color w:val="000000"/>
+          <w:kern w:val="0"/>
+          <w:sz w:val="19"/>
+          <w:szCs w:val="19"/>
+        </w:rPr>
+        <w:t>printf(</w:t>
+      </w:r>
       <w:r>
         <w:rPr>
           <w:rFonts w:ascii="Consolas" w:hAnsi="Consolas" w:cs="Consolas"/>
@@ -9431,127 +7894,17 @@
           <w:sz w:val="19"/>
           <w:szCs w:val="19"/>
         </w:rPr>
-        <w:t>"sum is at %p, or %</w:t>
-      </w:r>
-      <w:proofErr w:type="spellStart"/>
-      <w:r>
-        <w:rPr>
-          <w:rFonts w:ascii="Consolas" w:hAnsi="Consolas" w:cs="Consolas"/>
-          <w:color w:val="A31515"/>
-          <w:kern w:val="0"/>
-          <w:sz w:val="19"/>
-          <w:szCs w:val="19"/>
-        </w:rPr>
-        <w:t>lu</w:t>
-      </w:r>
-      <w:proofErr w:type="spellEnd"/>
-      <w:r>
-        <w:rPr>
-          <w:rFonts w:ascii="Consolas" w:hAnsi="Consolas" w:cs="Consolas"/>
-          <w:color w:val="A31515"/>
-          <w:kern w:val="0"/>
-          <w:sz w:val="19"/>
-          <w:szCs w:val="19"/>
-        </w:rPr>
-        <w:t xml:space="preserve"> and is %</w:t>
-      </w:r>
-      <w:proofErr w:type="spellStart"/>
-      <w:r>
-        <w:rPr>
-          <w:rFonts w:ascii="Consolas" w:hAnsi="Consolas" w:cs="Consolas"/>
-          <w:color w:val="A31515"/>
-          <w:kern w:val="0"/>
-          <w:sz w:val="19"/>
-          <w:szCs w:val="19"/>
-        </w:rPr>
-        <w:t>lf</w:t>
-      </w:r>
-      <w:proofErr w:type="spellEnd"/>
-      <w:r>
-        <w:rPr>
-          <w:rFonts w:ascii="Consolas" w:hAnsi="Consolas" w:cs="Consolas"/>
-          <w:color w:val="A31515"/>
-          <w:kern w:val="0"/>
-          <w:sz w:val="19"/>
-          <w:szCs w:val="19"/>
-        </w:rPr>
-        <w:t>\n"</w:t>
-      </w:r>
-      <w:r>
-        <w:rPr>
-          <w:rFonts w:ascii="Consolas" w:hAnsi="Consolas" w:cs="Consolas"/>
-          <w:color w:val="000000"/>
-          <w:kern w:val="0"/>
-          <w:sz w:val="19"/>
-          <w:szCs w:val="19"/>
-        </w:rPr>
-        <w:t xml:space="preserve">, </w:t>
-      </w:r>
-      <w:proofErr w:type="spellStart"/>
-      <w:r>
-        <w:rPr>
-          <w:rFonts w:ascii="Consolas" w:hAnsi="Consolas" w:cs="Consolas"/>
-          <w:color w:val="000000"/>
-          <w:kern w:val="0"/>
-          <w:sz w:val="19"/>
-          <w:szCs w:val="19"/>
-        </w:rPr>
-        <w:t>ptr_to_sum</w:t>
-      </w:r>
-      <w:proofErr w:type="spellEnd"/>
-      <w:r>
-        <w:rPr>
-          <w:rFonts w:ascii="Consolas" w:hAnsi="Consolas" w:cs="Consolas"/>
-          <w:color w:val="000000"/>
-          <w:kern w:val="0"/>
-          <w:sz w:val="19"/>
-          <w:szCs w:val="19"/>
-        </w:rPr>
-        <w:t xml:space="preserve">, </w:t>
-      </w:r>
-      <w:proofErr w:type="spellStart"/>
-      <w:r>
-        <w:rPr>
-          <w:rFonts w:ascii="Consolas" w:hAnsi="Consolas" w:cs="Consolas"/>
-          <w:color w:val="000000"/>
-          <w:kern w:val="0"/>
-          <w:sz w:val="19"/>
-          <w:szCs w:val="19"/>
-        </w:rPr>
-        <w:t>ptr_to_sum</w:t>
-      </w:r>
-      <w:proofErr w:type="spellEnd"/>
-      <w:r>
-        <w:rPr>
-          <w:rFonts w:ascii="Consolas" w:hAnsi="Consolas" w:cs="Consolas"/>
-          <w:color w:val="000000"/>
-          <w:kern w:val="0"/>
-          <w:sz w:val="19"/>
-          <w:szCs w:val="19"/>
-        </w:rPr>
-        <w:t>, *</w:t>
-      </w:r>
-      <w:proofErr w:type="spellStart"/>
-      <w:r>
-        <w:rPr>
-          <w:rFonts w:ascii="Consolas" w:hAnsi="Consolas" w:cs="Consolas"/>
-          <w:color w:val="000000"/>
-          <w:kern w:val="0"/>
-          <w:sz w:val="19"/>
-          <w:szCs w:val="19"/>
-        </w:rPr>
-        <w:t>ptr_to_sum</w:t>
-      </w:r>
-      <w:proofErr w:type="spellEnd"/>
-      <w:r>
-        <w:rPr>
-          <w:rFonts w:ascii="Consolas" w:hAnsi="Consolas" w:cs="Consolas"/>
-          <w:color w:val="000000"/>
-          <w:kern w:val="0"/>
-          <w:sz w:val="19"/>
-          <w:szCs w:val="19"/>
-        </w:rPr>
-        <w:t>);</w:t>
+        <w:t>"sum is at %p, or %lu and is %lf\n"</w:t>
+      </w:r>
+      <w:r>
+        <w:rPr>
+          <w:rFonts w:ascii="Consolas" w:hAnsi="Consolas" w:cs="Consolas"/>
+          <w:color w:val="000000"/>
+          <w:kern w:val="0"/>
+          <w:sz w:val="19"/>
+          <w:szCs w:val="19"/>
+        </w:rPr>
+        <w:t>, ptr_to_sum, ptr_to_sum, *ptr_to_sum);</w:t>
       </w:r>
     </w:p>
     <w:p>
@@ -9598,18 +7951,8 @@
         <w:rPr>
           <w:color w:val="FF0000"/>
         </w:rPr>
-        <w:t>%</w:t>
-      </w:r>
-      <w:proofErr w:type="spellStart"/>
-      <w:proofErr w:type="gramStart"/>
-      <w:r>
-        <w:rPr>
-          <w:color w:val="FF0000"/>
-        </w:rPr>
-        <w:t>lu</w:t>
-      </w:r>
-      <w:proofErr w:type="spellEnd"/>
-      <w:proofErr w:type="gramEnd"/>
+        <w:t>%lu</w:t>
+      </w:r>
       <w:r>
         <w:t xml:space="preserve"> is</w:t>
       </w:r>
@@ -9687,29 +8030,7 @@
           <w:sz w:val="19"/>
           <w:szCs w:val="19"/>
         </w:rPr>
-        <w:t xml:space="preserve"> </w:t>
-      </w:r>
-      <w:proofErr w:type="gramStart"/>
-      <w:r>
-        <w:rPr>
-          <w:rFonts w:ascii="Consolas" w:hAnsi="Consolas" w:cs="Consolas"/>
-          <w:color w:val="000000"/>
-          <w:kern w:val="0"/>
-          <w:sz w:val="19"/>
-          <w:szCs w:val="19"/>
-        </w:rPr>
-        <w:t>grades[</w:t>
-      </w:r>
-      <w:proofErr w:type="gramEnd"/>
-      <w:r>
-        <w:rPr>
-          <w:rFonts w:ascii="Consolas" w:hAnsi="Consolas" w:cs="Consolas"/>
-          <w:color w:val="000000"/>
-          <w:kern w:val="0"/>
-          <w:sz w:val="19"/>
-          <w:szCs w:val="19"/>
-        </w:rPr>
-        <w:t>SIZE] = { 78,67,92,83,88 };</w:t>
+        <w:t xml:space="preserve"> grades[SIZE] = { 78,67,92,83,88 };</w:t>
       </w:r>
     </w:p>
     <w:p>
@@ -9726,30 +8047,16 @@
           <w:szCs w:val="19"/>
         </w:rPr>
       </w:pPr>
-      <w:proofErr w:type="spellStart"/>
-      <w:proofErr w:type="gramStart"/>
-      <w:r>
-        <w:rPr>
-          <w:rFonts w:ascii="Consolas" w:hAnsi="Consolas" w:cs="Consolas"/>
-          <w:color w:val="000000"/>
-          <w:kern w:val="0"/>
-          <w:sz w:val="19"/>
-          <w:szCs w:val="19"/>
-        </w:rPr>
-        <w:t>printf</w:t>
-      </w:r>
-      <w:proofErr w:type="spellEnd"/>
-      <w:r>
-        <w:rPr>
-          <w:rFonts w:ascii="Consolas" w:hAnsi="Consolas" w:cs="Consolas"/>
-          <w:color w:val="000000"/>
-          <w:kern w:val="0"/>
-          <w:sz w:val="19"/>
-          <w:szCs w:val="19"/>
-        </w:rPr>
-        <w:t>(</w:t>
-      </w:r>
-      <w:proofErr w:type="gramEnd"/>
+      <w:r>
+        <w:rPr>
+          <w:rFonts w:ascii="Consolas" w:hAnsi="Consolas" w:cs="Consolas"/>
+          <w:color w:val="000000"/>
+          <w:kern w:val="0"/>
+          <w:sz w:val="19"/>
+          <w:szCs w:val="19"/>
+        </w:rPr>
+        <w:t>printf(</w:t>
+      </w:r>
       <w:r>
         <w:rPr>
           <w:rFonts w:ascii="Consolas" w:hAnsi="Consolas" w:cs="Consolas"/>
@@ -9758,51 +8065,7 @@
           <w:sz w:val="19"/>
           <w:szCs w:val="19"/>
         </w:rPr>
-        <w:t>"grades are at %</w:t>
-      </w:r>
-      <w:proofErr w:type="spellStart"/>
-      <w:r>
-        <w:rPr>
-          <w:rFonts w:ascii="Consolas" w:hAnsi="Consolas" w:cs="Consolas"/>
-          <w:color w:val="A31515"/>
-          <w:kern w:val="0"/>
-          <w:sz w:val="19"/>
-          <w:szCs w:val="19"/>
-        </w:rPr>
-        <w:t>lu</w:t>
-      </w:r>
-      <w:proofErr w:type="spellEnd"/>
-      <w:r>
-        <w:rPr>
-          <w:rFonts w:ascii="Consolas" w:hAnsi="Consolas" w:cs="Consolas"/>
-          <w:color w:val="A31515"/>
-          <w:kern w:val="0"/>
-          <w:sz w:val="19"/>
-          <w:szCs w:val="19"/>
-        </w:rPr>
-        <w:t xml:space="preserve"> to %</w:t>
-      </w:r>
-      <w:proofErr w:type="spellStart"/>
-      <w:r>
-        <w:rPr>
-          <w:rFonts w:ascii="Consolas" w:hAnsi="Consolas" w:cs="Consolas"/>
-          <w:color w:val="A31515"/>
-          <w:kern w:val="0"/>
-          <w:sz w:val="19"/>
-          <w:szCs w:val="19"/>
-        </w:rPr>
-        <w:t>lu</w:t>
-      </w:r>
-      <w:proofErr w:type="spellEnd"/>
-      <w:r>
-        <w:rPr>
-          <w:rFonts w:ascii="Consolas" w:hAnsi="Consolas" w:cs="Consolas"/>
-          <w:color w:val="A31515"/>
-          <w:kern w:val="0"/>
-          <w:sz w:val="19"/>
-          <w:szCs w:val="19"/>
-        </w:rPr>
-        <w:t>\n"</w:t>
+        <w:t>"grades are at %lu to %lu\n"</w:t>
       </w:r>
       <w:r>
         <w:rPr>
@@ -9844,15 +8107,7 @@
         <w:ind w:leftChars="0"/>
       </w:pPr>
       <w:r>
-        <w:t xml:space="preserve">As grades is </w:t>
-      </w:r>
-      <w:proofErr w:type="gramStart"/>
-      <w:r>
-        <w:t>a</w:t>
-      </w:r>
-      <w:proofErr w:type="gramEnd"/>
-      <w:r>
-        <w:t xml:space="preserve"> </w:t>
+        <w:t xml:space="preserve">As grades is a </w:t>
       </w:r>
       <w:r>
         <w:rPr>
@@ -10104,63 +8359,28 @@
           <w:sz w:val="19"/>
           <w:szCs w:val="19"/>
         </w:rPr>
+        <w:t xml:space="preserve"> swap_call_by_value(</w:t>
+      </w:r>
+      <w:r>
+        <w:rPr>
+          <w:rFonts w:ascii="Consolas" w:hAnsi="Consolas" w:cs="Consolas"/>
+          <w:color w:val="0000FF"/>
+          <w:kern w:val="0"/>
+          <w:sz w:val="19"/>
+          <w:szCs w:val="19"/>
+        </w:rPr>
+        <w:t>int</w:t>
+      </w:r>
+      <w:r>
+        <w:rPr>
+          <w:rFonts w:ascii="Consolas" w:hAnsi="Consolas" w:cs="Consolas"/>
+          <w:color w:val="000000"/>
+          <w:kern w:val="0"/>
+          <w:sz w:val="19"/>
+          <w:szCs w:val="19"/>
+        </w:rPr>
         <w:t xml:space="preserve"> </w:t>
       </w:r>
-      <w:proofErr w:type="spellStart"/>
-      <w:r>
-        <w:rPr>
-          <w:rFonts w:ascii="Consolas" w:hAnsi="Consolas" w:cs="Consolas"/>
-          <w:color w:val="000000"/>
-          <w:kern w:val="0"/>
-          <w:sz w:val="19"/>
-          <w:szCs w:val="19"/>
-        </w:rPr>
-        <w:t>swap_call_by_</w:t>
-      </w:r>
-      <w:proofErr w:type="gramStart"/>
-      <w:r>
-        <w:rPr>
-          <w:rFonts w:ascii="Consolas" w:hAnsi="Consolas" w:cs="Consolas"/>
-          <w:color w:val="000000"/>
-          <w:kern w:val="0"/>
-          <w:sz w:val="19"/>
-          <w:szCs w:val="19"/>
-        </w:rPr>
-        <w:t>value</w:t>
-      </w:r>
-      <w:proofErr w:type="spellEnd"/>
-      <w:r>
-        <w:rPr>
-          <w:rFonts w:ascii="Consolas" w:hAnsi="Consolas" w:cs="Consolas"/>
-          <w:color w:val="000000"/>
-          <w:kern w:val="0"/>
-          <w:sz w:val="19"/>
-          <w:szCs w:val="19"/>
-        </w:rPr>
-        <w:t>(</w:t>
-      </w:r>
-      <w:proofErr w:type="gramEnd"/>
-      <w:r>
-        <w:rPr>
-          <w:rFonts w:ascii="Consolas" w:hAnsi="Consolas" w:cs="Consolas"/>
-          <w:color w:val="0000FF"/>
-          <w:kern w:val="0"/>
-          <w:sz w:val="19"/>
-          <w:szCs w:val="19"/>
-        </w:rPr>
-        <w:t>int</w:t>
-      </w:r>
-      <w:r>
-        <w:rPr>
-          <w:rFonts w:ascii="Consolas" w:hAnsi="Consolas" w:cs="Consolas"/>
-          <w:color w:val="000000"/>
-          <w:kern w:val="0"/>
-          <w:sz w:val="19"/>
-          <w:szCs w:val="19"/>
-        </w:rPr>
-        <w:t xml:space="preserve"> </w:t>
-      </w:r>
-      <w:proofErr w:type="spellStart"/>
       <w:r>
         <w:rPr>
           <w:rFonts w:ascii="Consolas" w:hAnsi="Consolas" w:cs="Consolas"/>
@@ -10171,7 +8391,6 @@
         </w:rPr>
         <w:t>i</w:t>
       </w:r>
-      <w:proofErr w:type="spellEnd"/>
       <w:r>
         <w:rPr>
           <w:rFonts w:ascii="Consolas" w:hAnsi="Consolas" w:cs="Consolas"/>
@@ -10294,8 +8513,6 @@
         </w:rPr>
         <w:t xml:space="preserve"> temp = </w:t>
       </w:r>
-      <w:proofErr w:type="spellStart"/>
-      <w:proofErr w:type="gramStart"/>
       <w:r>
         <w:rPr>
           <w:rFonts w:ascii="Consolas" w:hAnsi="Consolas" w:cs="Consolas"/>
@@ -10306,7 +8523,6 @@
         </w:rPr>
         <w:t>i</w:t>
       </w:r>
-      <w:proofErr w:type="spellEnd"/>
       <w:r>
         <w:rPr>
           <w:rFonts w:ascii="Consolas" w:hAnsi="Consolas" w:cs="Consolas"/>
@@ -10317,7 +8533,6 @@
         </w:rPr>
         <w:t>;</w:t>
       </w:r>
-      <w:proofErr w:type="gramEnd"/>
     </w:p>
     <w:p>
       <w:pPr>
@@ -10344,7 +8559,6 @@
         </w:rPr>
         <w:tab/>
       </w:r>
-      <w:proofErr w:type="spellStart"/>
       <w:r>
         <w:rPr>
           <w:rFonts w:ascii="Consolas" w:hAnsi="Consolas" w:cs="Consolas"/>
@@ -10355,7 +8569,6 @@
         </w:rPr>
         <w:t>i</w:t>
       </w:r>
-      <w:proofErr w:type="spellEnd"/>
       <w:r>
         <w:rPr>
           <w:rFonts w:ascii="Consolas" w:hAnsi="Consolas" w:cs="Consolas"/>
@@ -10404,20 +8617,8 @@
           <w:sz w:val="19"/>
           <w:szCs w:val="19"/>
         </w:rPr>
-        <w:t xml:space="preserve"> = </w:t>
-      </w:r>
-      <w:proofErr w:type="gramStart"/>
-      <w:r>
-        <w:rPr>
-          <w:rFonts w:ascii="Consolas" w:hAnsi="Consolas" w:cs="Consolas"/>
-          <w:color w:val="000000"/>
-          <w:kern w:val="0"/>
-          <w:sz w:val="19"/>
-          <w:szCs w:val="19"/>
-        </w:rPr>
-        <w:t>temp;</w:t>
-      </w:r>
-      <w:proofErr w:type="gramEnd"/>
+        <w:t xml:space="preserve"> = temp;</w:t>
+      </w:r>
     </w:p>
     <w:p>
       <w:pPr>
@@ -10460,19 +8661,8 @@
           <w:kern w:val="0"/>
           <w:szCs w:val="24"/>
         </w:rPr>
-        <w:t xml:space="preserve">Value won’t </w:t>
-      </w:r>
-      <w:proofErr w:type="gramStart"/>
-      <w:r>
-        <w:rPr>
-          <w:rFonts w:cs="Consolas"/>
-          <w:color w:val="000000"/>
-          <w:kern w:val="0"/>
-          <w:szCs w:val="24"/>
-        </w:rPr>
-        <w:t>changed !</w:t>
-      </w:r>
-      <w:proofErr w:type="gramEnd"/>
+        <w:t>Value won’t changed !</w:t>
+      </w:r>
     </w:p>
     <w:p>
       <w:pPr>
@@ -10541,20 +8731,8 @@
           <w:sz w:val="19"/>
           <w:szCs w:val="19"/>
         </w:rPr>
-        <w:t xml:space="preserve"> </w:t>
-      </w:r>
-      <w:proofErr w:type="gramStart"/>
-      <w:r>
-        <w:rPr>
-          <w:rFonts w:ascii="Consolas" w:hAnsi="Consolas" w:cs="Consolas"/>
-          <w:color w:val="000000"/>
-          <w:kern w:val="0"/>
-          <w:sz w:val="19"/>
-          <w:szCs w:val="19"/>
-        </w:rPr>
-        <w:t>swap(</w:t>
-      </w:r>
-      <w:proofErr w:type="gramEnd"/>
+        <w:t xml:space="preserve"> swap(</w:t>
+      </w:r>
       <w:r>
         <w:rPr>
           <w:rFonts w:ascii="Consolas" w:hAnsi="Consolas" w:cs="Consolas"/>
@@ -10575,7 +8753,6 @@
         </w:rPr>
         <w:t xml:space="preserve"> *</w:t>
       </w:r>
-      <w:proofErr w:type="spellStart"/>
       <w:r>
         <w:rPr>
           <w:rFonts w:ascii="Consolas" w:hAnsi="Consolas" w:cs="Consolas"/>
@@ -10586,7 +8763,6 @@
         </w:rPr>
         <w:t>i</w:t>
       </w:r>
-      <w:proofErr w:type="spellEnd"/>
       <w:r>
         <w:rPr>
           <w:rFonts w:ascii="Consolas" w:hAnsi="Consolas" w:cs="Consolas"/>
@@ -10709,8 +8885,6 @@
         </w:rPr>
         <w:t xml:space="preserve"> temp = *</w:t>
       </w:r>
-      <w:proofErr w:type="spellStart"/>
-      <w:proofErr w:type="gramStart"/>
       <w:r>
         <w:rPr>
           <w:rFonts w:ascii="Consolas" w:hAnsi="Consolas" w:cs="Consolas"/>
@@ -10721,7 +8895,6 @@
         </w:rPr>
         <w:t>i</w:t>
       </w:r>
-      <w:proofErr w:type="spellEnd"/>
       <w:r>
         <w:rPr>
           <w:rFonts w:ascii="Consolas" w:hAnsi="Consolas" w:cs="Consolas"/>
@@ -10732,7 +8905,6 @@
         </w:rPr>
         <w:t>;</w:t>
       </w:r>
-      <w:proofErr w:type="gramEnd"/>
     </w:p>
     <w:p>
       <w:pPr>
@@ -10760,7 +8932,6 @@
         <w:tab/>
         <w:t>*</w:t>
       </w:r>
-      <w:proofErr w:type="spellStart"/>
       <w:r>
         <w:rPr>
           <w:rFonts w:ascii="Consolas" w:hAnsi="Consolas" w:cs="Consolas"/>
@@ -10771,7 +8942,6 @@
         </w:rPr>
         <w:t>i</w:t>
       </w:r>
-      <w:proofErr w:type="spellEnd"/>
       <w:r>
         <w:rPr>
           <w:rFonts w:ascii="Consolas" w:hAnsi="Consolas" w:cs="Consolas"/>
@@ -10782,7 +8952,6 @@
         </w:rPr>
         <w:t xml:space="preserve"> = *</w:t>
       </w:r>
-      <w:proofErr w:type="gramStart"/>
       <w:r>
         <w:rPr>
           <w:rFonts w:ascii="Consolas" w:hAnsi="Consolas" w:cs="Consolas"/>
@@ -10803,7 +8972,6 @@
         </w:rPr>
         <w:t>;</w:t>
       </w:r>
-      <w:proofErr w:type="gramEnd"/>
     </w:p>
     <w:p>
       <w:pPr>
@@ -10849,27 +9017,14 @@
           <w:sz w:val="19"/>
           <w:szCs w:val="19"/>
         </w:rPr>
-        <w:t xml:space="preserve"> = </w:t>
-      </w:r>
-      <w:proofErr w:type="gramStart"/>
-      <w:r>
-        <w:rPr>
-          <w:rFonts w:ascii="Consolas" w:hAnsi="Consolas" w:cs="Consolas"/>
-          <w:color w:val="000000"/>
-          <w:kern w:val="0"/>
-          <w:sz w:val="19"/>
-          <w:szCs w:val="19"/>
-        </w:rPr>
-        <w:t>temp;</w:t>
-      </w:r>
-      <w:proofErr w:type="gramEnd"/>
+        <w:t xml:space="preserve"> = temp;</w:t>
+      </w:r>
     </w:p>
     <w:p>
       <w:pPr>
         <w:pStyle w:val="a3"/>
         <w:ind w:leftChars="0"/>
         <w:rPr>
-          <w:rFonts w:hint="eastAsia"/>
           <w:szCs w:val="24"/>
         </w:rPr>
       </w:pPr>
@@ -10886,6 +9041,7 @@
     </w:p>
     <w:p>
       <w:r>
+        <w:lastRenderedPageBreak/>
         <w:tab/>
         <w:t>The value of a and b can be swapped.</w:t>
       </w:r>
@@ -10904,7 +9060,6 @@
           <w:rFonts w:hint="eastAsia"/>
           <w:color w:val="FF0000"/>
         </w:rPr>
-        <w:lastRenderedPageBreak/>
         <w:t>S</w:t>
       </w:r>
       <w:r>
@@ -10971,32 +9126,13 @@
         <w:t>P</w:t>
       </w:r>
       <w:r>
-        <w:t>ass in address in swap(&amp;</w:t>
-      </w:r>
-      <w:proofErr w:type="spellStart"/>
-      <w:proofErr w:type="gramStart"/>
-      <w:r>
-        <w:t>a,&amp;</w:t>
-      </w:r>
-      <w:proofErr w:type="gramEnd"/>
-      <w:r>
-        <w:t>b</w:t>
-      </w:r>
-      <w:proofErr w:type="spellEnd"/>
-      <w:r>
-        <w:t>)</w:t>
+        <w:t>ass in address in swap(&amp;a,&amp;b)</w:t>
       </w:r>
     </w:p>
     <w:p/>
     <w:p/>
     <w:p/>
-    <w:p>
-      <w:pPr>
-        <w:rPr>
-          <w:rFonts w:hint="eastAsia"/>
-        </w:rPr>
-      </w:pPr>
-    </w:p>
+    <w:p/>
     <w:p>
       <w:pPr>
         <w:rPr>
@@ -11009,23 +9145,7 @@
           <w:b/>
           <w:bCs/>
         </w:rPr>
-        <w:t xml:space="preserve">Code </w:t>
-      </w:r>
-      <w:proofErr w:type="spellStart"/>
-      <w:r>
-        <w:rPr>
-          <w:b/>
-          <w:bCs/>
-        </w:rPr>
-        <w:t>Practise</w:t>
-      </w:r>
-      <w:proofErr w:type="spellEnd"/>
-      <w:r>
-        <w:rPr>
-          <w:b/>
-          <w:bCs/>
-        </w:rPr>
-        <w:t xml:space="preserve"> (Week 5)</w:t>
+        <w:t>Code Practise (Week 5)</w:t>
       </w:r>
     </w:p>
     <w:p>
@@ -14413,6 +12533,15 @@
 </file>
 
 <file path=customXml/item2.xml><?xml version="1.0" encoding="utf-8"?>
+<?mso-contentType ?>
+<FormTemplates xmlns="http://schemas.microsoft.com/sharepoint/v3/contenttype/forms">
+  <Display>DocumentLibraryForm</Display>
+  <Edit>DocumentLibraryForm</Edit>
+  <New>DocumentLibraryForm</New>
+</FormTemplates>
+</file>
+
+<file path=customXml/item3.xml><?xml version="1.0" encoding="utf-8"?>
 <ct:contentTypeSchema xmlns:ct="http://schemas.microsoft.com/office/2006/metadata/contentType" xmlns:ma="http://schemas.microsoft.com/office/2006/metadata/properties/metaAttributes" ct:_="" ma:_="" ma:contentTypeName="Document" ma:contentTypeID="0x0101006655ADEB8AFA6F4D9433891583F62E99" ma:contentTypeVersion="14" ma:contentTypeDescription="Create a new document." ma:contentTypeScope="" ma:versionID="cb02393c8e602c63e1ace373334447ff">
   <xsd:schema xmlns:xsd="http://www.w3.org/2001/XMLSchema" xmlns:xs="http://www.w3.org/2001/XMLSchema" xmlns:p="http://schemas.microsoft.com/office/2006/metadata/properties" xmlns:ns3="16d19c77-a1e7-460a-86e9-bab2128d81f1" xmlns:ns4="3dc31ee3-ef64-42c0-beb1-c77808228143" targetNamespace="http://schemas.microsoft.com/office/2006/metadata/properties" ma:root="true" ma:fieldsID="bfe5ed56c23c9f2666faadd4ec0b9407" ns3:_="" ns4:_="">
     <xsd:import namespace="16d19c77-a1e7-460a-86e9-bab2128d81f1"/>
@@ -14641,15 +12770,6 @@
 </ct:contentTypeSchema>
 </file>
 
-<file path=customXml/item3.xml><?xml version="1.0" encoding="utf-8"?>
-<?mso-contentType ?>
-<FormTemplates xmlns="http://schemas.microsoft.com/sharepoint/v3/contenttype/forms">
-  <Display>DocumentLibraryForm</Display>
-  <Edit>DocumentLibraryForm</Edit>
-  <New>DocumentLibraryForm</New>
-</FormTemplates>
-</file>
-
 <file path=customXml/itemProps1.xml><?xml version="1.0" encoding="utf-8"?>
 <ds:datastoreItem xmlns:ds="http://schemas.openxmlformats.org/officeDocument/2006/customXml" ds:itemID="{87FBDB4D-4D0E-438E-AEEE-A3DB908FB336}">
   <ds:schemaRefs>
@@ -14660,6 +12780,14 @@
 </file>
 
 <file path=customXml/itemProps2.xml><?xml version="1.0" encoding="utf-8"?>
+<ds:datastoreItem xmlns:ds="http://schemas.openxmlformats.org/officeDocument/2006/customXml" ds:itemID="{DAE0DF2D-B24D-4A60-A232-2DB0DFA43155}">
+  <ds:schemaRefs>
+    <ds:schemaRef ds:uri="http://schemas.microsoft.com/sharepoint/v3/contenttype/forms"/>
+  </ds:schemaRefs>
+</ds:datastoreItem>
+</file>
+
+<file path=customXml/itemProps3.xml><?xml version="1.0" encoding="utf-8"?>
 <ds:datastoreItem xmlns:ds="http://schemas.openxmlformats.org/officeDocument/2006/customXml" ds:itemID="{1F5869C9-4E98-4E64-85F8-506DBC04200A}">
   <ds:schemaRefs>
     <ds:schemaRef ds:uri="http://schemas.microsoft.com/office/2006/metadata/contentType"/>
@@ -14676,12 +12804,4 @@
     <ds:schemaRef ds:uri="http://schemas.microsoft.com/internal/obd"/>
   </ds:schemaRefs>
 </ds:datastoreItem>
-</file>
-
-<file path=customXml/itemProps3.xml><?xml version="1.0" encoding="utf-8"?>
-<ds:datastoreItem xmlns:ds="http://schemas.openxmlformats.org/officeDocument/2006/customXml" ds:itemID="{DAE0DF2D-B24D-4A60-A232-2DB0DFA43155}">
-  <ds:schemaRefs>
-    <ds:schemaRef ds:uri="http://schemas.microsoft.com/sharepoint/v3/contenttype/forms"/>
-  </ds:schemaRefs>
-</ds:datastoreItem>
 </file>
</xml_diff>

<commit_message>
Course 2_Week 4_Notes Update
</commit_message>
<xml_diff>
--- a/C for Everyone Notes.docx
+++ b/C for Everyone Notes.docx
@@ -15310,7 +15310,6 @@
     <w:p>
       <w:pPr>
         <w:rPr>
-          <w:rFonts w:hint="eastAsia"/>
           <w:b/>
           <w:szCs w:val="24"/>
         </w:rPr>
@@ -15326,7 +15325,6 @@
     <w:p>
       <w:pPr>
         <w:rPr>
-          <w:rFonts w:hint="eastAsia"/>
           <w:b/>
           <w:szCs w:val="24"/>
         </w:rPr>
@@ -15383,13 +15381,7 @@
           <w:b/>
         </w:rPr>
         <w:lastRenderedPageBreak/>
-        <w:t xml:space="preserve">Week </w:t>
-      </w:r>
-      <w:r>
-        <w:rPr>
-          <w:b/>
-        </w:rPr>
-        <w:t>3</w:t>
+        <w:t>Week 3</w:t>
       </w:r>
     </w:p>
     <w:p>
@@ -15876,7 +15868,6 @@
         <w:pStyle w:val="a3"/>
         <w:ind w:leftChars="0"/>
         <w:rPr>
-          <w:rFonts w:hint="eastAsia"/>
           <w:bCs/>
           <w:szCs w:val="24"/>
         </w:rPr>
@@ -16160,14 +16151,7 @@
           <w:b/>
           <w:szCs w:val="24"/>
         </w:rPr>
-        <w:t xml:space="preserve">: </w:t>
-      </w:r>
-      <w:r>
-        <w:rPr>
-          <w:b/>
-          <w:szCs w:val="24"/>
-        </w:rPr>
-        <w:t>Details of list processing</w:t>
+        <w:t>: Details of list processing</w:t>
       </w:r>
     </w:p>
     <w:p>
@@ -16500,7 +16484,6 @@
       <w:pPr>
         <w:ind w:leftChars="600" w:left="1440"/>
         <w:rPr>
-          <w:rFonts w:hint="eastAsia"/>
           <w:bCs/>
           <w:szCs w:val="24"/>
         </w:rPr>
@@ -16655,7 +16638,6 @@
         <w:pStyle w:val="a3"/>
         <w:ind w:leftChars="0" w:left="1440"/>
         <w:rPr>
-          <w:rFonts w:hint="eastAsia"/>
           <w:bCs/>
           <w:szCs w:val="24"/>
         </w:rPr>
@@ -17291,7 +17273,6 @@
       <w:pPr>
         <w:ind w:leftChars="400" w:left="960"/>
         <w:rPr>
-          <w:rFonts w:hint="eastAsia"/>
           <w:bCs/>
           <w:szCs w:val="24"/>
         </w:rPr>
@@ -17766,7 +17747,6 @@
       <w:pPr>
         <w:ind w:leftChars="400" w:left="960"/>
         <w:rPr>
-          <w:rFonts w:hint="eastAsia"/>
           <w:bCs/>
           <w:szCs w:val="24"/>
         </w:rPr>
@@ -17791,7 +17771,6 @@
         </w:numPr>
         <w:ind w:leftChars="0"/>
         <w:rPr>
-          <w:rFonts w:hint="eastAsia"/>
           <w:bCs/>
           <w:color w:val="FF0000"/>
           <w:szCs w:val="24"/>
@@ -17824,7 +17803,6 @@
         </w:numPr>
         <w:ind w:leftChars="0"/>
         <w:rPr>
-          <w:rFonts w:hint="eastAsia"/>
           <w:bCs/>
           <w:szCs w:val="24"/>
         </w:rPr>
@@ -18224,6 +18202,7 @@
       <w:r>
         <w:rPr>
           <w:bCs/>
+          <w:noProof/>
           <w:szCs w:val="24"/>
         </w:rPr>
         <w:drawing>
@@ -18414,7 +18393,6 @@
         <w:pStyle w:val="a3"/>
         <w:ind w:leftChars="0" w:left="960"/>
         <w:rPr>
-          <w:rFonts w:hint="eastAsia"/>
           <w:bCs/>
           <w:szCs w:val="24"/>
         </w:rPr>
@@ -18718,10 +18696,325 @@
         </w:numPr>
         <w:ind w:leftChars="0"/>
         <w:rPr>
+          <w:b/>
+          <w:szCs w:val="24"/>
+        </w:rPr>
+      </w:pPr>
+      <w:r>
+        <w:rPr>
           <w:rFonts w:hint="eastAsia"/>
           <w:b/>
           <w:szCs w:val="24"/>
         </w:rPr>
+        <w:t>M</w:t>
+      </w:r>
+      <w:r>
+        <w:rPr>
+          <w:b/>
+          <w:szCs w:val="24"/>
+        </w:rPr>
+        <w:t>ore advanced I</w:t>
+      </w:r>
+      <w:r>
+        <w:rPr>
+          <w:b/>
+          <w:szCs w:val="24"/>
+        </w:rPr>
+        <w:t>O</w:t>
+      </w:r>
+      <w:r>
+        <w:rPr>
+          <w:b/>
+          <w:szCs w:val="24"/>
+        </w:rPr>
+        <w:t xml:space="preserve"> </w:t>
+      </w:r>
+      <w:proofErr w:type="spellStart"/>
+      <w:r>
+        <w:rPr>
+          <w:b/>
+          <w:szCs w:val="24"/>
+        </w:rPr>
+        <w:t>printf</w:t>
+      </w:r>
+      <w:proofErr w:type="spellEnd"/>
+    </w:p>
+    <w:p>
+      <w:pPr>
+        <w:rPr>
+          <w:b/>
+          <w:szCs w:val="24"/>
+        </w:rPr>
+      </w:pPr>
+    </w:p>
+    <w:p>
+      <w:pPr>
+        <w:rPr>
+          <w:b/>
+          <w:szCs w:val="24"/>
+        </w:rPr>
+      </w:pPr>
+    </w:p>
+    <w:p>
+      <w:pPr>
+        <w:rPr>
+          <w:b/>
+          <w:szCs w:val="24"/>
+        </w:rPr>
+      </w:pPr>
+    </w:p>
+    <w:p>
+      <w:pPr>
+        <w:rPr>
+          <w:b/>
+          <w:szCs w:val="24"/>
+        </w:rPr>
+      </w:pPr>
+    </w:p>
+    <w:p>
+      <w:pPr>
+        <w:rPr>
+          <w:b/>
+          <w:szCs w:val="24"/>
+        </w:rPr>
+      </w:pPr>
+    </w:p>
+    <w:p>
+      <w:pPr>
+        <w:rPr>
+          <w:b/>
+          <w:szCs w:val="24"/>
+        </w:rPr>
+      </w:pPr>
+    </w:p>
+    <w:p>
+      <w:pPr>
+        <w:rPr>
+          <w:b/>
+          <w:szCs w:val="24"/>
+        </w:rPr>
+      </w:pPr>
+    </w:p>
+    <w:p>
+      <w:pPr>
+        <w:rPr>
+          <w:b/>
+          <w:szCs w:val="24"/>
+        </w:rPr>
+      </w:pPr>
+    </w:p>
+    <w:p>
+      <w:pPr>
+        <w:rPr>
+          <w:b/>
+          <w:szCs w:val="24"/>
+        </w:rPr>
+      </w:pPr>
+    </w:p>
+    <w:p>
+      <w:pPr>
+        <w:rPr>
+          <w:b/>
+          <w:szCs w:val="24"/>
+        </w:rPr>
+      </w:pPr>
+    </w:p>
+    <w:p>
+      <w:pPr>
+        <w:rPr>
+          <w:b/>
+          <w:szCs w:val="24"/>
+        </w:rPr>
+      </w:pPr>
+    </w:p>
+    <w:p>
+      <w:pPr>
+        <w:rPr>
+          <w:b/>
+          <w:szCs w:val="24"/>
+        </w:rPr>
+      </w:pPr>
+    </w:p>
+    <w:p>
+      <w:pPr>
+        <w:rPr>
+          <w:b/>
+          <w:szCs w:val="24"/>
+        </w:rPr>
+      </w:pPr>
+    </w:p>
+    <w:p>
+      <w:pPr>
+        <w:rPr>
+          <w:b/>
+          <w:szCs w:val="24"/>
+        </w:rPr>
+      </w:pPr>
+    </w:p>
+    <w:p>
+      <w:pPr>
+        <w:rPr>
+          <w:b/>
+          <w:szCs w:val="24"/>
+        </w:rPr>
+      </w:pPr>
+    </w:p>
+    <w:p>
+      <w:pPr>
+        <w:rPr>
+          <w:b/>
+          <w:szCs w:val="24"/>
+        </w:rPr>
+      </w:pPr>
+    </w:p>
+    <w:p>
+      <w:pPr>
+        <w:rPr>
+          <w:b/>
+          <w:szCs w:val="24"/>
+        </w:rPr>
+      </w:pPr>
+    </w:p>
+    <w:p>
+      <w:pPr>
+        <w:rPr>
+          <w:b/>
+          <w:szCs w:val="24"/>
+        </w:rPr>
+      </w:pPr>
+    </w:p>
+    <w:p>
+      <w:pPr>
+        <w:rPr>
+          <w:b/>
+          <w:szCs w:val="24"/>
+        </w:rPr>
+      </w:pPr>
+    </w:p>
+    <w:p>
+      <w:pPr>
+        <w:rPr>
+          <w:b/>
+          <w:szCs w:val="24"/>
+        </w:rPr>
+      </w:pPr>
+    </w:p>
+    <w:p>
+      <w:pPr>
+        <w:rPr>
+          <w:b/>
+          <w:szCs w:val="24"/>
+        </w:rPr>
+      </w:pPr>
+    </w:p>
+    <w:p>
+      <w:pPr>
+        <w:rPr>
+          <w:b/>
+          <w:szCs w:val="24"/>
+        </w:rPr>
+      </w:pPr>
+    </w:p>
+    <w:p>
+      <w:pPr>
+        <w:rPr>
+          <w:b/>
+          <w:szCs w:val="24"/>
+        </w:rPr>
+      </w:pPr>
+    </w:p>
+    <w:p>
+      <w:pPr>
+        <w:rPr>
+          <w:b/>
+          <w:szCs w:val="24"/>
+        </w:rPr>
+      </w:pPr>
+    </w:p>
+    <w:p>
+      <w:pPr>
+        <w:rPr>
+          <w:b/>
+          <w:szCs w:val="24"/>
+        </w:rPr>
+      </w:pPr>
+    </w:p>
+    <w:p>
+      <w:pPr>
+        <w:rPr>
+          <w:b/>
+          <w:szCs w:val="24"/>
+        </w:rPr>
+      </w:pPr>
+    </w:p>
+    <w:p>
+      <w:pPr>
+        <w:rPr>
+          <w:b/>
+          <w:szCs w:val="24"/>
+        </w:rPr>
+      </w:pPr>
+    </w:p>
+    <w:p>
+      <w:pPr>
+        <w:rPr>
+          <w:b/>
+          <w:szCs w:val="24"/>
+        </w:rPr>
+      </w:pPr>
+    </w:p>
+    <w:p>
+      <w:pPr>
+        <w:rPr>
+          <w:b/>
+          <w:szCs w:val="24"/>
+        </w:rPr>
+      </w:pPr>
+    </w:p>
+    <w:p>
+      <w:pPr>
+        <w:rPr>
+          <w:b/>
+          <w:szCs w:val="24"/>
+        </w:rPr>
+      </w:pPr>
+    </w:p>
+    <w:p>
+      <w:pPr>
+        <w:rPr>
+          <w:b/>
+          <w:szCs w:val="24"/>
+        </w:rPr>
+      </w:pPr>
+    </w:p>
+    <w:p>
+      <w:pPr>
+        <w:outlineLvl w:val="1"/>
+        <w:rPr>
+          <w:b/>
+        </w:rPr>
+      </w:pPr>
+      <w:r>
+        <w:rPr>
+          <w:b/>
+        </w:rPr>
+        <w:lastRenderedPageBreak/>
+        <w:t xml:space="preserve">Week </w:t>
+      </w:r>
+      <w:r>
+        <w:rPr>
+          <w:b/>
+        </w:rPr>
+        <w:t>4</w:t>
+      </w:r>
+    </w:p>
+    <w:p>
+      <w:pPr>
+        <w:outlineLvl w:val="2"/>
+        <w:rPr>
+          <w:b/>
+          <w:szCs w:val="24"/>
+        </w:rPr>
       </w:pPr>
       <w:r>
         <w:rPr>
@@ -18729,25 +19022,196 @@
           <w:b/>
           <w:szCs w:val="24"/>
         </w:rPr>
-        <w:t>M</w:t>
-      </w:r>
-      <w:r>
-        <w:rPr>
-          <w:b/>
-          <w:szCs w:val="24"/>
-        </w:rPr>
-        <w:t>ore advanced I</w:t>
-      </w:r>
-      <w:r>
-        <w:rPr>
-          <w:b/>
-          <w:szCs w:val="24"/>
-        </w:rPr>
-        <w:t>O</w:t>
-      </w:r>
-      <w:r>
-        <w:rPr>
-          <w:b/>
+        <w:t>C</w:t>
+      </w:r>
+      <w:r>
+        <w:rPr>
+          <w:b/>
+          <w:szCs w:val="24"/>
+        </w:rPr>
+        <w:t xml:space="preserve">hapter: </w:t>
+      </w:r>
+      <w:r>
+        <w:rPr>
+          <w:b/>
+          <w:szCs w:val="24"/>
+        </w:rPr>
+        <w:t>Intro</w:t>
+      </w:r>
+      <w:r>
+        <w:rPr>
+          <w:b/>
+          <w:szCs w:val="24"/>
+        </w:rPr>
+        <w:t>duction to File I/O</w:t>
+      </w:r>
+    </w:p>
+    <w:p>
+      <w:pPr>
+        <w:pStyle w:val="a3"/>
+        <w:numPr>
+          <w:ilvl w:val="0"/>
+          <w:numId w:val="28"/>
+        </w:numPr>
+        <w:ind w:leftChars="0"/>
+        <w:rPr>
+          <w:b/>
+          <w:szCs w:val="24"/>
+        </w:rPr>
+      </w:pPr>
+      <w:r>
+        <w:rPr>
+          <w:bCs/>
+          <w:szCs w:val="24"/>
+        </w:rPr>
+        <w:t xml:space="preserve">To </w:t>
+      </w:r>
+      <w:r>
+        <w:rPr>
+          <w:bCs/>
+          <w:color w:val="FF0000"/>
+          <w:szCs w:val="24"/>
+        </w:rPr>
+        <w:t>input a file</w:t>
+      </w:r>
+      <w:r>
+        <w:rPr>
+          <w:bCs/>
+          <w:szCs w:val="24"/>
+        </w:rPr>
+        <w:t xml:space="preserve"> into a program, we can use </w:t>
+      </w:r>
+    </w:p>
+    <w:p>
+      <w:pPr>
+        <w:pStyle w:val="a3"/>
+        <w:ind w:leftChars="0"/>
+        <w:rPr>
+          <w:rFonts w:ascii="Consolas" w:hAnsi="Consolas" w:cs="Consolas"/>
+          <w:color w:val="000000"/>
+          <w:kern w:val="0"/>
+          <w:sz w:val="19"/>
+          <w:szCs w:val="19"/>
+        </w:rPr>
+      </w:pPr>
+      <w:proofErr w:type="spellStart"/>
+      <w:proofErr w:type="gramStart"/>
+      <w:r>
+        <w:rPr>
+          <w:rFonts w:ascii="Consolas" w:hAnsi="Consolas" w:cs="Consolas"/>
+          <w:color w:val="000000"/>
+          <w:kern w:val="0"/>
+          <w:sz w:val="19"/>
+          <w:szCs w:val="19"/>
+        </w:rPr>
+        <w:t>fscanf</w:t>
+      </w:r>
+      <w:proofErr w:type="spellEnd"/>
+      <w:r>
+        <w:rPr>
+          <w:rFonts w:ascii="Consolas" w:hAnsi="Consolas" w:cs="Consolas"/>
+          <w:color w:val="000000"/>
+          <w:kern w:val="0"/>
+          <w:sz w:val="19"/>
+          <w:szCs w:val="19"/>
+        </w:rPr>
+        <w:t>(</w:t>
+      </w:r>
+      <w:proofErr w:type="gramEnd"/>
+      <w:r>
+        <w:rPr>
+          <w:rFonts w:ascii="Consolas" w:hAnsi="Consolas" w:cs="Consolas"/>
+          <w:color w:val="000000"/>
+          <w:kern w:val="0"/>
+          <w:sz w:val="19"/>
+          <w:szCs w:val="19"/>
+        </w:rPr>
+        <w:t xml:space="preserve">File* </w:t>
+      </w:r>
+      <w:proofErr w:type="spellStart"/>
+      <w:r>
+        <w:rPr>
+          <w:rFonts w:ascii="Consolas" w:hAnsi="Consolas" w:cs="Consolas"/>
+          <w:color w:val="000000"/>
+          <w:kern w:val="0"/>
+          <w:sz w:val="19"/>
+          <w:szCs w:val="19"/>
+        </w:rPr>
+        <w:t>fp</w:t>
+      </w:r>
+      <w:proofErr w:type="spellEnd"/>
+      <w:r>
+        <w:rPr>
+          <w:rFonts w:ascii="Consolas" w:hAnsi="Consolas" w:cs="Consolas"/>
+          <w:color w:val="000000"/>
+          <w:kern w:val="0"/>
+          <w:sz w:val="19"/>
+          <w:szCs w:val="19"/>
+        </w:rPr>
+        <w:t>, ...);</w:t>
+      </w:r>
+    </w:p>
+    <w:p>
+      <w:pPr>
+        <w:pStyle w:val="a3"/>
+        <w:ind w:leftChars="0"/>
+        <w:rPr>
+          <w:bCs/>
+          <w:color w:val="FF0000"/>
+          <w:szCs w:val="24"/>
+        </w:rPr>
+      </w:pPr>
+      <w:r>
+        <w:rPr>
+          <w:bCs/>
+          <w:szCs w:val="24"/>
+        </w:rPr>
+        <w:t xml:space="preserve">It is </w:t>
+      </w:r>
+      <w:r>
+        <w:rPr>
+          <w:bCs/>
+          <w:color w:val="FF0000"/>
+          <w:szCs w:val="24"/>
+        </w:rPr>
+        <w:t xml:space="preserve">like </w:t>
+      </w:r>
+      <w:proofErr w:type="spellStart"/>
+      <w:r>
+        <w:rPr>
+          <w:bCs/>
+          <w:color w:val="FF0000"/>
+          <w:szCs w:val="24"/>
+        </w:rPr>
+        <w:t>scanf</w:t>
+      </w:r>
+      <w:proofErr w:type="spellEnd"/>
+      <w:r>
+        <w:rPr>
+          <w:bCs/>
+          <w:szCs w:val="24"/>
+        </w:rPr>
+        <w:t xml:space="preserve"> but </w:t>
+      </w:r>
+      <w:r>
+        <w:rPr>
+          <w:bCs/>
+          <w:color w:val="FF0000"/>
+          <w:szCs w:val="24"/>
+        </w:rPr>
+        <w:t xml:space="preserve">needs a named file </w:t>
+      </w:r>
+      <w:r>
+        <w:rPr>
+          <w:bCs/>
+          <w:szCs w:val="24"/>
+        </w:rPr>
+        <w:t>where</w:t>
+      </w:r>
+      <w:r>
+        <w:rPr>
+          <w:bCs/>
+          <w:color w:val="FF0000"/>
           <w:szCs w:val="24"/>
         </w:rPr>
         <w:t xml:space="preserve"> </w:t>
@@ -18755,12 +19219,2192 @@
       <w:proofErr w:type="spellStart"/>
       <w:r>
         <w:rPr>
-          <w:b/>
-          <w:szCs w:val="24"/>
-        </w:rPr>
-        <w:t>printf</w:t>
+          <w:bCs/>
+          <w:color w:val="FF0000"/>
+          <w:szCs w:val="24"/>
+        </w:rPr>
+        <w:t>scanf</w:t>
       </w:r>
       <w:proofErr w:type="spellEnd"/>
+      <w:r>
+        <w:rPr>
+          <w:bCs/>
+          <w:color w:val="FF0000"/>
+          <w:szCs w:val="24"/>
+        </w:rPr>
+        <w:t xml:space="preserve"> assumes </w:t>
+      </w:r>
+      <w:r>
+        <w:rPr>
+          <w:bCs/>
+          <w:color w:val="FF0000"/>
+          <w:szCs w:val="24"/>
+        </w:rPr>
+        <w:t>stdin</w:t>
+      </w:r>
+    </w:p>
+    <w:p>
+      <w:pPr>
+        <w:pStyle w:val="a3"/>
+        <w:ind w:leftChars="0"/>
+        <w:rPr>
+          <w:bCs/>
+          <w:color w:val="FF0000"/>
+          <w:szCs w:val="24"/>
+        </w:rPr>
+      </w:pPr>
+      <w:r>
+        <w:rPr>
+          <w:bCs/>
+          <w:color w:val="FF0000"/>
+          <w:szCs w:val="24"/>
+        </w:rPr>
+        <w:t xml:space="preserve">The first </w:t>
+      </w:r>
+      <w:r>
+        <w:rPr>
+          <w:bCs/>
+          <w:color w:val="FF0000"/>
+          <w:szCs w:val="24"/>
+        </w:rPr>
+        <w:t>argument is pointer to the file.</w:t>
+      </w:r>
+    </w:p>
+    <w:p>
+      <w:pPr>
+        <w:pStyle w:val="a3"/>
+        <w:ind w:leftChars="0"/>
+        <w:rPr>
+          <w:bCs/>
+          <w:color w:val="FF0000"/>
+          <w:szCs w:val="24"/>
+        </w:rPr>
+      </w:pPr>
+    </w:p>
+    <w:p>
+      <w:pPr>
+        <w:pStyle w:val="a3"/>
+        <w:numPr>
+          <w:ilvl w:val="0"/>
+          <w:numId w:val="28"/>
+        </w:numPr>
+        <w:ind w:leftChars="0"/>
+        <w:rPr>
+          <w:b/>
+          <w:szCs w:val="24"/>
+        </w:rPr>
+      </w:pPr>
+      <w:r>
+        <w:rPr>
+          <w:bCs/>
+          <w:szCs w:val="24"/>
+        </w:rPr>
+        <w:t>To</w:t>
+      </w:r>
+      <w:r>
+        <w:rPr>
+          <w:bCs/>
+          <w:color w:val="FF0000"/>
+          <w:szCs w:val="24"/>
+        </w:rPr>
+        <w:t xml:space="preserve"> open a file for reading</w:t>
+      </w:r>
+      <w:r>
+        <w:rPr>
+          <w:bCs/>
+          <w:szCs w:val="24"/>
+        </w:rPr>
+        <w:t>, we can use</w:t>
+      </w:r>
+    </w:p>
+    <w:p>
+      <w:pPr>
+        <w:pStyle w:val="a3"/>
+        <w:ind w:leftChars="0"/>
+        <w:rPr>
+          <w:rFonts w:ascii="Consolas" w:hAnsi="Consolas" w:cs="Consolas"/>
+          <w:color w:val="A31515"/>
+          <w:kern w:val="0"/>
+          <w:sz w:val="19"/>
+          <w:szCs w:val="19"/>
+        </w:rPr>
+      </w:pPr>
+      <w:proofErr w:type="spellStart"/>
+      <w:r>
+        <w:rPr>
+          <w:rFonts w:ascii="Consolas" w:hAnsi="Consolas" w:cs="Consolas"/>
+          <w:color w:val="000000"/>
+          <w:kern w:val="0"/>
+          <w:sz w:val="19"/>
+          <w:szCs w:val="19"/>
+        </w:rPr>
+        <w:t>i</w:t>
+      </w:r>
+      <w:r>
+        <w:rPr>
+          <w:rFonts w:ascii="Consolas" w:hAnsi="Consolas" w:cs="Consolas"/>
+          <w:color w:val="000000"/>
+          <w:kern w:val="0"/>
+          <w:sz w:val="19"/>
+          <w:szCs w:val="19"/>
+        </w:rPr>
+        <w:t>f</w:t>
+      </w:r>
+      <w:r>
+        <w:rPr>
+          <w:rFonts w:ascii="Consolas" w:hAnsi="Consolas" w:cs="Consolas"/>
+          <w:color w:val="000000"/>
+          <w:kern w:val="0"/>
+          <w:sz w:val="19"/>
+          <w:szCs w:val="19"/>
+        </w:rPr>
+        <w:t>p</w:t>
+      </w:r>
+      <w:proofErr w:type="spellEnd"/>
+      <w:r>
+        <w:rPr>
+          <w:rFonts w:ascii="Consolas" w:hAnsi="Consolas" w:cs="Consolas"/>
+          <w:color w:val="000000"/>
+          <w:kern w:val="0"/>
+          <w:sz w:val="19"/>
+          <w:szCs w:val="19"/>
+        </w:rPr>
+        <w:t xml:space="preserve"> =</w:t>
+      </w:r>
+      <w:r>
+        <w:rPr>
+          <w:rFonts w:ascii="Consolas" w:hAnsi="Consolas" w:cs="Consolas"/>
+          <w:color w:val="000000"/>
+          <w:kern w:val="0"/>
+          <w:sz w:val="19"/>
+          <w:szCs w:val="19"/>
+        </w:rPr>
+        <w:t xml:space="preserve"> </w:t>
+      </w:r>
+      <w:proofErr w:type="spellStart"/>
+      <w:r>
+        <w:rPr>
+          <w:rFonts w:ascii="Consolas" w:hAnsi="Consolas" w:cs="Consolas"/>
+          <w:color w:val="000000"/>
+          <w:kern w:val="0"/>
+          <w:sz w:val="19"/>
+          <w:szCs w:val="19"/>
+        </w:rPr>
+        <w:t>fopen</w:t>
+      </w:r>
+      <w:proofErr w:type="spellEnd"/>
+      <w:r>
+        <w:rPr>
+          <w:rFonts w:ascii="Consolas" w:hAnsi="Consolas" w:cs="Consolas"/>
+          <w:color w:val="000000"/>
+          <w:kern w:val="0"/>
+          <w:sz w:val="19"/>
+          <w:szCs w:val="19"/>
+        </w:rPr>
+        <w:t>(</w:t>
+      </w:r>
+      <w:r>
+        <w:rPr>
+          <w:rFonts w:ascii="Consolas" w:hAnsi="Consolas" w:cs="Consolas"/>
+          <w:color w:val="A31515"/>
+          <w:kern w:val="0"/>
+          <w:sz w:val="19"/>
+          <w:szCs w:val="19"/>
+        </w:rPr>
+        <w:t>"</w:t>
+      </w:r>
+      <w:proofErr w:type="spellStart"/>
+      <w:r>
+        <w:rPr>
+          <w:rFonts w:ascii="Consolas" w:hAnsi="Consolas" w:cs="Consolas"/>
+          <w:color w:val="A31515"/>
+          <w:kern w:val="0"/>
+          <w:sz w:val="19"/>
+          <w:szCs w:val="19"/>
+        </w:rPr>
+        <w:t>myhw</w:t>
+      </w:r>
+      <w:proofErr w:type="spellEnd"/>
+      <w:r>
+        <w:rPr>
+          <w:rFonts w:ascii="Consolas" w:hAnsi="Consolas" w:cs="Consolas"/>
+          <w:color w:val="A31515"/>
+          <w:kern w:val="0"/>
+          <w:sz w:val="19"/>
+          <w:szCs w:val="19"/>
+        </w:rPr>
+        <w:t>"</w:t>
+      </w:r>
+      <w:r>
+        <w:rPr>
+          <w:rFonts w:ascii="Consolas" w:hAnsi="Consolas" w:cs="Consolas"/>
+          <w:color w:val="000000"/>
+          <w:kern w:val="0"/>
+          <w:sz w:val="19"/>
+          <w:szCs w:val="19"/>
+        </w:rPr>
+        <w:t>,</w:t>
+      </w:r>
+      <w:r>
+        <w:rPr>
+          <w:rFonts w:ascii="Consolas" w:hAnsi="Consolas" w:cs="Consolas"/>
+          <w:color w:val="A31515"/>
+          <w:kern w:val="0"/>
+          <w:sz w:val="19"/>
+          <w:szCs w:val="19"/>
+        </w:rPr>
+        <w:t>"r</w:t>
+      </w:r>
+      <w:proofErr w:type="gramStart"/>
+      <w:r>
+        <w:rPr>
+          <w:rFonts w:ascii="Consolas" w:hAnsi="Consolas" w:cs="Consolas"/>
+          <w:color w:val="A31515"/>
+          <w:kern w:val="0"/>
+          <w:sz w:val="19"/>
+          <w:szCs w:val="19"/>
+        </w:rPr>
+        <w:t>);</w:t>
+      </w:r>
+      <w:proofErr w:type="gramEnd"/>
+    </w:p>
+    <w:p>
+      <w:pPr>
+        <w:pStyle w:val="a3"/>
+        <w:ind w:leftChars="0"/>
+        <w:rPr>
+          <w:rFonts w:ascii="Consolas" w:hAnsi="Consolas" w:cs="Consolas"/>
+          <w:color w:val="000000"/>
+          <w:kern w:val="0"/>
+          <w:sz w:val="19"/>
+          <w:szCs w:val="19"/>
+        </w:rPr>
+      </w:pPr>
+      <w:proofErr w:type="spellStart"/>
+      <w:r>
+        <w:rPr>
+          <w:bCs/>
+          <w:szCs w:val="24"/>
+        </w:rPr>
+        <w:t>ifp</w:t>
+      </w:r>
+      <w:proofErr w:type="spellEnd"/>
+      <w:r>
+        <w:rPr>
+          <w:bCs/>
+          <w:szCs w:val="24"/>
+        </w:rPr>
+        <w:t xml:space="preserve"> is the input file pointer </w:t>
+      </w:r>
+      <w:r>
+        <w:rPr>
+          <w:bCs/>
+          <w:szCs w:val="24"/>
+        </w:rPr>
+        <w:t xml:space="preserve">declare as </w:t>
+      </w:r>
+      <w:r>
+        <w:rPr>
+          <w:rFonts w:ascii="Consolas" w:hAnsi="Consolas" w:cs="Consolas"/>
+          <w:color w:val="2B91AF"/>
+          <w:kern w:val="0"/>
+          <w:sz w:val="19"/>
+          <w:szCs w:val="19"/>
+        </w:rPr>
+        <w:t>FILE</w:t>
+      </w:r>
+      <w:r>
+        <w:rPr>
+          <w:rFonts w:ascii="Consolas" w:hAnsi="Consolas" w:cs="Consolas"/>
+          <w:color w:val="000000"/>
+          <w:kern w:val="0"/>
+          <w:sz w:val="19"/>
+          <w:szCs w:val="19"/>
+        </w:rPr>
+        <w:t xml:space="preserve">* </w:t>
+      </w:r>
+      <w:proofErr w:type="spellStart"/>
+      <w:proofErr w:type="gramStart"/>
+      <w:r>
+        <w:rPr>
+          <w:rFonts w:ascii="Consolas" w:hAnsi="Consolas" w:cs="Consolas"/>
+          <w:color w:val="000000"/>
+          <w:kern w:val="0"/>
+          <w:sz w:val="19"/>
+          <w:szCs w:val="19"/>
+        </w:rPr>
+        <w:t>isp</w:t>
+      </w:r>
+      <w:proofErr w:type="spellEnd"/>
+      <w:r>
+        <w:rPr>
+          <w:rFonts w:ascii="Consolas" w:hAnsi="Consolas" w:cs="Consolas"/>
+          <w:color w:val="000000"/>
+          <w:kern w:val="0"/>
+          <w:sz w:val="19"/>
+          <w:szCs w:val="19"/>
+        </w:rPr>
+        <w:t>;</w:t>
+      </w:r>
+      <w:proofErr w:type="gramEnd"/>
+    </w:p>
+    <w:p>
+      <w:pPr>
+        <w:pStyle w:val="a3"/>
+        <w:ind w:leftChars="0"/>
+        <w:rPr>
+          <w:b/>
+          <w:szCs w:val="24"/>
+        </w:rPr>
+      </w:pPr>
+    </w:p>
+    <w:p>
+      <w:pPr>
+        <w:pStyle w:val="a3"/>
+        <w:numPr>
+          <w:ilvl w:val="0"/>
+          <w:numId w:val="28"/>
+        </w:numPr>
+        <w:ind w:leftChars="0"/>
+        <w:rPr>
+          <w:b/>
+          <w:szCs w:val="24"/>
+        </w:rPr>
+      </w:pPr>
+      <w:r>
+        <w:rPr>
+          <w:bCs/>
+          <w:szCs w:val="24"/>
+        </w:rPr>
+        <w:t>To</w:t>
+      </w:r>
+      <w:r>
+        <w:rPr>
+          <w:bCs/>
+          <w:color w:val="FF0000"/>
+          <w:szCs w:val="24"/>
+        </w:rPr>
+        <w:t xml:space="preserve"> </w:t>
+      </w:r>
+      <w:r>
+        <w:rPr>
+          <w:bCs/>
+          <w:color w:val="FF0000"/>
+          <w:szCs w:val="24"/>
+        </w:rPr>
+        <w:t>close a</w:t>
+      </w:r>
+      <w:r>
+        <w:rPr>
+          <w:bCs/>
+          <w:color w:val="FF0000"/>
+          <w:szCs w:val="24"/>
+        </w:rPr>
+        <w:t xml:space="preserve"> file</w:t>
+      </w:r>
+      <w:r>
+        <w:rPr>
+          <w:bCs/>
+          <w:szCs w:val="24"/>
+        </w:rPr>
+        <w:t>, we can use</w:t>
+      </w:r>
+    </w:p>
+    <w:p>
+      <w:pPr>
+        <w:pStyle w:val="a3"/>
+        <w:ind w:leftChars="0"/>
+        <w:rPr>
+          <w:b/>
+          <w:szCs w:val="24"/>
+        </w:rPr>
+      </w:pPr>
+      <w:proofErr w:type="spellStart"/>
+      <w:r>
+        <w:rPr>
+          <w:rFonts w:ascii="Consolas" w:hAnsi="Consolas" w:cs="Consolas"/>
+          <w:color w:val="000000"/>
+          <w:kern w:val="0"/>
+          <w:sz w:val="19"/>
+          <w:szCs w:val="19"/>
+        </w:rPr>
+        <w:t>f</w:t>
+      </w:r>
+      <w:r>
+        <w:rPr>
+          <w:rFonts w:ascii="Consolas" w:hAnsi="Consolas" w:cs="Consolas"/>
+          <w:color w:val="000000"/>
+          <w:kern w:val="0"/>
+          <w:sz w:val="19"/>
+          <w:szCs w:val="19"/>
+        </w:rPr>
+        <w:t>close</w:t>
+      </w:r>
+      <w:proofErr w:type="spellEnd"/>
+      <w:r>
+        <w:rPr>
+          <w:rFonts w:ascii="Consolas" w:hAnsi="Consolas" w:cs="Consolas"/>
+          <w:color w:val="000000"/>
+          <w:kern w:val="0"/>
+          <w:sz w:val="19"/>
+          <w:szCs w:val="19"/>
+        </w:rPr>
+        <w:t>(</w:t>
+      </w:r>
+      <w:proofErr w:type="spellStart"/>
+      <w:r>
+        <w:rPr>
+          <w:rFonts w:ascii="Consolas" w:hAnsi="Consolas" w:cs="Consolas"/>
+          <w:color w:val="000000"/>
+          <w:kern w:val="0"/>
+          <w:sz w:val="19"/>
+          <w:szCs w:val="19"/>
+        </w:rPr>
+        <w:t>ifp</w:t>
+      </w:r>
+      <w:proofErr w:type="spellEnd"/>
+      <w:proofErr w:type="gramStart"/>
+      <w:r>
+        <w:rPr>
+          <w:rFonts w:ascii="Consolas" w:hAnsi="Consolas" w:cs="Consolas"/>
+          <w:color w:val="000000"/>
+          <w:kern w:val="0"/>
+          <w:sz w:val="19"/>
+          <w:szCs w:val="19"/>
+        </w:rPr>
+        <w:t>);</w:t>
+      </w:r>
+      <w:proofErr w:type="gramEnd"/>
+    </w:p>
+    <w:p>
+      <w:pPr>
+        <w:pStyle w:val="a3"/>
+        <w:ind w:leftChars="0"/>
+        <w:rPr>
+          <w:b/>
+          <w:szCs w:val="24"/>
+        </w:rPr>
+      </w:pPr>
+    </w:p>
+    <w:p>
+      <w:pPr>
+        <w:pStyle w:val="a3"/>
+        <w:ind w:leftChars="0"/>
+        <w:rPr>
+          <w:rFonts w:hint="eastAsia"/>
+          <w:b/>
+          <w:szCs w:val="24"/>
+        </w:rPr>
+      </w:pPr>
+    </w:p>
+    <w:p>
+      <w:pPr>
+        <w:outlineLvl w:val="2"/>
+        <w:rPr>
+          <w:b/>
+          <w:szCs w:val="24"/>
+        </w:rPr>
+      </w:pPr>
+      <w:r>
+        <w:rPr>
+          <w:rFonts w:hint="eastAsia"/>
+          <w:b/>
+          <w:szCs w:val="24"/>
+        </w:rPr>
+        <w:t>C</w:t>
+      </w:r>
+      <w:r>
+        <w:rPr>
+          <w:b/>
+          <w:szCs w:val="24"/>
+        </w:rPr>
+        <w:t xml:space="preserve">hapter: </w:t>
+      </w:r>
+      <w:r>
+        <w:rPr>
+          <w:b/>
+          <w:szCs w:val="24"/>
+        </w:rPr>
+        <w:t>Basic File I/O code</w:t>
+      </w:r>
+    </w:p>
+    <w:p>
+      <w:pPr>
+        <w:pStyle w:val="a3"/>
+        <w:numPr>
+          <w:ilvl w:val="0"/>
+          <w:numId w:val="28"/>
+        </w:numPr>
+        <w:ind w:leftChars="0"/>
+        <w:rPr>
+          <w:b/>
+          <w:szCs w:val="24"/>
+        </w:rPr>
+      </w:pPr>
+      <w:r>
+        <w:rPr>
+          <w:bCs/>
+          <w:szCs w:val="24"/>
+        </w:rPr>
+        <w:t>In the code practice:</w:t>
+      </w:r>
+    </w:p>
+    <w:p>
+      <w:pPr>
+        <w:pStyle w:val="a3"/>
+        <w:ind w:leftChars="0"/>
+        <w:rPr>
+          <w:rFonts w:hint="eastAsia"/>
+          <w:b/>
+          <w:szCs w:val="24"/>
+        </w:rPr>
+      </w:pPr>
+      <w:r>
+        <w:rPr>
+          <w:rFonts w:ascii="Consolas" w:hAnsi="Consolas" w:cs="Consolas"/>
+          <w:color w:val="0000FF"/>
+          <w:kern w:val="0"/>
+          <w:sz w:val="19"/>
+          <w:szCs w:val="19"/>
+        </w:rPr>
+        <w:t>while</w:t>
+      </w:r>
+      <w:r>
+        <w:rPr>
+          <w:rFonts w:ascii="Consolas" w:hAnsi="Consolas" w:cs="Consolas"/>
+          <w:color w:val="000000"/>
+          <w:kern w:val="0"/>
+          <w:sz w:val="19"/>
+          <w:szCs w:val="19"/>
+        </w:rPr>
+        <w:t xml:space="preserve"> (</w:t>
+      </w:r>
+      <w:proofErr w:type="spellStart"/>
+      <w:proofErr w:type="gramStart"/>
+      <w:r>
+        <w:rPr>
+          <w:rFonts w:ascii="Consolas" w:hAnsi="Consolas" w:cs="Consolas"/>
+          <w:color w:val="000000"/>
+          <w:kern w:val="0"/>
+          <w:sz w:val="19"/>
+          <w:szCs w:val="19"/>
+        </w:rPr>
+        <w:t>fscanf</w:t>
+      </w:r>
+      <w:proofErr w:type="spellEnd"/>
+      <w:r>
+        <w:rPr>
+          <w:rFonts w:ascii="Consolas" w:hAnsi="Consolas" w:cs="Consolas"/>
+          <w:color w:val="000000"/>
+          <w:kern w:val="0"/>
+          <w:sz w:val="19"/>
+          <w:szCs w:val="19"/>
+        </w:rPr>
+        <w:t>(</w:t>
+      </w:r>
+      <w:proofErr w:type="spellStart"/>
+      <w:proofErr w:type="gramEnd"/>
+      <w:r>
+        <w:rPr>
+          <w:rFonts w:ascii="Consolas" w:hAnsi="Consolas" w:cs="Consolas"/>
+          <w:color w:val="808080"/>
+          <w:kern w:val="0"/>
+          <w:sz w:val="19"/>
+          <w:szCs w:val="19"/>
+        </w:rPr>
+        <w:t>ptr</w:t>
+      </w:r>
+      <w:proofErr w:type="spellEnd"/>
+      <w:r>
+        <w:rPr>
+          <w:rFonts w:ascii="Consolas" w:hAnsi="Consolas" w:cs="Consolas"/>
+          <w:color w:val="000000"/>
+          <w:kern w:val="0"/>
+          <w:sz w:val="19"/>
+          <w:szCs w:val="19"/>
+        </w:rPr>
+        <w:t xml:space="preserve">, </w:t>
+      </w:r>
+      <w:r>
+        <w:rPr>
+          <w:rFonts w:ascii="Consolas" w:hAnsi="Consolas" w:cs="Consolas"/>
+          <w:color w:val="A31515"/>
+          <w:kern w:val="0"/>
+          <w:sz w:val="19"/>
+          <w:szCs w:val="19"/>
+        </w:rPr>
+        <w:t>"%d"</w:t>
+      </w:r>
+      <w:r>
+        <w:rPr>
+          <w:rFonts w:ascii="Consolas" w:hAnsi="Consolas" w:cs="Consolas"/>
+          <w:color w:val="000000"/>
+          <w:kern w:val="0"/>
+          <w:sz w:val="19"/>
+          <w:szCs w:val="19"/>
+        </w:rPr>
+        <w:t>, &amp;</w:t>
+      </w:r>
+      <w:r>
+        <w:rPr>
+          <w:rFonts w:ascii="Consolas" w:hAnsi="Consolas" w:cs="Consolas"/>
+          <w:color w:val="808080"/>
+          <w:kern w:val="0"/>
+          <w:sz w:val="19"/>
+          <w:szCs w:val="19"/>
+        </w:rPr>
+        <w:t>d</w:t>
+      </w:r>
+      <w:r>
+        <w:rPr>
+          <w:rFonts w:ascii="Consolas" w:hAnsi="Consolas" w:cs="Consolas"/>
+          <w:color w:val="000000"/>
+          <w:kern w:val="0"/>
+          <w:sz w:val="19"/>
+          <w:szCs w:val="19"/>
+        </w:rPr>
+        <w:t>[*</w:t>
+      </w:r>
+      <w:r>
+        <w:rPr>
+          <w:rFonts w:ascii="Consolas" w:hAnsi="Consolas" w:cs="Consolas"/>
+          <w:color w:val="808080"/>
+          <w:kern w:val="0"/>
+          <w:sz w:val="19"/>
+          <w:szCs w:val="19"/>
+        </w:rPr>
+        <w:t>size</w:t>
+      </w:r>
+      <w:r>
+        <w:rPr>
+          <w:rFonts w:ascii="Consolas" w:hAnsi="Consolas" w:cs="Consolas"/>
+          <w:color w:val="000000"/>
+          <w:kern w:val="0"/>
+          <w:sz w:val="19"/>
+          <w:szCs w:val="19"/>
+        </w:rPr>
+        <w:t>]) == 1)</w:t>
+      </w:r>
+    </w:p>
+    <w:p>
+      <w:pPr>
+        <w:pStyle w:val="a3"/>
+        <w:ind w:leftChars="0"/>
+        <w:rPr>
+          <w:bCs/>
+          <w:color w:val="FF0000"/>
+          <w:szCs w:val="24"/>
+        </w:rPr>
+      </w:pPr>
+      <w:r>
+        <w:rPr>
+          <w:bCs/>
+          <w:color w:val="FF0000"/>
+          <w:szCs w:val="24"/>
+        </w:rPr>
+        <w:t xml:space="preserve">terminates when </w:t>
+      </w:r>
+      <w:proofErr w:type="spellStart"/>
+      <w:r>
+        <w:rPr>
+          <w:bCs/>
+          <w:color w:val="FF0000"/>
+          <w:szCs w:val="24"/>
+        </w:rPr>
+        <w:t>fscanf</w:t>
+      </w:r>
+      <w:proofErr w:type="spellEnd"/>
+      <w:r>
+        <w:rPr>
+          <w:bCs/>
+          <w:color w:val="FF0000"/>
+          <w:szCs w:val="24"/>
+        </w:rPr>
+        <w:t xml:space="preserve"> </w:t>
+      </w:r>
+      <w:r>
+        <w:rPr>
+          <w:bCs/>
+          <w:color w:val="FF0000"/>
+          <w:szCs w:val="24"/>
+        </w:rPr>
+        <w:t>return 0</w:t>
+      </w:r>
+      <w:r>
+        <w:rPr>
+          <w:bCs/>
+          <w:szCs w:val="24"/>
+        </w:rPr>
+        <w:t xml:space="preserve"> as </w:t>
+      </w:r>
+      <w:proofErr w:type="spellStart"/>
+      <w:r>
+        <w:rPr>
+          <w:bCs/>
+          <w:szCs w:val="24"/>
+        </w:rPr>
+        <w:t>fscanf</w:t>
+      </w:r>
+      <w:proofErr w:type="spellEnd"/>
+      <w:r>
+        <w:rPr>
+          <w:bCs/>
+          <w:szCs w:val="24"/>
+        </w:rPr>
+        <w:t xml:space="preserve"> returns the</w:t>
+      </w:r>
+      <w:r>
+        <w:rPr>
+          <w:bCs/>
+          <w:color w:val="FF0000"/>
+          <w:szCs w:val="24"/>
+        </w:rPr>
+        <w:t xml:space="preserve"> number of values read.</w:t>
+      </w:r>
+    </w:p>
+    <w:p>
+      <w:pPr>
+        <w:pStyle w:val="a3"/>
+        <w:ind w:leftChars="0"/>
+        <w:rPr>
+          <w:b/>
+          <w:szCs w:val="24"/>
+        </w:rPr>
+      </w:pPr>
+    </w:p>
+    <w:p>
+      <w:pPr>
+        <w:outlineLvl w:val="2"/>
+        <w:rPr>
+          <w:b/>
+          <w:szCs w:val="24"/>
+        </w:rPr>
+      </w:pPr>
+      <w:r>
+        <w:rPr>
+          <w:rFonts w:hint="eastAsia"/>
+          <w:b/>
+          <w:szCs w:val="24"/>
+        </w:rPr>
+        <w:t>C</w:t>
+      </w:r>
+      <w:r>
+        <w:rPr>
+          <w:b/>
+          <w:szCs w:val="24"/>
+        </w:rPr>
+        <w:t xml:space="preserve">hapter: </w:t>
+      </w:r>
+      <w:r>
+        <w:rPr>
+          <w:b/>
+          <w:szCs w:val="24"/>
+        </w:rPr>
+        <w:t>Double Spacing a File</w:t>
+      </w:r>
+    </w:p>
+    <w:p>
+      <w:pPr>
+        <w:pStyle w:val="a3"/>
+        <w:numPr>
+          <w:ilvl w:val="0"/>
+          <w:numId w:val="28"/>
+        </w:numPr>
+        <w:tabs>
+          <w:tab w:val="left" w:pos="1238"/>
+        </w:tabs>
+        <w:ind w:leftChars="0"/>
+        <w:rPr>
+          <w:b/>
+          <w:szCs w:val="24"/>
+        </w:rPr>
+      </w:pPr>
+      <w:r>
+        <w:rPr>
+          <w:bCs/>
+          <w:szCs w:val="24"/>
+        </w:rPr>
+        <w:t xml:space="preserve">The value of EOF representing the </w:t>
+      </w:r>
+      <w:r>
+        <w:rPr>
+          <w:bCs/>
+          <w:color w:val="FF0000"/>
+          <w:szCs w:val="24"/>
+        </w:rPr>
+        <w:t>end-of-file value is -1</w:t>
+      </w:r>
+      <w:r>
+        <w:rPr>
+          <w:bCs/>
+          <w:szCs w:val="24"/>
+        </w:rPr>
+        <w:t>.</w:t>
+      </w:r>
+    </w:p>
+    <w:p>
+      <w:pPr>
+        <w:pStyle w:val="a3"/>
+        <w:ind w:leftChars="0"/>
+        <w:rPr>
+          <w:b/>
+          <w:szCs w:val="24"/>
+        </w:rPr>
+      </w:pPr>
+    </w:p>
+    <w:p>
+      <w:pPr>
+        <w:outlineLvl w:val="2"/>
+        <w:rPr>
+          <w:b/>
+          <w:szCs w:val="24"/>
+        </w:rPr>
+      </w:pPr>
+      <w:r>
+        <w:rPr>
+          <w:rFonts w:hint="eastAsia"/>
+          <w:b/>
+          <w:szCs w:val="24"/>
+        </w:rPr>
+        <w:t>C</w:t>
+      </w:r>
+      <w:r>
+        <w:rPr>
+          <w:b/>
+          <w:szCs w:val="24"/>
+        </w:rPr>
+        <w:t xml:space="preserve">hapter: </w:t>
+      </w:r>
+      <w:r>
+        <w:rPr>
+          <w:b/>
+          <w:szCs w:val="24"/>
+        </w:rPr>
+        <w:t>Use of Main (</w:t>
+      </w:r>
+      <w:proofErr w:type="spellStart"/>
+      <w:r>
+        <w:rPr>
+          <w:b/>
+          <w:szCs w:val="24"/>
+        </w:rPr>
+        <w:t>argc</w:t>
+      </w:r>
+      <w:proofErr w:type="spellEnd"/>
+      <w:r>
+        <w:rPr>
+          <w:b/>
+          <w:szCs w:val="24"/>
+        </w:rPr>
+        <w:t xml:space="preserve">, </w:t>
+      </w:r>
+      <w:proofErr w:type="spellStart"/>
+      <w:r>
+        <w:rPr>
+          <w:b/>
+          <w:szCs w:val="24"/>
+        </w:rPr>
+        <w:t>argv</w:t>
+      </w:r>
+      <w:proofErr w:type="spellEnd"/>
+      <w:r>
+        <w:rPr>
+          <w:b/>
+          <w:szCs w:val="24"/>
+        </w:rPr>
+        <w:t>)</w:t>
+      </w:r>
+    </w:p>
+    <w:p>
+      <w:pPr>
+        <w:pStyle w:val="a3"/>
+        <w:numPr>
+          <w:ilvl w:val="0"/>
+          <w:numId w:val="28"/>
+        </w:numPr>
+        <w:ind w:leftChars="0"/>
+        <w:rPr>
+          <w:b/>
+          <w:szCs w:val="24"/>
+        </w:rPr>
+      </w:pPr>
+      <w:r>
+        <w:rPr>
+          <w:rFonts w:ascii="Consolas" w:hAnsi="Consolas" w:cs="Consolas"/>
+          <w:color w:val="0000FF"/>
+          <w:kern w:val="0"/>
+          <w:sz w:val="19"/>
+          <w:szCs w:val="19"/>
+        </w:rPr>
+        <w:t>int</w:t>
+      </w:r>
+      <w:r>
+        <w:rPr>
+          <w:rFonts w:ascii="Consolas" w:hAnsi="Consolas" w:cs="Consolas"/>
+          <w:color w:val="000000"/>
+          <w:kern w:val="0"/>
+          <w:sz w:val="19"/>
+          <w:szCs w:val="19"/>
+        </w:rPr>
+        <w:t xml:space="preserve"> </w:t>
+      </w:r>
+      <w:proofErr w:type="gramStart"/>
+      <w:r>
+        <w:rPr>
+          <w:rFonts w:ascii="Consolas" w:hAnsi="Consolas" w:cs="Consolas"/>
+          <w:color w:val="000000"/>
+          <w:kern w:val="0"/>
+          <w:sz w:val="19"/>
+          <w:szCs w:val="19"/>
+        </w:rPr>
+        <w:t>main(</w:t>
+      </w:r>
+      <w:proofErr w:type="gramEnd"/>
+      <w:r>
+        <w:rPr>
+          <w:rFonts w:ascii="Consolas" w:hAnsi="Consolas" w:cs="Consolas"/>
+          <w:color w:val="0000FF"/>
+          <w:kern w:val="0"/>
+          <w:sz w:val="19"/>
+          <w:szCs w:val="19"/>
+        </w:rPr>
+        <w:t>int</w:t>
+      </w:r>
+      <w:r>
+        <w:rPr>
+          <w:rFonts w:ascii="Consolas" w:hAnsi="Consolas" w:cs="Consolas"/>
+          <w:color w:val="000000"/>
+          <w:kern w:val="0"/>
+          <w:sz w:val="19"/>
+          <w:szCs w:val="19"/>
+        </w:rPr>
+        <w:t xml:space="preserve"> </w:t>
+      </w:r>
+      <w:proofErr w:type="spellStart"/>
+      <w:r>
+        <w:rPr>
+          <w:rFonts w:ascii="Consolas" w:hAnsi="Consolas" w:cs="Consolas"/>
+          <w:color w:val="808080"/>
+          <w:kern w:val="0"/>
+          <w:sz w:val="19"/>
+          <w:szCs w:val="19"/>
+        </w:rPr>
+        <w:t>argc</w:t>
+      </w:r>
+      <w:proofErr w:type="spellEnd"/>
+      <w:r>
+        <w:rPr>
+          <w:rFonts w:ascii="Consolas" w:hAnsi="Consolas" w:cs="Consolas"/>
+          <w:color w:val="000000"/>
+          <w:kern w:val="0"/>
+          <w:sz w:val="19"/>
+          <w:szCs w:val="19"/>
+        </w:rPr>
+        <w:t xml:space="preserve">, </w:t>
+      </w:r>
+      <w:r>
+        <w:rPr>
+          <w:rFonts w:ascii="Consolas" w:hAnsi="Consolas" w:cs="Consolas"/>
+          <w:color w:val="0000FF"/>
+          <w:kern w:val="0"/>
+          <w:sz w:val="19"/>
+          <w:szCs w:val="19"/>
+        </w:rPr>
+        <w:t>char</w:t>
+      </w:r>
+      <w:r>
+        <w:rPr>
+          <w:rFonts w:ascii="Consolas" w:hAnsi="Consolas" w:cs="Consolas"/>
+          <w:color w:val="000000"/>
+          <w:kern w:val="0"/>
+          <w:sz w:val="19"/>
+          <w:szCs w:val="19"/>
+        </w:rPr>
+        <w:t xml:space="preserve"> *</w:t>
+      </w:r>
+      <w:proofErr w:type="spellStart"/>
+      <w:r>
+        <w:rPr>
+          <w:rFonts w:ascii="Consolas" w:hAnsi="Consolas" w:cs="Consolas"/>
+          <w:color w:val="808080"/>
+          <w:kern w:val="0"/>
+          <w:sz w:val="19"/>
+          <w:szCs w:val="19"/>
+        </w:rPr>
+        <w:t>argv</w:t>
+      </w:r>
+      <w:proofErr w:type="spellEnd"/>
+      <w:r>
+        <w:rPr>
+          <w:rFonts w:ascii="Consolas" w:hAnsi="Consolas" w:cs="Consolas"/>
+          <w:color w:val="000000"/>
+          <w:kern w:val="0"/>
+          <w:sz w:val="19"/>
+          <w:szCs w:val="19"/>
+        </w:rPr>
+        <w:t>[])</w:t>
+      </w:r>
+      <w:r>
+        <w:rPr>
+          <w:rFonts w:ascii="Consolas" w:hAnsi="Consolas" w:cs="Consolas"/>
+          <w:color w:val="000000"/>
+          <w:kern w:val="0"/>
+          <w:sz w:val="19"/>
+          <w:szCs w:val="19"/>
+        </w:rPr>
+        <w:t xml:space="preserve"> </w:t>
+      </w:r>
+    </w:p>
+    <w:p>
+      <w:pPr>
+        <w:pStyle w:val="a3"/>
+        <w:ind w:leftChars="0"/>
+        <w:rPr>
+          <w:b/>
+          <w:szCs w:val="24"/>
+        </w:rPr>
+      </w:pPr>
+      <w:r>
+        <w:rPr>
+          <w:rFonts w:ascii="Consolas" w:hAnsi="Consolas" w:cs="Consolas"/>
+          <w:color w:val="008000"/>
+          <w:kern w:val="0"/>
+          <w:sz w:val="19"/>
+          <w:szCs w:val="19"/>
+        </w:rPr>
+        <w:t>// char *</w:t>
+      </w:r>
+      <w:proofErr w:type="spellStart"/>
+      <w:proofErr w:type="gramStart"/>
+      <w:r>
+        <w:rPr>
+          <w:rFonts w:ascii="Consolas" w:hAnsi="Consolas" w:cs="Consolas"/>
+          <w:color w:val="008000"/>
+          <w:kern w:val="0"/>
+          <w:sz w:val="19"/>
+          <w:szCs w:val="19"/>
+        </w:rPr>
+        <w:t>argv</w:t>
+      </w:r>
+      <w:proofErr w:type="spellEnd"/>
+      <w:r>
+        <w:rPr>
+          <w:rFonts w:ascii="Consolas" w:hAnsi="Consolas" w:cs="Consolas"/>
+          <w:color w:val="008000"/>
+          <w:kern w:val="0"/>
+          <w:sz w:val="19"/>
+          <w:szCs w:val="19"/>
+        </w:rPr>
+        <w:t>[</w:t>
+      </w:r>
+      <w:proofErr w:type="gramEnd"/>
+      <w:r>
+        <w:rPr>
+          <w:rFonts w:ascii="Consolas" w:hAnsi="Consolas" w:cs="Consolas"/>
+          <w:color w:val="008000"/>
+          <w:kern w:val="0"/>
+          <w:sz w:val="19"/>
+          <w:szCs w:val="19"/>
+        </w:rPr>
+        <w:t>] = char **</w:t>
+      </w:r>
+      <w:proofErr w:type="spellStart"/>
+      <w:r>
+        <w:rPr>
+          <w:rFonts w:ascii="Consolas" w:hAnsi="Consolas" w:cs="Consolas"/>
+          <w:color w:val="008000"/>
+          <w:kern w:val="0"/>
+          <w:sz w:val="19"/>
+          <w:szCs w:val="19"/>
+        </w:rPr>
+        <w:t>argv</w:t>
+      </w:r>
+      <w:proofErr w:type="spellEnd"/>
+      <w:r>
+        <w:rPr>
+          <w:rFonts w:ascii="Consolas" w:hAnsi="Consolas" w:cs="Consolas"/>
+          <w:color w:val="008000"/>
+          <w:kern w:val="0"/>
+          <w:sz w:val="19"/>
+          <w:szCs w:val="19"/>
+        </w:rPr>
+        <w:t>, [] is same as a pointer</w:t>
+      </w:r>
+    </w:p>
+    <w:p>
+      <w:pPr>
+        <w:pStyle w:val="a3"/>
+        <w:ind w:leftChars="0"/>
+        <w:rPr>
+          <w:rFonts w:cs="Consolas"/>
+          <w:kern w:val="0"/>
+          <w:szCs w:val="24"/>
+        </w:rPr>
+      </w:pPr>
+      <w:r>
+        <w:rPr>
+          <w:rFonts w:cs="Consolas"/>
+          <w:kern w:val="0"/>
+          <w:szCs w:val="24"/>
+        </w:rPr>
+        <w:t>main can have</w:t>
+      </w:r>
+      <w:r>
+        <w:rPr>
+          <w:rFonts w:cs="Consolas"/>
+          <w:kern w:val="0"/>
+          <w:szCs w:val="24"/>
+        </w:rPr>
+        <w:t xml:space="preserve"> these</w:t>
+      </w:r>
+      <w:r>
+        <w:rPr>
+          <w:rFonts w:cs="Consolas"/>
+          <w:kern w:val="0"/>
+          <w:szCs w:val="24"/>
+        </w:rPr>
+        <w:t xml:space="preserve"> 2 </w:t>
+      </w:r>
+      <w:proofErr w:type="spellStart"/>
+      <w:r>
+        <w:rPr>
+          <w:rFonts w:cs="Consolas"/>
+          <w:kern w:val="0"/>
+          <w:szCs w:val="24"/>
+        </w:rPr>
+        <w:t>args</w:t>
+      </w:r>
+      <w:proofErr w:type="spellEnd"/>
+    </w:p>
+    <w:p>
+      <w:pPr>
+        <w:pStyle w:val="a3"/>
+        <w:numPr>
+          <w:ilvl w:val="1"/>
+          <w:numId w:val="28"/>
+        </w:numPr>
+        <w:ind w:leftChars="0"/>
+        <w:rPr>
+          <w:b/>
+          <w:szCs w:val="24"/>
+        </w:rPr>
+      </w:pPr>
+      <w:r>
+        <w:rPr>
+          <w:rFonts w:ascii="Consolas" w:hAnsi="Consolas" w:cs="Consolas"/>
+          <w:color w:val="0000FF"/>
+          <w:kern w:val="0"/>
+          <w:sz w:val="19"/>
+          <w:szCs w:val="19"/>
+        </w:rPr>
+        <w:t>int</w:t>
+      </w:r>
+      <w:r>
+        <w:rPr>
+          <w:rFonts w:ascii="Consolas" w:hAnsi="Consolas" w:cs="Consolas"/>
+          <w:color w:val="000000"/>
+          <w:kern w:val="0"/>
+          <w:sz w:val="19"/>
+          <w:szCs w:val="19"/>
+        </w:rPr>
+        <w:t xml:space="preserve"> </w:t>
+      </w:r>
+      <w:proofErr w:type="spellStart"/>
+      <w:r>
+        <w:rPr>
+          <w:rFonts w:ascii="Consolas" w:hAnsi="Consolas" w:cs="Consolas"/>
+          <w:color w:val="808080"/>
+          <w:kern w:val="0"/>
+          <w:sz w:val="19"/>
+          <w:szCs w:val="19"/>
+        </w:rPr>
+        <w:t>argc</w:t>
+      </w:r>
+      <w:proofErr w:type="spellEnd"/>
+      <w:r>
+        <w:rPr>
+          <w:rFonts w:ascii="Consolas" w:hAnsi="Consolas" w:cs="Consolas"/>
+          <w:color w:val="808080"/>
+          <w:kern w:val="0"/>
+          <w:sz w:val="19"/>
+          <w:szCs w:val="19"/>
+        </w:rPr>
+        <w:t xml:space="preserve">: </w:t>
+      </w:r>
+      <w:r>
+        <w:rPr>
+          <w:rFonts w:cs="Consolas"/>
+          <w:kern w:val="0"/>
+          <w:szCs w:val="24"/>
+        </w:rPr>
+        <w:t xml:space="preserve">count </w:t>
+      </w:r>
+      <w:r>
+        <w:rPr>
+          <w:rFonts w:cs="Consolas"/>
+          <w:color w:val="FF0000"/>
+          <w:kern w:val="0"/>
+          <w:szCs w:val="24"/>
+        </w:rPr>
+        <w:t xml:space="preserve">how many </w:t>
+      </w:r>
+      <w:proofErr w:type="gramStart"/>
+      <w:r>
+        <w:rPr>
+          <w:rFonts w:cs="Consolas"/>
+          <w:color w:val="FF0000"/>
+          <w:kern w:val="0"/>
+          <w:szCs w:val="24"/>
+        </w:rPr>
+        <w:t>name</w:t>
+      </w:r>
+      <w:proofErr w:type="gramEnd"/>
+      <w:r>
+        <w:rPr>
+          <w:rFonts w:cs="Consolas"/>
+          <w:color w:val="FF0000"/>
+          <w:kern w:val="0"/>
+          <w:szCs w:val="24"/>
+        </w:rPr>
+        <w:t xml:space="preserve"> of the executable</w:t>
+      </w:r>
+      <w:r>
+        <w:rPr>
+          <w:rFonts w:cs="Consolas"/>
+          <w:color w:val="FF0000"/>
+          <w:kern w:val="0"/>
+          <w:szCs w:val="24"/>
+        </w:rPr>
+        <w:t xml:space="preserve"> (strings)</w:t>
+      </w:r>
+      <w:r>
+        <w:rPr>
+          <w:rFonts w:cs="Consolas"/>
+          <w:kern w:val="0"/>
+          <w:szCs w:val="24"/>
+        </w:rPr>
+        <w:t xml:space="preserve"> </w:t>
+      </w:r>
+      <w:r>
+        <w:rPr>
+          <w:rFonts w:cs="Consolas"/>
+          <w:kern w:val="0"/>
+          <w:szCs w:val="24"/>
+        </w:rPr>
+        <w:t>are</w:t>
+      </w:r>
+      <w:r>
+        <w:rPr>
+          <w:rFonts w:cs="Consolas"/>
+          <w:kern w:val="0"/>
+          <w:szCs w:val="24"/>
+        </w:rPr>
+        <w:t xml:space="preserve"> f</w:t>
+      </w:r>
+      <w:r>
+        <w:rPr>
+          <w:rFonts w:cs="Consolas"/>
+          <w:kern w:val="0"/>
+          <w:szCs w:val="24"/>
+        </w:rPr>
+        <w:t>ound</w:t>
+      </w:r>
+      <w:r>
+        <w:rPr>
+          <w:rFonts w:cs="Consolas"/>
+          <w:kern w:val="0"/>
+          <w:szCs w:val="24"/>
+        </w:rPr>
+        <w:t xml:space="preserve"> on command lin</w:t>
+      </w:r>
+      <w:r>
+        <w:rPr>
+          <w:rFonts w:cs="Consolas"/>
+          <w:kern w:val="0"/>
+          <w:szCs w:val="24"/>
+        </w:rPr>
+        <w:t>e</w:t>
+      </w:r>
+    </w:p>
+    <w:p>
+      <w:pPr>
+        <w:pStyle w:val="a3"/>
+        <w:numPr>
+          <w:ilvl w:val="1"/>
+          <w:numId w:val="28"/>
+        </w:numPr>
+        <w:ind w:leftChars="0"/>
+        <w:rPr>
+          <w:rFonts w:hint="eastAsia"/>
+          <w:b/>
+          <w:szCs w:val="24"/>
+        </w:rPr>
+      </w:pPr>
+      <w:r>
+        <w:rPr>
+          <w:rFonts w:ascii="Consolas" w:hAnsi="Consolas" w:cs="Consolas"/>
+          <w:color w:val="0000FF"/>
+          <w:kern w:val="0"/>
+          <w:sz w:val="19"/>
+          <w:szCs w:val="19"/>
+        </w:rPr>
+        <w:t>char</w:t>
+      </w:r>
+      <w:r>
+        <w:rPr>
+          <w:rFonts w:ascii="Consolas" w:hAnsi="Consolas" w:cs="Consolas"/>
+          <w:color w:val="000000"/>
+          <w:kern w:val="0"/>
+          <w:sz w:val="19"/>
+          <w:szCs w:val="19"/>
+        </w:rPr>
+        <w:t xml:space="preserve"> *</w:t>
+      </w:r>
+      <w:proofErr w:type="spellStart"/>
+      <w:proofErr w:type="gramStart"/>
+      <w:r>
+        <w:rPr>
+          <w:rFonts w:ascii="Consolas" w:hAnsi="Consolas" w:cs="Consolas"/>
+          <w:color w:val="808080"/>
+          <w:kern w:val="0"/>
+          <w:sz w:val="19"/>
+          <w:szCs w:val="19"/>
+        </w:rPr>
+        <w:t>argv</w:t>
+      </w:r>
+      <w:proofErr w:type="spellEnd"/>
+      <w:r>
+        <w:rPr>
+          <w:rFonts w:ascii="Consolas" w:hAnsi="Consolas" w:cs="Consolas"/>
+          <w:color w:val="000000"/>
+          <w:kern w:val="0"/>
+          <w:sz w:val="19"/>
+          <w:szCs w:val="19"/>
+        </w:rPr>
+        <w:t>[</w:t>
+      </w:r>
+      <w:proofErr w:type="gramEnd"/>
+      <w:r>
+        <w:rPr>
+          <w:rFonts w:ascii="Consolas" w:hAnsi="Consolas" w:cs="Consolas"/>
+          <w:color w:val="000000"/>
+          <w:kern w:val="0"/>
+          <w:sz w:val="19"/>
+          <w:szCs w:val="19"/>
+        </w:rPr>
+        <w:t>]</w:t>
+      </w:r>
+      <w:r>
+        <w:rPr>
+          <w:rFonts w:ascii="Consolas" w:hAnsi="Consolas" w:cs="Consolas"/>
+          <w:color w:val="808080"/>
+          <w:kern w:val="0"/>
+          <w:sz w:val="19"/>
+          <w:szCs w:val="19"/>
+        </w:rPr>
+        <w:t xml:space="preserve">: </w:t>
+      </w:r>
+      <w:r>
+        <w:rPr>
+          <w:rFonts w:cs="Consolas"/>
+          <w:kern w:val="0"/>
+          <w:szCs w:val="24"/>
+        </w:rPr>
+        <w:t xml:space="preserve">where to </w:t>
+      </w:r>
+      <w:r>
+        <w:rPr>
+          <w:rFonts w:cs="Consolas"/>
+          <w:color w:val="FF0000"/>
+          <w:kern w:val="0"/>
+          <w:szCs w:val="24"/>
+        </w:rPr>
+        <w:t>store strings</w:t>
+      </w:r>
+    </w:p>
+    <w:p>
+      <w:pPr>
+        <w:pStyle w:val="a3"/>
+        <w:ind w:leftChars="0" w:left="960"/>
+        <w:rPr>
+          <w:rFonts w:cs="Consolas"/>
+          <w:kern w:val="0"/>
+          <w:szCs w:val="24"/>
+        </w:rPr>
+      </w:pPr>
+      <w:proofErr w:type="gramStart"/>
+      <w:r>
+        <w:rPr>
+          <w:rFonts w:cs="Consolas"/>
+          <w:kern w:val="0"/>
+          <w:szCs w:val="24"/>
+        </w:rPr>
+        <w:t>e.g.</w:t>
+      </w:r>
+      <w:proofErr w:type="gramEnd"/>
+      <w:r>
+        <w:rPr>
+          <w:rFonts w:cs="Consolas"/>
+          <w:kern w:val="0"/>
+          <w:szCs w:val="24"/>
+        </w:rPr>
+        <w:t xml:space="preserve"> </w:t>
+      </w:r>
+      <w:r>
+        <w:rPr>
+          <w:rFonts w:cs="Consolas"/>
+          <w:kern w:val="0"/>
+          <w:szCs w:val="24"/>
+        </w:rPr>
+        <w:t>db1_space, file1, file2</w:t>
+      </w:r>
+    </w:p>
+    <w:p>
+      <w:pPr>
+        <w:pStyle w:val="a3"/>
+        <w:ind w:leftChars="0" w:left="960"/>
+        <w:rPr>
+          <w:rFonts w:cs="Consolas"/>
+          <w:kern w:val="0"/>
+          <w:szCs w:val="24"/>
+        </w:rPr>
+      </w:pPr>
+      <w:r>
+        <w:rPr>
+          <w:rFonts w:cs="Consolas"/>
+          <w:kern w:val="0"/>
+          <w:szCs w:val="24"/>
+        </w:rPr>
+        <w:t>db1_space</w:t>
+      </w:r>
+      <w:r>
+        <w:rPr>
+          <w:rFonts w:cs="Consolas"/>
+          <w:kern w:val="0"/>
+          <w:szCs w:val="24"/>
+        </w:rPr>
+        <w:t xml:space="preserve">: </w:t>
+      </w:r>
+      <w:proofErr w:type="spellStart"/>
+      <w:proofErr w:type="gramStart"/>
+      <w:r>
+        <w:rPr>
+          <w:rFonts w:cs="Consolas"/>
+          <w:kern w:val="0"/>
+          <w:szCs w:val="24"/>
+        </w:rPr>
+        <w:t>argv</w:t>
+      </w:r>
+      <w:proofErr w:type="spellEnd"/>
+      <w:r>
+        <w:rPr>
+          <w:rFonts w:cs="Consolas"/>
+          <w:kern w:val="0"/>
+          <w:szCs w:val="24"/>
+        </w:rPr>
+        <w:t>[</w:t>
+      </w:r>
+      <w:proofErr w:type="gramEnd"/>
+      <w:r>
+        <w:rPr>
+          <w:rFonts w:cs="Consolas"/>
+          <w:kern w:val="0"/>
+          <w:szCs w:val="24"/>
+        </w:rPr>
+        <w:t>0]</w:t>
+      </w:r>
+    </w:p>
+    <w:p>
+      <w:pPr>
+        <w:pStyle w:val="a3"/>
+        <w:ind w:leftChars="0" w:left="960"/>
+        <w:rPr>
+          <w:rFonts w:cs="Consolas"/>
+          <w:kern w:val="0"/>
+          <w:szCs w:val="24"/>
+        </w:rPr>
+      </w:pPr>
+      <w:r>
+        <w:rPr>
+          <w:rFonts w:cs="Consolas"/>
+          <w:kern w:val="0"/>
+          <w:szCs w:val="24"/>
+        </w:rPr>
+        <w:t>file1</w:t>
+      </w:r>
+      <w:r>
+        <w:rPr>
+          <w:rFonts w:cs="Consolas"/>
+          <w:kern w:val="0"/>
+          <w:szCs w:val="24"/>
+        </w:rPr>
+        <w:t xml:space="preserve">: </w:t>
+      </w:r>
+      <w:proofErr w:type="spellStart"/>
+      <w:proofErr w:type="gramStart"/>
+      <w:r>
+        <w:rPr>
+          <w:rFonts w:cs="Consolas"/>
+          <w:kern w:val="0"/>
+          <w:szCs w:val="24"/>
+        </w:rPr>
+        <w:t>argv</w:t>
+      </w:r>
+      <w:proofErr w:type="spellEnd"/>
+      <w:r>
+        <w:rPr>
+          <w:rFonts w:cs="Consolas"/>
+          <w:kern w:val="0"/>
+          <w:szCs w:val="24"/>
+        </w:rPr>
+        <w:t>[</w:t>
+      </w:r>
+      <w:proofErr w:type="gramEnd"/>
+      <w:r>
+        <w:rPr>
+          <w:rFonts w:cs="Consolas"/>
+          <w:kern w:val="0"/>
+          <w:szCs w:val="24"/>
+        </w:rPr>
+        <w:t>1]</w:t>
+      </w:r>
+    </w:p>
+    <w:p>
+      <w:pPr>
+        <w:pStyle w:val="a3"/>
+        <w:ind w:leftChars="0" w:left="960"/>
+        <w:rPr>
+          <w:rFonts w:cs="Consolas"/>
+          <w:kern w:val="0"/>
+          <w:szCs w:val="24"/>
+        </w:rPr>
+      </w:pPr>
+      <w:r>
+        <w:rPr>
+          <w:rFonts w:cs="Consolas"/>
+          <w:kern w:val="0"/>
+          <w:szCs w:val="24"/>
+        </w:rPr>
+        <w:t>file2</w:t>
+      </w:r>
+      <w:r>
+        <w:rPr>
+          <w:rFonts w:cs="Consolas"/>
+          <w:kern w:val="0"/>
+          <w:szCs w:val="24"/>
+        </w:rPr>
+        <w:t xml:space="preserve">: </w:t>
+      </w:r>
+      <w:proofErr w:type="spellStart"/>
+      <w:proofErr w:type="gramStart"/>
+      <w:r>
+        <w:rPr>
+          <w:rFonts w:cs="Consolas"/>
+          <w:kern w:val="0"/>
+          <w:szCs w:val="24"/>
+        </w:rPr>
+        <w:t>argv</w:t>
+      </w:r>
+      <w:proofErr w:type="spellEnd"/>
+      <w:r>
+        <w:rPr>
+          <w:rFonts w:cs="Consolas"/>
+          <w:kern w:val="0"/>
+          <w:szCs w:val="24"/>
+        </w:rPr>
+        <w:t>[</w:t>
+      </w:r>
+      <w:proofErr w:type="gramEnd"/>
+      <w:r>
+        <w:rPr>
+          <w:rFonts w:cs="Consolas"/>
+          <w:kern w:val="0"/>
+          <w:szCs w:val="24"/>
+        </w:rPr>
+        <w:t>2]</w:t>
+      </w:r>
+    </w:p>
+    <w:p>
+      <w:pPr>
+        <w:pStyle w:val="a3"/>
+        <w:ind w:leftChars="0" w:left="960"/>
+        <w:rPr>
+          <w:rFonts w:cs="Consolas"/>
+          <w:kern w:val="0"/>
+          <w:szCs w:val="24"/>
+        </w:rPr>
+      </w:pPr>
+      <w:r>
+        <w:rPr>
+          <w:rFonts w:cs="Consolas"/>
+          <w:kern w:val="0"/>
+          <w:szCs w:val="24"/>
+        </w:rPr>
+        <w:t>There are three executables so</w:t>
+      </w:r>
+      <w:r>
+        <w:rPr>
+          <w:rFonts w:cs="Consolas"/>
+          <w:color w:val="FF0000"/>
+          <w:kern w:val="0"/>
+          <w:szCs w:val="24"/>
+        </w:rPr>
+        <w:t xml:space="preserve"> </w:t>
+      </w:r>
+      <w:proofErr w:type="spellStart"/>
+      <w:r>
+        <w:rPr>
+          <w:rFonts w:cs="Consolas"/>
+          <w:color w:val="FF0000"/>
+          <w:kern w:val="0"/>
+          <w:szCs w:val="24"/>
+        </w:rPr>
+        <w:t>argc</w:t>
+      </w:r>
+      <w:proofErr w:type="spellEnd"/>
+      <w:r>
+        <w:rPr>
+          <w:rFonts w:cs="Consolas"/>
+          <w:color w:val="FF0000"/>
+          <w:kern w:val="0"/>
+          <w:szCs w:val="24"/>
+        </w:rPr>
+        <w:t xml:space="preserve"> = 3</w:t>
+      </w:r>
+    </w:p>
+    <w:p>
+      <w:pPr>
+        <w:autoSpaceDE w:val="0"/>
+        <w:autoSpaceDN w:val="0"/>
+        <w:adjustRightInd w:val="0"/>
+        <w:ind w:left="960"/>
+        <w:rPr>
+          <w:rFonts w:ascii="Consolas" w:hAnsi="Consolas" w:cs="Consolas"/>
+          <w:color w:val="000000"/>
+          <w:kern w:val="0"/>
+          <w:sz w:val="19"/>
+          <w:szCs w:val="19"/>
+        </w:rPr>
+      </w:pPr>
+      <w:proofErr w:type="spellStart"/>
+      <w:r>
+        <w:rPr>
+          <w:rFonts w:ascii="Consolas" w:hAnsi="Consolas" w:cs="Consolas"/>
+          <w:color w:val="000000"/>
+          <w:kern w:val="0"/>
+          <w:sz w:val="19"/>
+          <w:szCs w:val="19"/>
+        </w:rPr>
+        <w:t>ifp</w:t>
+      </w:r>
+      <w:proofErr w:type="spellEnd"/>
+      <w:r>
+        <w:rPr>
+          <w:rFonts w:ascii="Consolas" w:hAnsi="Consolas" w:cs="Consolas"/>
+          <w:color w:val="000000"/>
+          <w:kern w:val="0"/>
+          <w:sz w:val="19"/>
+          <w:szCs w:val="19"/>
+        </w:rPr>
+        <w:t xml:space="preserve"> = </w:t>
+      </w:r>
+      <w:proofErr w:type="spellStart"/>
+      <w:r>
+        <w:rPr>
+          <w:rFonts w:ascii="Consolas" w:hAnsi="Consolas" w:cs="Consolas"/>
+          <w:color w:val="000000"/>
+          <w:kern w:val="0"/>
+          <w:sz w:val="19"/>
+          <w:szCs w:val="19"/>
+        </w:rPr>
+        <w:t>fopen</w:t>
+      </w:r>
+      <w:proofErr w:type="spellEnd"/>
+      <w:r>
+        <w:rPr>
+          <w:rFonts w:ascii="Consolas" w:hAnsi="Consolas" w:cs="Consolas"/>
+          <w:color w:val="000000"/>
+          <w:kern w:val="0"/>
+          <w:sz w:val="19"/>
+          <w:szCs w:val="19"/>
+        </w:rPr>
+        <w:t>(</w:t>
+      </w:r>
+      <w:proofErr w:type="spellStart"/>
+      <w:proofErr w:type="gramStart"/>
+      <w:r>
+        <w:rPr>
+          <w:rFonts w:ascii="Consolas" w:hAnsi="Consolas" w:cs="Consolas"/>
+          <w:color w:val="808080"/>
+          <w:kern w:val="0"/>
+          <w:sz w:val="19"/>
+          <w:szCs w:val="19"/>
+        </w:rPr>
+        <w:t>argv</w:t>
+      </w:r>
+      <w:proofErr w:type="spellEnd"/>
+      <w:r>
+        <w:rPr>
+          <w:rFonts w:ascii="Consolas" w:hAnsi="Consolas" w:cs="Consolas"/>
+          <w:color w:val="000000"/>
+          <w:kern w:val="0"/>
+          <w:sz w:val="19"/>
+          <w:szCs w:val="19"/>
+        </w:rPr>
+        <w:t>[</w:t>
+      </w:r>
+      <w:proofErr w:type="gramEnd"/>
+      <w:r>
+        <w:rPr>
+          <w:rFonts w:ascii="Consolas" w:hAnsi="Consolas" w:cs="Consolas"/>
+          <w:color w:val="000000"/>
+          <w:kern w:val="0"/>
+          <w:sz w:val="19"/>
+          <w:szCs w:val="19"/>
+        </w:rPr>
+        <w:t xml:space="preserve">1], </w:t>
+      </w:r>
+      <w:r>
+        <w:rPr>
+          <w:rFonts w:ascii="Consolas" w:hAnsi="Consolas" w:cs="Consolas"/>
+          <w:color w:val="A31515"/>
+          <w:kern w:val="0"/>
+          <w:sz w:val="19"/>
+          <w:szCs w:val="19"/>
+        </w:rPr>
+        <w:t>"r+"</w:t>
+      </w:r>
+      <w:r>
+        <w:rPr>
+          <w:rFonts w:ascii="Consolas" w:hAnsi="Consolas" w:cs="Consolas"/>
+          <w:color w:val="000000"/>
+          <w:kern w:val="0"/>
+          <w:sz w:val="19"/>
+          <w:szCs w:val="19"/>
+        </w:rPr>
+        <w:t xml:space="preserve">); </w:t>
+      </w:r>
+      <w:r>
+        <w:rPr>
+          <w:rFonts w:ascii="Consolas" w:hAnsi="Consolas" w:cs="Consolas"/>
+          <w:color w:val="008000"/>
+          <w:kern w:val="0"/>
+          <w:sz w:val="19"/>
+          <w:szCs w:val="19"/>
+        </w:rPr>
+        <w:t xml:space="preserve">//read the </w:t>
+      </w:r>
+      <w:r>
+        <w:rPr>
+          <w:rFonts w:ascii="Consolas" w:hAnsi="Consolas" w:cs="Consolas"/>
+          <w:color w:val="008000"/>
+          <w:kern w:val="0"/>
+          <w:sz w:val="19"/>
+          <w:szCs w:val="19"/>
+        </w:rPr>
+        <w:t>file1</w:t>
+      </w:r>
+    </w:p>
+    <w:p>
+      <w:pPr>
+        <w:pStyle w:val="a3"/>
+        <w:ind w:leftChars="0" w:left="960"/>
+        <w:rPr>
+          <w:rFonts w:cs="Consolas"/>
+          <w:kern w:val="0"/>
+          <w:szCs w:val="24"/>
+        </w:rPr>
+      </w:pPr>
+      <w:proofErr w:type="spellStart"/>
+      <w:r>
+        <w:rPr>
+          <w:rFonts w:ascii="Consolas" w:hAnsi="Consolas" w:cs="Consolas"/>
+          <w:color w:val="000000"/>
+          <w:kern w:val="0"/>
+          <w:sz w:val="19"/>
+          <w:szCs w:val="19"/>
+        </w:rPr>
+        <w:t>ofp</w:t>
+      </w:r>
+      <w:proofErr w:type="spellEnd"/>
+      <w:r>
+        <w:rPr>
+          <w:rFonts w:ascii="Consolas" w:hAnsi="Consolas" w:cs="Consolas"/>
+          <w:color w:val="000000"/>
+          <w:kern w:val="0"/>
+          <w:sz w:val="19"/>
+          <w:szCs w:val="19"/>
+        </w:rPr>
+        <w:t xml:space="preserve"> = </w:t>
+      </w:r>
+      <w:proofErr w:type="spellStart"/>
+      <w:r>
+        <w:rPr>
+          <w:rFonts w:ascii="Consolas" w:hAnsi="Consolas" w:cs="Consolas"/>
+          <w:color w:val="000000"/>
+          <w:kern w:val="0"/>
+          <w:sz w:val="19"/>
+          <w:szCs w:val="19"/>
+        </w:rPr>
+        <w:t>fopen</w:t>
+      </w:r>
+      <w:proofErr w:type="spellEnd"/>
+      <w:r>
+        <w:rPr>
+          <w:rFonts w:ascii="Consolas" w:hAnsi="Consolas" w:cs="Consolas"/>
+          <w:color w:val="000000"/>
+          <w:kern w:val="0"/>
+          <w:sz w:val="19"/>
+          <w:szCs w:val="19"/>
+        </w:rPr>
+        <w:t>(</w:t>
+      </w:r>
+      <w:proofErr w:type="spellStart"/>
+      <w:proofErr w:type="gramStart"/>
+      <w:r>
+        <w:rPr>
+          <w:rFonts w:ascii="Consolas" w:hAnsi="Consolas" w:cs="Consolas"/>
+          <w:color w:val="808080"/>
+          <w:kern w:val="0"/>
+          <w:sz w:val="19"/>
+          <w:szCs w:val="19"/>
+        </w:rPr>
+        <w:t>argv</w:t>
+      </w:r>
+      <w:proofErr w:type="spellEnd"/>
+      <w:r>
+        <w:rPr>
+          <w:rFonts w:ascii="Consolas" w:hAnsi="Consolas" w:cs="Consolas"/>
+          <w:color w:val="000000"/>
+          <w:kern w:val="0"/>
+          <w:sz w:val="19"/>
+          <w:szCs w:val="19"/>
+        </w:rPr>
+        <w:t>[</w:t>
+      </w:r>
+      <w:proofErr w:type="gramEnd"/>
+      <w:r>
+        <w:rPr>
+          <w:rFonts w:ascii="Consolas" w:hAnsi="Consolas" w:cs="Consolas"/>
+          <w:color w:val="000000"/>
+          <w:kern w:val="0"/>
+          <w:sz w:val="19"/>
+          <w:szCs w:val="19"/>
+        </w:rPr>
+        <w:t xml:space="preserve">2], </w:t>
+      </w:r>
+      <w:r>
+        <w:rPr>
+          <w:rFonts w:ascii="Consolas" w:hAnsi="Consolas" w:cs="Consolas"/>
+          <w:color w:val="A31515"/>
+          <w:kern w:val="0"/>
+          <w:sz w:val="19"/>
+          <w:szCs w:val="19"/>
+        </w:rPr>
+        <w:t>"w+"</w:t>
+      </w:r>
+      <w:r>
+        <w:rPr>
+          <w:rFonts w:ascii="Consolas" w:hAnsi="Consolas" w:cs="Consolas"/>
+          <w:color w:val="000000"/>
+          <w:kern w:val="0"/>
+          <w:sz w:val="19"/>
+          <w:szCs w:val="19"/>
+        </w:rPr>
+        <w:t xml:space="preserve">); </w:t>
+      </w:r>
+      <w:r>
+        <w:rPr>
+          <w:rFonts w:ascii="Consolas" w:hAnsi="Consolas" w:cs="Consolas"/>
+          <w:color w:val="008000"/>
+          <w:kern w:val="0"/>
+          <w:sz w:val="19"/>
+          <w:szCs w:val="19"/>
+        </w:rPr>
+        <w:t>//write the</w:t>
+      </w:r>
+      <w:r>
+        <w:rPr>
+          <w:rFonts w:ascii="Consolas" w:hAnsi="Consolas" w:cs="Consolas"/>
+          <w:color w:val="008000"/>
+          <w:kern w:val="0"/>
+          <w:sz w:val="19"/>
+          <w:szCs w:val="19"/>
+        </w:rPr>
+        <w:t xml:space="preserve"> file2</w:t>
+      </w:r>
+    </w:p>
+    <w:p>
+      <w:pPr>
+        <w:autoSpaceDE w:val="0"/>
+        <w:autoSpaceDN w:val="0"/>
+        <w:adjustRightInd w:val="0"/>
+        <w:outlineLvl w:val="2"/>
+        <w:rPr>
+          <w:rFonts w:ascii="Consolas" w:hAnsi="Consolas" w:cs="Consolas"/>
+          <w:color w:val="008000"/>
+          <w:kern w:val="0"/>
+          <w:sz w:val="19"/>
+          <w:szCs w:val="19"/>
+        </w:rPr>
+      </w:pPr>
+      <w:r>
+        <w:rPr>
+          <w:rFonts w:hint="eastAsia"/>
+          <w:b/>
+        </w:rPr>
+        <w:lastRenderedPageBreak/>
+        <w:t>C</w:t>
+      </w:r>
+      <w:r>
+        <w:rPr>
+          <w:b/>
+        </w:rPr>
+        <w:t xml:space="preserve">ode </w:t>
+      </w:r>
+      <w:proofErr w:type="spellStart"/>
+      <w:r>
+        <w:rPr>
+          <w:b/>
+        </w:rPr>
+        <w:t>Practise</w:t>
+      </w:r>
+      <w:proofErr w:type="spellEnd"/>
+      <w:r>
+        <w:rPr>
+          <w:b/>
+        </w:rPr>
+        <w:t xml:space="preserve"> (Week </w:t>
+      </w:r>
+      <w:r>
+        <w:rPr>
+          <w:b/>
+        </w:rPr>
+        <w:t>4</w:t>
+      </w:r>
+      <w:r>
+        <w:rPr>
+          <w:b/>
+        </w:rPr>
+        <w:t>)</w:t>
+      </w:r>
+      <w:r>
+        <w:rPr>
+          <w:rFonts w:ascii="Consolas" w:hAnsi="Consolas" w:cs="Consolas"/>
+          <w:color w:val="008000"/>
+          <w:kern w:val="0"/>
+          <w:sz w:val="19"/>
+          <w:szCs w:val="19"/>
+        </w:rPr>
+        <w:t xml:space="preserve"> </w:t>
+      </w:r>
+    </w:p>
+    <w:p>
+      <w:pPr>
+        <w:autoSpaceDE w:val="0"/>
+        <w:autoSpaceDN w:val="0"/>
+        <w:adjustRightInd w:val="0"/>
+        <w:rPr>
+          <w:rFonts w:ascii="Consolas" w:hAnsi="Consolas" w:cs="Consolas"/>
+          <w:color w:val="000000"/>
+          <w:kern w:val="0"/>
+          <w:sz w:val="19"/>
+          <w:szCs w:val="19"/>
+        </w:rPr>
+      </w:pPr>
+      <w:r>
+        <w:rPr>
+          <w:rFonts w:ascii="Consolas" w:hAnsi="Consolas" w:cs="Consolas"/>
+          <w:color w:val="008000"/>
+          <w:kern w:val="0"/>
+          <w:sz w:val="19"/>
+          <w:szCs w:val="19"/>
+        </w:rPr>
+        <w:t>/* C for Everyone: Structured Programming</w:t>
+      </w:r>
+    </w:p>
+    <w:p>
+      <w:pPr>
+        <w:rPr>
+          <w:b/>
+        </w:rPr>
+      </w:pPr>
+      <w:r>
+        <w:rPr>
+          <w:rFonts w:ascii="Consolas" w:hAnsi="Consolas" w:cs="Consolas"/>
+          <w:color w:val="008000"/>
+          <w:kern w:val="0"/>
+          <w:sz w:val="19"/>
+          <w:szCs w:val="19"/>
+        </w:rPr>
+        <w:tab/>
+        <w:t xml:space="preserve">Week </w:t>
+      </w:r>
+      <w:r>
+        <w:rPr>
+          <w:rFonts w:ascii="Consolas" w:hAnsi="Consolas" w:cs="Consolas"/>
+          <w:color w:val="008000"/>
+          <w:kern w:val="0"/>
+          <w:sz w:val="19"/>
+          <w:szCs w:val="19"/>
+        </w:rPr>
+        <w:t>4</w:t>
+      </w:r>
+      <w:r>
+        <w:rPr>
+          <w:rFonts w:ascii="Consolas" w:hAnsi="Consolas" w:cs="Consolas"/>
+          <w:color w:val="008000"/>
+          <w:kern w:val="0"/>
+          <w:sz w:val="19"/>
+          <w:szCs w:val="19"/>
+        </w:rPr>
+        <w:t>: */</w:t>
+      </w:r>
+    </w:p>
+    <w:p>
+      <w:pPr>
+        <w:pStyle w:val="a3"/>
+        <w:numPr>
+          <w:ilvl w:val="0"/>
+          <w:numId w:val="28"/>
+        </w:numPr>
+        <w:ind w:leftChars="0"/>
+        <w:rPr>
+          <w:b/>
+          <w:szCs w:val="24"/>
+        </w:rPr>
+      </w:pPr>
+      <w:r>
+        <w:rPr>
+          <w:rFonts w:hint="eastAsia"/>
+          <w:b/>
+          <w:szCs w:val="24"/>
+        </w:rPr>
+        <w:t>B</w:t>
+      </w:r>
+      <w:r>
+        <w:rPr>
+          <w:b/>
+          <w:szCs w:val="24"/>
+        </w:rPr>
+        <w:t>asic File IO code</w:t>
+      </w:r>
+    </w:p>
+    <w:p>
+      <w:pPr>
+        <w:pStyle w:val="a3"/>
+        <w:ind w:leftChars="0"/>
+      </w:pPr>
+      <w:hyperlink r:id="rId12" w:history="1">
+        <w:r>
+          <w:rPr>
+            <w:rStyle w:val="a4"/>
+          </w:rPr>
+          <w:t>解決</w:t>
+        </w:r>
+        <w:r>
+          <w:rPr>
+            <w:rStyle w:val="a4"/>
+          </w:rPr>
+          <w:t>VS2017</w:t>
+        </w:r>
+        <w:r>
+          <w:rPr>
+            <w:rStyle w:val="a4"/>
+          </w:rPr>
+          <w:t>報錯</w:t>
+        </w:r>
+        <w:r>
+          <w:rPr>
+            <w:rStyle w:val="a4"/>
+          </w:rPr>
+          <w:t>fopen</w:t>
+        </w:r>
+        <w:r>
+          <w:rPr>
+            <w:rStyle w:val="a4"/>
+          </w:rPr>
+          <w:t>、</w:t>
+        </w:r>
+        <w:r>
+          <w:rPr>
+            <w:rStyle w:val="a4"/>
+          </w:rPr>
+          <w:t>sprintf</w:t>
+        </w:r>
+        <w:r>
+          <w:rPr>
+            <w:rStyle w:val="a4"/>
+          </w:rPr>
+          <w:t>等函數安全的問題</w:t>
+        </w:r>
+        <w:r>
+          <w:rPr>
+            <w:rStyle w:val="a4"/>
+          </w:rPr>
+          <w:t>_</w:t>
+        </w:r>
+        <w:r>
+          <w:rPr>
+            <w:rStyle w:val="a4"/>
+          </w:rPr>
+          <w:t>小紅的博客</w:t>
+        </w:r>
+        <w:r>
+          <w:rPr>
+            <w:rStyle w:val="a4"/>
+          </w:rPr>
+          <w:t>-CSDN</w:t>
+        </w:r>
+        <w:r>
+          <w:rPr>
+            <w:rStyle w:val="a4"/>
+          </w:rPr>
+          <w:t>博客</w:t>
+        </w:r>
+        <w:r>
+          <w:rPr>
+            <w:rStyle w:val="a4"/>
+          </w:rPr>
+          <w:t>_fopen</w:t>
+        </w:r>
+        <w:r>
+          <w:rPr>
+            <w:rStyle w:val="a4"/>
+          </w:rPr>
+          <w:t>報錯</w:t>
+        </w:r>
+      </w:hyperlink>
+    </w:p>
+    <w:p>
+      <w:pPr>
+        <w:pStyle w:val="a3"/>
+        <w:numPr>
+          <w:ilvl w:val="0"/>
+          <w:numId w:val="28"/>
+        </w:numPr>
+        <w:ind w:leftChars="0"/>
+        <w:rPr>
+          <w:rFonts w:hint="eastAsia"/>
+          <w:b/>
+          <w:szCs w:val="24"/>
+        </w:rPr>
+      </w:pPr>
+      <w:r>
+        <w:rPr>
+          <w:rFonts w:hint="eastAsia"/>
+          <w:b/>
+          <w:szCs w:val="24"/>
+        </w:rPr>
+        <w:t>D</w:t>
+      </w:r>
+      <w:r>
+        <w:rPr>
+          <w:b/>
+          <w:szCs w:val="24"/>
+        </w:rPr>
+        <w:t>ouble Spacing a File</w:t>
+      </w:r>
     </w:p>
     <w:sectPr>
       <w:pgSz w:w="11906" w:h="16838"/>
@@ -18890,6 +21534,119 @@
     </w:lvl>
   </w:abstractNum>
   <w:abstractNum w:abstractNumId="1" w15:restartNumberingAfterBreak="0">
+    <w:nsid w:val="035B71C2"/>
+    <w:multiLevelType w:val="hybridMultilevel"/>
+    <w:tmpl w:val="D7F21384"/>
+    <w:lvl w:ilvl="0" w:tplc="04090001">
+      <w:start w:val="1"/>
+      <w:numFmt w:val="bullet"/>
+      <w:lvlText w:val=""/>
+      <w:lvlJc w:val="left"/>
+      <w:pPr>
+        <w:ind w:left="480" w:hanging="480"/>
+      </w:pPr>
+      <w:rPr>
+        <w:rFonts w:ascii="Wingdings" w:hAnsi="Wingdings" w:hint="default"/>
+      </w:rPr>
+    </w:lvl>
+    <w:lvl w:ilvl="1" w:tplc="04090003">
+      <w:start w:val="1"/>
+      <w:numFmt w:val="bullet"/>
+      <w:lvlText w:val=""/>
+      <w:lvlJc w:val="left"/>
+      <w:pPr>
+        <w:ind w:left="960" w:hanging="480"/>
+      </w:pPr>
+      <w:rPr>
+        <w:rFonts w:ascii="Wingdings" w:hAnsi="Wingdings" w:hint="default"/>
+      </w:rPr>
+    </w:lvl>
+    <w:lvl w:ilvl="2" w:tplc="04090005" w:tentative="1">
+      <w:start w:val="1"/>
+      <w:numFmt w:val="bullet"/>
+      <w:lvlText w:val=""/>
+      <w:lvlJc w:val="left"/>
+      <w:pPr>
+        <w:ind w:left="1440" w:hanging="480"/>
+      </w:pPr>
+      <w:rPr>
+        <w:rFonts w:ascii="Wingdings" w:hAnsi="Wingdings" w:hint="default"/>
+      </w:rPr>
+    </w:lvl>
+    <w:lvl w:ilvl="3" w:tplc="04090001" w:tentative="1">
+      <w:start w:val="1"/>
+      <w:numFmt w:val="bullet"/>
+      <w:lvlText w:val=""/>
+      <w:lvlJc w:val="left"/>
+      <w:pPr>
+        <w:ind w:left="1920" w:hanging="480"/>
+      </w:pPr>
+      <w:rPr>
+        <w:rFonts w:ascii="Wingdings" w:hAnsi="Wingdings" w:hint="default"/>
+      </w:rPr>
+    </w:lvl>
+    <w:lvl w:ilvl="4" w:tplc="04090003" w:tentative="1">
+      <w:start w:val="1"/>
+      <w:numFmt w:val="bullet"/>
+      <w:lvlText w:val=""/>
+      <w:lvlJc w:val="left"/>
+      <w:pPr>
+        <w:ind w:left="2400" w:hanging="480"/>
+      </w:pPr>
+      <w:rPr>
+        <w:rFonts w:ascii="Wingdings" w:hAnsi="Wingdings" w:hint="default"/>
+      </w:rPr>
+    </w:lvl>
+    <w:lvl w:ilvl="5" w:tplc="04090005" w:tentative="1">
+      <w:start w:val="1"/>
+      <w:numFmt w:val="bullet"/>
+      <w:lvlText w:val=""/>
+      <w:lvlJc w:val="left"/>
+      <w:pPr>
+        <w:ind w:left="2880" w:hanging="480"/>
+      </w:pPr>
+      <w:rPr>
+        <w:rFonts w:ascii="Wingdings" w:hAnsi="Wingdings" w:hint="default"/>
+      </w:rPr>
+    </w:lvl>
+    <w:lvl w:ilvl="6" w:tplc="04090001" w:tentative="1">
+      <w:start w:val="1"/>
+      <w:numFmt w:val="bullet"/>
+      <w:lvlText w:val=""/>
+      <w:lvlJc w:val="left"/>
+      <w:pPr>
+        <w:ind w:left="3360" w:hanging="480"/>
+      </w:pPr>
+      <w:rPr>
+        <w:rFonts w:ascii="Wingdings" w:hAnsi="Wingdings" w:hint="default"/>
+      </w:rPr>
+    </w:lvl>
+    <w:lvl w:ilvl="7" w:tplc="04090003" w:tentative="1">
+      <w:start w:val="1"/>
+      <w:numFmt w:val="bullet"/>
+      <w:lvlText w:val=""/>
+      <w:lvlJc w:val="left"/>
+      <w:pPr>
+        <w:ind w:left="3840" w:hanging="480"/>
+      </w:pPr>
+      <w:rPr>
+        <w:rFonts w:ascii="Wingdings" w:hAnsi="Wingdings" w:hint="default"/>
+      </w:rPr>
+    </w:lvl>
+    <w:lvl w:ilvl="8" w:tplc="04090005" w:tentative="1">
+      <w:start w:val="1"/>
+      <w:numFmt w:val="bullet"/>
+      <w:lvlText w:val=""/>
+      <w:lvlJc w:val="left"/>
+      <w:pPr>
+        <w:ind w:left="4320" w:hanging="480"/>
+      </w:pPr>
+      <w:rPr>
+        <w:rFonts w:ascii="Wingdings" w:hAnsi="Wingdings" w:hint="default"/>
+      </w:rPr>
+    </w:lvl>
+  </w:abstractNum>
+  <w:abstractNum w:abstractNumId="2" w15:restartNumberingAfterBreak="0">
     <w:nsid w:val="038F2300"/>
     <w:multiLevelType w:val="hybridMultilevel"/>
     <w:tmpl w:val="CFE04C14"/>
@@ -18975,7 +21732,7 @@
       </w:pPr>
     </w:lvl>
   </w:abstractNum>
-  <w:abstractNum w:abstractNumId="2" w15:restartNumberingAfterBreak="0">
+  <w:abstractNum w:abstractNumId="3" w15:restartNumberingAfterBreak="0">
     <w:nsid w:val="06F342E2"/>
     <w:multiLevelType w:val="hybridMultilevel"/>
     <w:tmpl w:val="3D240700"/>
@@ -19088,7 +21845,7 @@
       </w:rPr>
     </w:lvl>
   </w:abstractNum>
-  <w:abstractNum w:abstractNumId="3" w15:restartNumberingAfterBreak="0">
+  <w:abstractNum w:abstractNumId="4" w15:restartNumberingAfterBreak="0">
     <w:nsid w:val="0775487A"/>
     <w:multiLevelType w:val="hybridMultilevel"/>
     <w:tmpl w:val="8CAE5870"/>
@@ -19201,7 +21958,7 @@
       </w:rPr>
     </w:lvl>
   </w:abstractNum>
-  <w:abstractNum w:abstractNumId="4" w15:restartNumberingAfterBreak="0">
+  <w:abstractNum w:abstractNumId="5" w15:restartNumberingAfterBreak="0">
     <w:nsid w:val="091A4B35"/>
     <w:multiLevelType w:val="hybridMultilevel"/>
     <w:tmpl w:val="09067EBA"/>
@@ -19314,7 +22071,7 @@
       </w:rPr>
     </w:lvl>
   </w:abstractNum>
-  <w:abstractNum w:abstractNumId="5" w15:restartNumberingAfterBreak="0">
+  <w:abstractNum w:abstractNumId="6" w15:restartNumberingAfterBreak="0">
     <w:nsid w:val="0ECA7F1D"/>
     <w:multiLevelType w:val="hybridMultilevel"/>
     <w:tmpl w:val="ADF2B714"/>
@@ -19427,7 +22184,7 @@
       </w:rPr>
     </w:lvl>
   </w:abstractNum>
-  <w:abstractNum w:abstractNumId="6" w15:restartNumberingAfterBreak="0">
+  <w:abstractNum w:abstractNumId="7" w15:restartNumberingAfterBreak="0">
     <w:nsid w:val="12F57742"/>
     <w:multiLevelType w:val="hybridMultilevel"/>
     <w:tmpl w:val="D5C6A94E"/>
@@ -19540,7 +22297,7 @@
       </w:rPr>
     </w:lvl>
   </w:abstractNum>
-  <w:abstractNum w:abstractNumId="7" w15:restartNumberingAfterBreak="0">
+  <w:abstractNum w:abstractNumId="8" w15:restartNumberingAfterBreak="0">
     <w:nsid w:val="1B1D6076"/>
     <w:multiLevelType w:val="hybridMultilevel"/>
     <w:tmpl w:val="834A2B76"/>
@@ -19653,7 +22410,7 @@
       </w:rPr>
     </w:lvl>
   </w:abstractNum>
-  <w:abstractNum w:abstractNumId="8" w15:restartNumberingAfterBreak="0">
+  <w:abstractNum w:abstractNumId="9" w15:restartNumberingAfterBreak="0">
     <w:nsid w:val="1C7602FF"/>
     <w:multiLevelType w:val="hybridMultilevel"/>
     <w:tmpl w:val="20DAC478"/>
@@ -19767,7 +22524,7 @@
       </w:rPr>
     </w:lvl>
   </w:abstractNum>
-  <w:abstractNum w:abstractNumId="9" w15:restartNumberingAfterBreak="0">
+  <w:abstractNum w:abstractNumId="10" w15:restartNumberingAfterBreak="0">
     <w:nsid w:val="26FC4ECC"/>
     <w:multiLevelType w:val="hybridMultilevel"/>
     <w:tmpl w:val="46A0C0EA"/>
@@ -19880,7 +22637,7 @@
       </w:rPr>
     </w:lvl>
   </w:abstractNum>
-  <w:abstractNum w:abstractNumId="10" w15:restartNumberingAfterBreak="0">
+  <w:abstractNum w:abstractNumId="11" w15:restartNumberingAfterBreak="0">
     <w:nsid w:val="28B27DAD"/>
     <w:multiLevelType w:val="hybridMultilevel"/>
     <w:tmpl w:val="E690AFC2"/>
@@ -19993,7 +22750,7 @@
       </w:rPr>
     </w:lvl>
   </w:abstractNum>
-  <w:abstractNum w:abstractNumId="11" w15:restartNumberingAfterBreak="0">
+  <w:abstractNum w:abstractNumId="12" w15:restartNumberingAfterBreak="0">
     <w:nsid w:val="2ABF242B"/>
     <w:multiLevelType w:val="hybridMultilevel"/>
     <w:tmpl w:val="5C5EE106"/>
@@ -20082,7 +22839,7 @@
       </w:pPr>
     </w:lvl>
   </w:abstractNum>
-  <w:abstractNum w:abstractNumId="12" w15:restartNumberingAfterBreak="0">
+  <w:abstractNum w:abstractNumId="13" w15:restartNumberingAfterBreak="0">
     <w:nsid w:val="2AC21D3B"/>
     <w:multiLevelType w:val="hybridMultilevel"/>
     <w:tmpl w:val="49A802F4"/>
@@ -20197,7 +22954,7 @@
       </w:rPr>
     </w:lvl>
   </w:abstractNum>
-  <w:abstractNum w:abstractNumId="13" w15:restartNumberingAfterBreak="0">
+  <w:abstractNum w:abstractNumId="14" w15:restartNumberingAfterBreak="0">
     <w:nsid w:val="2C255407"/>
     <w:multiLevelType w:val="hybridMultilevel"/>
     <w:tmpl w:val="BB205B98"/>
@@ -20283,7 +23040,7 @@
       </w:pPr>
     </w:lvl>
   </w:abstractNum>
-  <w:abstractNum w:abstractNumId="14" w15:restartNumberingAfterBreak="0">
+  <w:abstractNum w:abstractNumId="15" w15:restartNumberingAfterBreak="0">
     <w:nsid w:val="30D91F7D"/>
     <w:multiLevelType w:val="hybridMultilevel"/>
     <w:tmpl w:val="18D89DF8"/>
@@ -20397,7 +23154,7 @@
       </w:rPr>
     </w:lvl>
   </w:abstractNum>
-  <w:abstractNum w:abstractNumId="15" w15:restartNumberingAfterBreak="0">
+  <w:abstractNum w:abstractNumId="16" w15:restartNumberingAfterBreak="0">
     <w:nsid w:val="3B8C292C"/>
     <w:multiLevelType w:val="hybridMultilevel"/>
     <w:tmpl w:val="7C82EB30"/>
@@ -20510,7 +23267,7 @@
       </w:rPr>
     </w:lvl>
   </w:abstractNum>
-  <w:abstractNum w:abstractNumId="16" w15:restartNumberingAfterBreak="0">
+  <w:abstractNum w:abstractNumId="17" w15:restartNumberingAfterBreak="0">
     <w:nsid w:val="431B3554"/>
     <w:multiLevelType w:val="hybridMultilevel"/>
     <w:tmpl w:val="455C4C92"/>
@@ -20623,7 +23380,7 @@
       </w:rPr>
     </w:lvl>
   </w:abstractNum>
-  <w:abstractNum w:abstractNumId="17" w15:restartNumberingAfterBreak="0">
+  <w:abstractNum w:abstractNumId="18" w15:restartNumberingAfterBreak="0">
     <w:nsid w:val="446A579A"/>
     <w:multiLevelType w:val="hybridMultilevel"/>
     <w:tmpl w:val="75EE8E8E"/>
@@ -20736,7 +23493,7 @@
       </w:rPr>
     </w:lvl>
   </w:abstractNum>
-  <w:abstractNum w:abstractNumId="18" w15:restartNumberingAfterBreak="0">
+  <w:abstractNum w:abstractNumId="19" w15:restartNumberingAfterBreak="0">
     <w:nsid w:val="49922A95"/>
     <w:multiLevelType w:val="hybridMultilevel"/>
     <w:tmpl w:val="E912ED2C"/>
@@ -20850,7 +23607,7 @@
       </w:rPr>
     </w:lvl>
   </w:abstractNum>
-  <w:abstractNum w:abstractNumId="19" w15:restartNumberingAfterBreak="0">
+  <w:abstractNum w:abstractNumId="20" w15:restartNumberingAfterBreak="0">
     <w:nsid w:val="49E359FD"/>
     <w:multiLevelType w:val="hybridMultilevel"/>
     <w:tmpl w:val="50762504"/>
@@ -20963,7 +23720,7 @@
       </w:rPr>
     </w:lvl>
   </w:abstractNum>
-  <w:abstractNum w:abstractNumId="20" w15:restartNumberingAfterBreak="0">
+  <w:abstractNum w:abstractNumId="21" w15:restartNumberingAfterBreak="0">
     <w:nsid w:val="512778FD"/>
     <w:multiLevelType w:val="hybridMultilevel"/>
     <w:tmpl w:val="C164BB24"/>
@@ -21076,7 +23833,7 @@
       </w:rPr>
     </w:lvl>
   </w:abstractNum>
-  <w:abstractNum w:abstractNumId="21" w15:restartNumberingAfterBreak="0">
+  <w:abstractNum w:abstractNumId="22" w15:restartNumberingAfterBreak="0">
     <w:nsid w:val="5307048E"/>
     <w:multiLevelType w:val="hybridMultilevel"/>
     <w:tmpl w:val="7BE0E536"/>
@@ -21189,7 +23946,7 @@
       </w:rPr>
     </w:lvl>
   </w:abstractNum>
-  <w:abstractNum w:abstractNumId="22" w15:restartNumberingAfterBreak="0">
+  <w:abstractNum w:abstractNumId="23" w15:restartNumberingAfterBreak="0">
     <w:nsid w:val="5BF8026F"/>
     <w:multiLevelType w:val="hybridMultilevel"/>
     <w:tmpl w:val="5A06F4EA"/>
@@ -21278,7 +24035,7 @@
       </w:pPr>
     </w:lvl>
   </w:abstractNum>
-  <w:abstractNum w:abstractNumId="23" w15:restartNumberingAfterBreak="0">
+  <w:abstractNum w:abstractNumId="24" w15:restartNumberingAfterBreak="0">
     <w:nsid w:val="61374144"/>
     <w:multiLevelType w:val="hybridMultilevel"/>
     <w:tmpl w:val="0A5249AE"/>
@@ -21367,7 +24124,7 @@
       </w:pPr>
     </w:lvl>
   </w:abstractNum>
-  <w:abstractNum w:abstractNumId="24" w15:restartNumberingAfterBreak="0">
+  <w:abstractNum w:abstractNumId="25" w15:restartNumberingAfterBreak="0">
     <w:nsid w:val="64B53937"/>
     <w:multiLevelType w:val="hybridMultilevel"/>
     <w:tmpl w:val="96FA95AE"/>
@@ -21480,7 +24237,7 @@
       </w:rPr>
     </w:lvl>
   </w:abstractNum>
-  <w:abstractNum w:abstractNumId="25" w15:restartNumberingAfterBreak="0">
+  <w:abstractNum w:abstractNumId="26" w15:restartNumberingAfterBreak="0">
     <w:nsid w:val="65484993"/>
     <w:multiLevelType w:val="hybridMultilevel"/>
     <w:tmpl w:val="A1523054"/>
@@ -21593,7 +24350,7 @@
       </w:rPr>
     </w:lvl>
   </w:abstractNum>
-  <w:abstractNum w:abstractNumId="26" w15:restartNumberingAfterBreak="0">
+  <w:abstractNum w:abstractNumId="27" w15:restartNumberingAfterBreak="0">
     <w:nsid w:val="79AC1555"/>
     <w:multiLevelType w:val="hybridMultilevel"/>
     <w:tmpl w:val="05CE2DEE"/>
@@ -21707,85 +24464,88 @@
     </w:lvl>
   </w:abstractNum>
   <w:num w:numId="1">
-    <w:abstractNumId w:val="16"/>
+    <w:abstractNumId w:val="17"/>
   </w:num>
   <w:num w:numId="2">
+    <w:abstractNumId w:val="4"/>
+  </w:num>
+  <w:num w:numId="3">
+    <w:abstractNumId w:val="9"/>
+  </w:num>
+  <w:num w:numId="4">
+    <w:abstractNumId w:val="7"/>
+  </w:num>
+  <w:num w:numId="5">
+    <w:abstractNumId w:val="8"/>
+  </w:num>
+  <w:num w:numId="6">
+    <w:abstractNumId w:val="19"/>
+  </w:num>
+  <w:num w:numId="7">
+    <w:abstractNumId w:val="15"/>
+  </w:num>
+  <w:num w:numId="8">
+    <w:abstractNumId w:val="25"/>
+  </w:num>
+  <w:num w:numId="9">
     <w:abstractNumId w:val="3"/>
   </w:num>
-  <w:num w:numId="3">
-    <w:abstractNumId w:val="8"/>
+  <w:num w:numId="10">
+    <w:abstractNumId w:val="27"/>
   </w:num>
-  <w:num w:numId="4">
-    <w:abstractNumId w:val="6"/>
+  <w:num w:numId="11">
+    <w:abstractNumId w:val="20"/>
   </w:num>
-  <w:num w:numId="5">
-    <w:abstractNumId w:val="7"/>
-  </w:num>
-  <w:num w:numId="6">
+  <w:num w:numId="12">
     <w:abstractNumId w:val="18"/>
   </w:num>
-  <w:num w:numId="7">
-    <w:abstractNumId w:val="14"/>
-  </w:num>
-  <w:num w:numId="8">
-    <w:abstractNumId w:val="24"/>
-  </w:num>
-  <w:num w:numId="9">
-    <w:abstractNumId w:val="2"/>
-  </w:num>
-  <w:num w:numId="10">
-    <w:abstractNumId w:val="26"/>
-  </w:num>
-  <w:num w:numId="11">
-    <w:abstractNumId w:val="19"/>
-  </w:num>
-  <w:num w:numId="12">
-    <w:abstractNumId w:val="17"/>
-  </w:num>
   <w:num w:numId="13">
-    <w:abstractNumId w:val="9"/>
+    <w:abstractNumId w:val="10"/>
   </w:num>
   <w:num w:numId="14">
-    <w:abstractNumId w:val="21"/>
+    <w:abstractNumId w:val="22"/>
   </w:num>
   <w:num w:numId="15">
-    <w:abstractNumId w:val="4"/>
+    <w:abstractNumId w:val="5"/>
   </w:num>
   <w:num w:numId="16">
     <w:abstractNumId w:val="0"/>
   </w:num>
   <w:num w:numId="17">
-    <w:abstractNumId w:val="20"/>
+    <w:abstractNumId w:val="21"/>
   </w:num>
   <w:num w:numId="18">
-    <w:abstractNumId w:val="25"/>
+    <w:abstractNumId w:val="26"/>
   </w:num>
   <w:num w:numId="19">
-    <w:abstractNumId w:val="5"/>
+    <w:abstractNumId w:val="6"/>
   </w:num>
   <w:num w:numId="20">
+    <w:abstractNumId w:val="13"/>
+  </w:num>
+  <w:num w:numId="21">
+    <w:abstractNumId w:val="11"/>
+  </w:num>
+  <w:num w:numId="22">
+    <w:abstractNumId w:val="2"/>
+  </w:num>
+  <w:num w:numId="23">
+    <w:abstractNumId w:val="16"/>
+  </w:num>
+  <w:num w:numId="24">
+    <w:abstractNumId w:val="14"/>
+  </w:num>
+  <w:num w:numId="25">
+    <w:abstractNumId w:val="23"/>
+  </w:num>
+  <w:num w:numId="26">
     <w:abstractNumId w:val="12"/>
   </w:num>
-  <w:num w:numId="21">
-    <w:abstractNumId w:val="10"/>
+  <w:num w:numId="27">
+    <w:abstractNumId w:val="24"/>
   </w:num>
-  <w:num w:numId="22">
+  <w:num w:numId="28">
     <w:abstractNumId w:val="1"/>
-  </w:num>
-  <w:num w:numId="23">
-    <w:abstractNumId w:val="15"/>
-  </w:num>
-  <w:num w:numId="24">
-    <w:abstractNumId w:val="13"/>
-  </w:num>
-  <w:num w:numId="25">
-    <w:abstractNumId w:val="22"/>
-  </w:num>
-  <w:num w:numId="26">
-    <w:abstractNumId w:val="11"/>
-  </w:num>
-  <w:num w:numId="27">
-    <w:abstractNumId w:val="23"/>
   </w:num>
 </w:numbering>
 </file>
@@ -22530,15 +25290,6 @@
 </file>
 
 <file path=customXml/item1.xml><?xml version="1.0" encoding="utf-8"?>
-<?mso-contentType ?>
-<FormTemplates xmlns="http://schemas.microsoft.com/sharepoint/v3/contenttype/forms">
-  <Display>DocumentLibraryForm</Display>
-  <Edit>DocumentLibraryForm</Edit>
-  <New>DocumentLibraryForm</New>
-</FormTemplates>
-</file>
-
-<file path=customXml/item2.xml><?xml version="1.0" encoding="utf-8"?>
 <ct:contentTypeSchema xmlns:ct="http://schemas.microsoft.com/office/2006/metadata/contentType" xmlns:ma="http://schemas.microsoft.com/office/2006/metadata/properties/metaAttributes" ct:_="" ma:_="" ma:contentTypeName="Document" ma:contentTypeID="0x0101006655ADEB8AFA6F4D9433891583F62E99" ma:contentTypeVersion="14" ma:contentTypeDescription="Create a new document." ma:contentTypeScope="" ma:versionID="cb02393c8e602c63e1ace373334447ff">
   <xsd:schema xmlns:xsd="http://www.w3.org/2001/XMLSchema" xmlns:xs="http://www.w3.org/2001/XMLSchema" xmlns:p="http://schemas.microsoft.com/office/2006/metadata/properties" xmlns:ns3="16d19c77-a1e7-460a-86e9-bab2128d81f1" xmlns:ns4="3dc31ee3-ef64-42c0-beb1-c77808228143" targetNamespace="http://schemas.microsoft.com/office/2006/metadata/properties" ma:root="true" ma:fieldsID="bfe5ed56c23c9f2666faadd4ec0b9407" ns3:_="" ns4:_="">
     <xsd:import namespace="16d19c77-a1e7-460a-86e9-bab2128d81f1"/>
@@ -22767,6 +25518,15 @@
 </ct:contentTypeSchema>
 </file>
 
+<file path=customXml/item2.xml><?xml version="1.0" encoding="utf-8"?>
+<?mso-contentType ?>
+<FormTemplates xmlns="http://schemas.microsoft.com/sharepoint/v3/contenttype/forms">
+  <Display>DocumentLibraryForm</Display>
+  <Edit>DocumentLibraryForm</Edit>
+  <New>DocumentLibraryForm</New>
+</FormTemplates>
+</file>
+
 <file path=customXml/item3.xml><?xml version="1.0" encoding="utf-8"?>
 <p:properties xmlns:p="http://schemas.microsoft.com/office/2006/metadata/properties" xmlns:xsi="http://www.w3.org/2001/XMLSchema-instance" xmlns:pc="http://schemas.microsoft.com/office/infopath/2007/PartnerControls">
   <documentManagement/>
@@ -22774,14 +25534,6 @@
 </file>
 
 <file path=customXml/itemProps1.xml><?xml version="1.0" encoding="utf-8"?>
-<ds:datastoreItem xmlns:ds="http://schemas.openxmlformats.org/officeDocument/2006/customXml" ds:itemID="{DAE0DF2D-B24D-4A60-A232-2DB0DFA43155}">
-  <ds:schemaRefs>
-    <ds:schemaRef ds:uri="http://schemas.microsoft.com/sharepoint/v3/contenttype/forms"/>
-  </ds:schemaRefs>
-</ds:datastoreItem>
-</file>
-
-<file path=customXml/itemProps2.xml><?xml version="1.0" encoding="utf-8"?>
 <ds:datastoreItem xmlns:ds="http://schemas.openxmlformats.org/officeDocument/2006/customXml" ds:itemID="{1F5869C9-4E98-4E64-85F8-506DBC04200A}">
   <ds:schemaRefs>
     <ds:schemaRef ds:uri="http://schemas.microsoft.com/office/2006/metadata/contentType"/>
@@ -22800,6 +25552,14 @@
 </ds:datastoreItem>
 </file>
 
+<file path=customXml/itemProps2.xml><?xml version="1.0" encoding="utf-8"?>
+<ds:datastoreItem xmlns:ds="http://schemas.openxmlformats.org/officeDocument/2006/customXml" ds:itemID="{DAE0DF2D-B24D-4A60-A232-2DB0DFA43155}">
+  <ds:schemaRefs>
+    <ds:schemaRef ds:uri="http://schemas.microsoft.com/sharepoint/v3/contenttype/forms"/>
+  </ds:schemaRefs>
+</ds:datastoreItem>
+</file>
+
 <file path=customXml/itemProps3.xml><?xml version="1.0" encoding="utf-8"?>
 <ds:datastoreItem xmlns:ds="http://schemas.openxmlformats.org/officeDocument/2006/customXml" ds:itemID="{87FBDB4D-4D0E-438E-AEEE-A3DB908FB336}">
   <ds:schemaRefs>

</xml_diff>